<commit_message>
Commiting the excercise 2 stuff.
Diagrams for the various design patterns used for the second excercise, including the explanation document.
</commit_message>
<xml_diff>
--- a/DP_Ex02_TemplateForStudents.docx
+++ b/DP_Ex02_TemplateForStudents.docx
@@ -1,18 +1,19 @@
 
 <file path=word/document.xml><?xml version="1.0" encoding="utf-8"?>
-<w:document xmlns:wpc="http://schemas.microsoft.com/office/word/2010/wordprocessingCanvas" xmlns:cx="http://schemas.microsoft.com/office/drawing/2014/chartex" xmlns:cx1="http://schemas.microsoft.com/office/drawing/2015/9/8/chartex" xmlns:mc="http://schemas.openxmlformats.org/markup-compatibility/2006" xmlns:o="urn:schemas-microsoft-com:office:office" xmlns:r="http://schemas.openxmlformats.org/officeDocument/2006/relationships" xmlns:m="http://schemas.openxmlformats.org/officeDocument/2006/math" xmlns:v="urn:schemas-microsoft-com:vml" xmlns:wp14="http://schemas.microsoft.com/office/word/2010/wordprocessingDrawing" xmlns:wp="http://schemas.openxmlformats.org/drawingml/2006/wordprocessingDrawing" xmlns:w10="urn:schemas-microsoft-com:office:word" xmlns:w="http://schemas.openxmlformats.org/wordprocessingml/2006/main" xmlns:w14="http://schemas.microsoft.com/office/word/2010/wordml" xmlns:w15="http://schemas.microsoft.com/office/word/2012/wordml" xmlns:w16se="http://schemas.microsoft.com/office/word/2015/wordml/symex" xmlns:wpg="http://schemas.microsoft.com/office/word/2010/wordprocessingGroup" xmlns:wpi="http://schemas.microsoft.com/office/word/2010/wordprocessingInk" xmlns:wne="http://schemas.microsoft.com/office/word/2006/wordml" xmlns:wps="http://schemas.microsoft.com/office/word/2010/wordprocessingShape" mc:Ignorable="w14 w15 w16se wp14">
+<w:document xmlns:wpc="http://schemas.microsoft.com/office/word/2010/wordprocessingCanvas" xmlns:cx="http://schemas.microsoft.com/office/drawing/2014/chartex" xmlns:cx1="http://schemas.microsoft.com/office/drawing/2015/9/8/chartex" xmlns:cx2="http://schemas.microsoft.com/office/drawing/2015/10/21/chartex" xmlns:cx3="http://schemas.microsoft.com/office/drawing/2016/5/9/chartex" xmlns:cx4="http://schemas.microsoft.com/office/drawing/2016/5/10/chartex" xmlns:cx5="http://schemas.microsoft.com/office/drawing/2016/5/11/chartex" xmlns:cx6="http://schemas.microsoft.com/office/drawing/2016/5/12/chartex" xmlns:cx7="http://schemas.microsoft.com/office/drawing/2016/5/13/chartex" xmlns:cx8="http://schemas.microsoft.com/office/drawing/2016/5/14/chartex" xmlns:mc="http://schemas.openxmlformats.org/markup-compatibility/2006" xmlns:aink="http://schemas.microsoft.com/office/drawing/2016/ink" xmlns:am3d="http://schemas.microsoft.com/office/drawing/2017/model3d" xmlns:o="urn:schemas-microsoft-com:office:office" xmlns:oel="http://schemas.microsoft.com/office/2019/extlst" xmlns:r="http://schemas.openxmlformats.org/officeDocument/2006/relationships" xmlns:m="http://schemas.openxmlformats.org/officeDocument/2006/math" xmlns:v="urn:schemas-microsoft-com:vml" xmlns:wp14="http://schemas.microsoft.com/office/word/2010/wordprocessingDrawing" xmlns:wp="http://schemas.openxmlformats.org/drawingml/2006/wordprocessingDrawing" xmlns:w10="urn:schemas-microsoft-com:office:word" xmlns:w="http://schemas.openxmlformats.org/wordprocessingml/2006/main" xmlns:w14="http://schemas.microsoft.com/office/word/2010/wordml" xmlns:w15="http://schemas.microsoft.com/office/word/2012/wordml" xmlns:w16cex="http://schemas.microsoft.com/office/word/2018/wordml/cex" xmlns:w16cid="http://schemas.microsoft.com/office/word/2016/wordml/cid" xmlns:w16="http://schemas.microsoft.com/office/word/2018/wordml" xmlns:w16du="http://schemas.microsoft.com/office/word/2023/wordml/word16du" xmlns:w16sdtdh="http://schemas.microsoft.com/office/word/2020/wordml/sdtdatahash" xmlns:w16se="http://schemas.microsoft.com/office/word/2015/wordml/symex" xmlns:wpg="http://schemas.microsoft.com/office/word/2010/wordprocessingGroup" xmlns:wpi="http://schemas.microsoft.com/office/word/2010/wordprocessingInk" xmlns:wne="http://schemas.microsoft.com/office/word/2006/wordml" xmlns:wps="http://schemas.microsoft.com/office/word/2010/wordprocessingShape" mc:Ignorable="w14 w15 w16se w16cid w16 w16cex w16sdtdh w16du wp14">
   <w:body>
     <w:p>
       <w:pPr>
-        <w:pStyle w:val="3"/>
-        <w:rPr>
-          <w:rtl/>
-        </w:rPr>
-      </w:pPr>
-    </w:p>
-    <w:p>
-      <w:pPr>
-        <w:pStyle w:val="3"/>
+        <w:pStyle w:val="Heading3"/>
+        <w:rPr>
+          <w:rFonts w:hint="cs"/>
+          <w:rtl/>
+        </w:rPr>
+      </w:pPr>
+    </w:p>
+    <w:p>
+      <w:pPr>
+        <w:pStyle w:val="Heading3"/>
         <w:rPr>
           <w:rtl/>
         </w:rPr>
@@ -34,11 +35,43 @@
         <w:spacing w:after="0" w:line="240" w:lineRule="auto"/>
       </w:pPr>
       <w:r>
-        <w:rPr>
-          <w:rFonts w:hint="cs"/>
-          <w:rtl/>
-        </w:rPr>
-        <w:t>[תיאור קצר של הפיצ'ר הראשון]</w:t>
+        <w:t>Sort pages by Likes</w:t>
+      </w:r>
+      <w:r>
+        <w:rPr>
+          <w:rFonts w:hint="cs"/>
+          <w:rtl/>
+        </w:rPr>
+        <w:t xml:space="preserve"> </w:t>
+      </w:r>
+      <w:r>
+        <w:rPr>
+          <w:rtl/>
+        </w:rPr>
+        <w:t>–</w:t>
+      </w:r>
+      <w:r>
+        <w:rPr>
+          <w:rFonts w:hint="cs"/>
+          <w:rtl/>
+        </w:rPr>
+        <w:t xml:space="preserve"> ממיין את אוסף העמודים שהמשתמש אהב לפי כמות </w:t>
+      </w:r>
+      <w:proofErr w:type="spellStart"/>
+      <w:r>
+        <w:rPr>
+          <w:rFonts w:hint="cs"/>
+          <w:rtl/>
+        </w:rPr>
+        <w:t>לייקים</w:t>
+      </w:r>
+      <w:proofErr w:type="spellEnd"/>
+      <w:r>
+        <w:rPr>
+          <w:rFonts w:hint="cs"/>
+          <w:rtl/>
+        </w:rPr>
+        <w:t>.</w:t>
       </w:r>
     </w:p>
     <w:p>
@@ -51,22 +84,54 @@
         <w:ind w:right="-426"/>
       </w:pPr>
       <w:r>
-        <w:rPr>
-          <w:rFonts w:hint="cs"/>
-          <w:rtl/>
-        </w:rPr>
-        <w:t>[תיאור קצר של הפיצ'ר הראשון]</w:t>
-      </w:r>
-    </w:p>
-    <w:p>
-      <w:pPr>
-        <w:spacing w:after="0" w:line="240" w:lineRule="auto"/>
-        <w:ind w:right="720"/>
-      </w:pPr>
-    </w:p>
-    <w:p>
-      <w:pPr>
-        <w:pStyle w:val="3"/>
+        <w:t>Filter posts by date</w:t>
+      </w:r>
+      <w:r>
+        <w:rPr>
+          <w:rFonts w:hint="cs"/>
+          <w:rtl/>
+        </w:rPr>
+        <w:t xml:space="preserve"> </w:t>
+      </w:r>
+      <w:r>
+        <w:rPr>
+          <w:rtl/>
+        </w:rPr>
+        <w:t>–</w:t>
+      </w:r>
+      <w:r>
+        <w:rPr>
+          <w:rFonts w:hint="cs"/>
+          <w:rtl/>
+        </w:rPr>
+        <w:t xml:space="preserve"> </w:t>
+      </w:r>
+      <w:proofErr w:type="spellStart"/>
+      <w:r>
+        <w:rPr>
+          <w:rFonts w:hint="cs"/>
+          <w:rtl/>
+        </w:rPr>
+        <w:t>מפלטר</w:t>
+      </w:r>
+      <w:proofErr w:type="spellEnd"/>
+      <w:r>
+        <w:rPr>
+          <w:rFonts w:hint="cs"/>
+          <w:rtl/>
+        </w:rPr>
+        <w:t xml:space="preserve"> את אוסף הפוסטים שעל הקיר של המשתמש לפי טווח תאריכים שבחר.</w:t>
+      </w:r>
+    </w:p>
+    <w:p>
+      <w:pPr>
+        <w:spacing w:after="0" w:line="240" w:lineRule="auto"/>
+        <w:ind w:right="720"/>
+      </w:pPr>
+    </w:p>
+    <w:p>
+      <w:pPr>
+        <w:pStyle w:val="Heading3"/>
         <w:rPr>
           <w:rtl/>
         </w:rPr>
@@ -78,9 +143,11 @@
         </w:rPr>
         <w:t xml:space="preserve">שימוש ב- </w:t>
       </w:r>
+      <w:proofErr w:type="spellStart"/>
       <w:r>
         <w:t>MultiThreading</w:t>
       </w:r>
+      <w:proofErr w:type="spellEnd"/>
       <w:r>
         <w:rPr>
           <w:rFonts w:hint="cs"/>
@@ -90,15 +157,184 @@
       </w:r>
     </w:p>
     <w:p>
-      <w:pPr>
-        <w:rPr>
-          <w:rtl/>
-        </w:rPr>
-      </w:pPr>
-    </w:p>
-    <w:p>
-      <w:pPr>
-        <w:pStyle w:val="3"/>
+      <w:r>
+        <w:rPr>
+          <w:rFonts w:hint="cs"/>
+          <w:rtl/>
+        </w:rPr>
+        <w:t xml:space="preserve">בזמן בניית אובייקט </w:t>
+      </w:r>
+      <w:proofErr w:type="spellStart"/>
+      <w:r>
+        <w:t>UserFacade</w:t>
+      </w:r>
+      <w:proofErr w:type="spellEnd"/>
+      <w:r>
+        <w:rPr>
+          <w:rFonts w:hint="cs"/>
+          <w:rtl/>
+        </w:rPr>
+        <w:t xml:space="preserve">, יש שימוש ב- </w:t>
+      </w:r>
+      <w:proofErr w:type="spellStart"/>
+      <w:r>
+        <w:t>MultiThreading</w:t>
+      </w:r>
+      <w:proofErr w:type="spellEnd"/>
+      <w:r>
+        <w:rPr>
+          <w:rFonts w:hint="cs"/>
+          <w:rtl/>
+        </w:rPr>
+        <w:t xml:space="preserve"> בזמן קריאה למתודות שמושכות מידע מאובייקט </w:t>
+      </w:r>
+      <w:r>
+        <w:t>User</w:t>
+      </w:r>
+      <w:r>
+        <w:rPr>
+          <w:rFonts w:hint="cs"/>
+          <w:rtl/>
+        </w:rPr>
+        <w:t xml:space="preserve"> של </w:t>
+      </w:r>
+      <w:proofErr w:type="spellStart"/>
+      <w:r>
+        <w:rPr>
+          <w:rFonts w:hint="cs"/>
+          <w:rtl/>
+        </w:rPr>
+        <w:t>פייסבוק</w:t>
+      </w:r>
+      <w:proofErr w:type="spellEnd"/>
+      <w:r>
+        <w:rPr>
+          <w:rFonts w:hint="cs"/>
+          <w:rtl/>
+        </w:rPr>
+        <w:t xml:space="preserve">. כל שימוש </w:t>
+      </w:r>
+      <w:r>
+        <w:rPr>
+          <w:rFonts w:hint="cs"/>
+          <w:rtl/>
+        </w:rPr>
+        <w:t>ב</w:t>
+      </w:r>
+      <w:r>
+        <w:rPr>
+          <w:rFonts w:hint="cs"/>
+          <w:rtl/>
+        </w:rPr>
+        <w:t xml:space="preserve">מתודה </w:t>
+      </w:r>
+      <w:proofErr w:type="spellStart"/>
+      <w:r>
+        <w:t>FBLogic</w:t>
+      </w:r>
+      <w:proofErr w:type="spellEnd"/>
+      <w:r>
+        <w:t>.</w:t>
+      </w:r>
+      <w:r>
+        <w:rPr>
+          <w:rFonts w:ascii="Cascadia Mono" w:hAnsi="Cascadia Mono" w:cs="Cascadia Mono"/>
+          <w:color w:val="000000"/>
+          <w:sz w:val="19"/>
+          <w:szCs w:val="19"/>
+        </w:rPr>
+        <w:t xml:space="preserve"> </w:t>
+      </w:r>
+      <w:proofErr w:type="spellStart"/>
+      <w:r>
+        <w:t>CreateDataUnitCollectionFromOtherwiseIncompleteData</w:t>
+      </w:r>
+      <w:proofErr w:type="spellEnd"/>
+      <w:r>
+        <w:rPr>
+          <w:rFonts w:hint="cs"/>
+          <w:rtl/>
+        </w:rPr>
+        <w:t xml:space="preserve"> מערב פניה לאובייקט מטיפוס </w:t>
+      </w:r>
+      <w:r>
+        <w:t>User</w:t>
+      </w:r>
+      <w:r>
+        <w:rPr>
+          <w:rFonts w:hint="cs"/>
+          <w:rtl/>
+        </w:rPr>
+        <w:t xml:space="preserve"> שמשכנו </w:t>
+      </w:r>
+      <w:proofErr w:type="spellStart"/>
+      <w:r>
+        <w:rPr>
+          <w:rFonts w:hint="cs"/>
+          <w:rtl/>
+        </w:rPr>
+        <w:t>מפייסבוק</w:t>
+      </w:r>
+      <w:proofErr w:type="spellEnd"/>
+      <w:r>
+        <w:rPr>
+          <w:rFonts w:hint="cs"/>
+          <w:rtl/>
+        </w:rPr>
+        <w:t xml:space="preserve"> ושמירת מידע זה בתוך אובייקט מטיפוס </w:t>
+      </w:r>
+      <w:proofErr w:type="spellStart"/>
+      <w:r>
+        <w:t>DataUnit</w:t>
+      </w:r>
+      <w:proofErr w:type="spellEnd"/>
+      <w:r>
+        <w:rPr>
+          <w:rFonts w:hint="cs"/>
+          <w:rtl/>
+        </w:rPr>
+        <w:t xml:space="preserve"> שמהווה חלק מהתכונות של </w:t>
+      </w:r>
+      <w:proofErr w:type="spellStart"/>
+      <w:r>
+        <w:t>UserFacade</w:t>
+      </w:r>
+      <w:proofErr w:type="spellEnd"/>
+      <w:r>
+        <w:rPr>
+          <w:rFonts w:hint="cs"/>
+          <w:rtl/>
+        </w:rPr>
+        <w:t xml:space="preserve">. כל קראיה שכזו </w:t>
+      </w:r>
+      <w:r>
+        <w:rPr>
+          <w:rFonts w:hint="cs"/>
+          <w:rtl/>
+        </w:rPr>
+        <w:t>מהווה חלק משמעותי מהעומס שחל על האפליקציה</w:t>
+      </w:r>
+      <w:r>
+        <w:rPr>
+          <w:rFonts w:hint="cs"/>
+          <w:rtl/>
+        </w:rPr>
+        <w:t xml:space="preserve"> לאחר התחברות. קריאה למתודה הזו ולדומות לה בעזרת </w:t>
+      </w:r>
+      <w:r>
+        <w:t>Threads</w:t>
+      </w:r>
+      <w:r>
+        <w:rPr>
+          <w:rFonts w:hint="cs"/>
+          <w:rtl/>
+        </w:rPr>
+        <w:t xml:space="preserve"> שונים הורידו בצורה משמעותית את זמני ההמתנה בזמן התחברות לאפליקציה, ותרמו לחוויית משתמש חלקה יותר.</w:t>
+      </w:r>
+    </w:p>
+    <w:p>
+      <w:pPr>
+        <w:pStyle w:val="Heading3"/>
         <w:rPr>
           <w:rtl/>
         </w:rPr>
@@ -110,9 +346,11 @@
         </w:rPr>
         <w:t xml:space="preserve">שימוש ב- </w:t>
       </w:r>
+      <w:proofErr w:type="spellStart"/>
       <w:r>
         <w:t>DataBinding</w:t>
       </w:r>
+      <w:proofErr w:type="spellEnd"/>
       <w:r>
         <w:rPr>
           <w:rFonts w:hint="cs"/>
@@ -125,7 +363,55 @@
       <w:pPr>
         <w:spacing w:after="0" w:line="240" w:lineRule="auto"/>
         <w:ind w:right="720"/>
-      </w:pPr>
+        <w:rPr>
+          <w:rtl/>
+        </w:rPr>
+      </w:pPr>
+      <w:r>
+        <w:rPr>
+          <w:rFonts w:hint="cs"/>
+          <w:rtl/>
+        </w:rPr>
+        <w:t xml:space="preserve">כאשר לוחצים על תמונת הפרופיל של המשתמש באפליקציה, נפתח טופס </w:t>
+      </w:r>
+      <w:proofErr w:type="spellStart"/>
+      <w:r>
+        <w:t>FormProfile</w:t>
+      </w:r>
+      <w:proofErr w:type="spellEnd"/>
+      <w:r>
+        <w:rPr>
+          <w:rFonts w:hint="cs"/>
+          <w:rtl/>
+        </w:rPr>
+        <w:t xml:space="preserve"> שמציג מידע שמגיע מפרופיל המשתמש. כמעט כל המידע שמופיע בטופס הזה מגיע כתוצאה מ-</w:t>
+      </w:r>
+      <w:proofErr w:type="spellStart"/>
+      <w:r>
+        <w:t>DataBinding</w:t>
+      </w:r>
+      <w:proofErr w:type="spellEnd"/>
+      <w:r>
+        <w:rPr>
+          <w:rFonts w:hint="cs"/>
+          <w:rtl/>
+        </w:rPr>
+        <w:t xml:space="preserve"> ומסונכרן עם המידע </w:t>
+      </w:r>
+      <w:r>
+        <w:rPr>
+          <w:rFonts w:hint="cs"/>
+          <w:rtl/>
+        </w:rPr>
+        <w:t>ששמור באפליקציה</w:t>
+      </w:r>
+      <w:r>
+        <w:rPr>
+          <w:rFonts w:hint="cs"/>
+          <w:rtl/>
+        </w:rPr>
+        <w:t>.</w:t>
+      </w:r>
     </w:p>
     <w:p>
       <w:pPr>
@@ -135,7 +421,7 @@
     </w:p>
     <w:p>
       <w:pPr>
-        <w:pStyle w:val="3"/>
+        <w:pStyle w:val="Heading3"/>
         <w:rPr>
           <w:rtl/>
         </w:rPr>
@@ -158,7 +444,10 @@
           <w:rFonts w:hint="cs"/>
           <w:rtl/>
         </w:rPr>
-        <w:t xml:space="preserve"> [שם התבנית]</w:t>
+        <w:t xml:space="preserve"> </w:t>
+      </w:r>
+      <w:r>
+        <w:t>Singleton</w:t>
       </w:r>
     </w:p>
     <w:p>
@@ -188,7 +477,59 @@
           <w:rFonts w:hint="cs"/>
           <w:rtl/>
         </w:rPr>
-        <w:t>[תיאור הסיבה / הצורך בשימוש בתבנית במערכת שלכם]</w:t>
+        <w:t xml:space="preserve">כחלק ממימוש המחלקה הלוגית של האפליקציה, היה צורך לאובייקט שיחיל בתוכו מידע דמה </w:t>
+      </w:r>
+      <w:proofErr w:type="spellStart"/>
+      <w:r>
+        <w:rPr>
+          <w:rFonts w:hint="cs"/>
+          <w:rtl/>
+        </w:rPr>
+        <w:t>שישומש</w:t>
+      </w:r>
+      <w:proofErr w:type="spellEnd"/>
+      <w:r>
+        <w:rPr>
+          <w:rFonts w:hint="cs"/>
+          <w:rtl/>
+        </w:rPr>
+        <w:t xml:space="preserve"> במקום מידע שבור שמגיע משרתי </w:t>
+      </w:r>
+      <w:proofErr w:type="spellStart"/>
+      <w:r>
+        <w:rPr>
+          <w:rFonts w:hint="cs"/>
+          <w:rtl/>
+        </w:rPr>
+        <w:t>פייסבוק</w:t>
+      </w:r>
+      <w:proofErr w:type="spellEnd"/>
+      <w:r>
+        <w:rPr>
+          <w:rFonts w:hint="cs"/>
+          <w:rtl/>
+        </w:rPr>
+        <w:t xml:space="preserve">, על מנת ליצור חווית משתמש חלקה יותר. האובייקט הזה ממומש כ- </w:t>
+      </w:r>
+      <w:r>
+        <w:t>Singleton</w:t>
+      </w:r>
+      <w:r>
+        <w:rPr>
+          <w:rFonts w:hint="cs"/>
+          <w:rtl/>
+        </w:rPr>
+        <w:t xml:space="preserve"> כי אין צורך לוגי ביותר מ-</w:t>
+      </w:r>
+      <w:r>
+        <w:t>instance</w:t>
+      </w:r>
+      <w:r>
+        <w:rPr>
+          <w:rFonts w:hint="cs"/>
+          <w:rtl/>
+        </w:rPr>
+        <w:t xml:space="preserve"> אחד ממנו, ובנוסף ישנו חיסכון במקום בכך שאין צורך ליצור אובייקט שכזה מחדש בכל שימוש שלו.</w:t>
       </w:r>
       <w:r>
         <w:rPr>
@@ -218,26 +559,288 @@
       <w:pPr>
         <w:spacing w:after="0" w:line="240" w:lineRule="auto"/>
         <w:ind w:right="720"/>
-      </w:pPr>
-      <w:r>
-        <w:rPr>
-          <w:rFonts w:hint="cs"/>
-          <w:rtl/>
-        </w:rPr>
-        <w:t>[תיאור המימוש</w:t>
-      </w:r>
-      <w:r>
-        <w:rPr>
-          <w:rFonts w:hint="cs"/>
-          <w:rtl/>
-        </w:rPr>
-        <w:t xml:space="preserve"> והיכן ניתן למצוא אותו בקוד]</w:t>
-      </w:r>
-    </w:p>
-    <w:p>
-      <w:pPr>
-        <w:spacing w:after="0" w:line="240" w:lineRule="auto"/>
-        <w:ind w:right="720"/>
+        <w:rPr>
+          <w:rtl/>
+        </w:rPr>
+      </w:pPr>
+      <w:r>
+        <w:rPr>
+          <w:rFonts w:hint="cs"/>
+          <w:rtl/>
+        </w:rPr>
+        <w:t xml:space="preserve">אובייקט מטיפוס </w:t>
+      </w:r>
+      <w:proofErr w:type="spellStart"/>
+      <w:r>
+        <w:t>DummyData</w:t>
+      </w:r>
+      <w:proofErr w:type="spellEnd"/>
+      <w:r>
+        <w:rPr>
+          <w:rFonts w:hint="cs"/>
+          <w:rtl/>
+        </w:rPr>
+        <w:t xml:space="preserve"> ממומש כ-</w:t>
+      </w:r>
+      <w:r>
+        <w:t>Singleton</w:t>
+      </w:r>
+      <w:r>
+        <w:rPr>
+          <w:rFonts w:hint="cs"/>
+          <w:rtl/>
+        </w:rPr>
+        <w:t xml:space="preserve"> בזמן הבניה שלו, והמופע היחיד שלו הוא בתוך מחלקת </w:t>
+      </w:r>
+      <w:proofErr w:type="spellStart"/>
+      <w:r>
+        <w:t>FBLogic</w:t>
+      </w:r>
+      <w:proofErr w:type="spellEnd"/>
+      <w:r>
+        <w:rPr>
+          <w:rFonts w:hint="cs"/>
+          <w:rtl/>
+        </w:rPr>
+        <w:t xml:space="preserve"> שמנהלת את הלוגיקה של כל האפליקציה. המימוש </w:t>
+      </w:r>
+      <w:proofErr w:type="spellStart"/>
+      <w:r>
+        <w:rPr>
+          <w:rFonts w:hint="cs"/>
+          <w:rtl/>
+        </w:rPr>
+        <w:t>הסינגלטוני</w:t>
+      </w:r>
+      <w:proofErr w:type="spellEnd"/>
+      <w:r>
+        <w:rPr>
+          <w:rFonts w:hint="cs"/>
+          <w:rtl/>
+        </w:rPr>
+        <w:t xml:space="preserve"> קורה בעזרת שימוש ב- </w:t>
+      </w:r>
+      <w:r>
+        <w:t>Double check lock</w:t>
+      </w:r>
+      <w:r>
+        <w:rPr>
+          <w:rFonts w:hint="cs"/>
+          <w:rtl/>
+        </w:rPr>
+        <w:t xml:space="preserve"> בזמן בניה ושליחת </w:t>
+      </w:r>
+      <w:r>
+        <w:t>instance</w:t>
+      </w:r>
+      <w:r>
+        <w:rPr>
+          <w:rFonts w:hint="cs"/>
+          <w:rtl/>
+        </w:rPr>
+        <w:t xml:space="preserve"> של </w:t>
+      </w:r>
+      <w:proofErr w:type="spellStart"/>
+      <w:r>
+        <w:t>DummyData</w:t>
+      </w:r>
+      <w:proofErr w:type="spellEnd"/>
+      <w:r>
+        <w:rPr>
+          <w:rFonts w:hint="cs"/>
+          <w:rtl/>
+        </w:rPr>
+        <w:t>.</w:t>
+      </w:r>
+    </w:p>
+    <w:p>
+      <w:pPr>
+        <w:spacing w:after="0" w:line="240" w:lineRule="auto"/>
+        <w:ind w:right="720"/>
+        <w:rPr>
+          <w:rtl/>
+        </w:rPr>
+      </w:pPr>
+    </w:p>
+    <w:p>
+      <w:pPr>
+        <w:spacing w:after="0" w:line="240" w:lineRule="auto"/>
+        <w:ind w:right="720"/>
+        <w:rPr>
+          <w:rtl/>
+        </w:rPr>
+      </w:pPr>
+    </w:p>
+    <w:p>
+      <w:pPr>
+        <w:spacing w:after="0" w:line="240" w:lineRule="auto"/>
+        <w:ind w:right="720"/>
+        <w:rPr>
+          <w:rtl/>
+        </w:rPr>
+      </w:pPr>
+    </w:p>
+    <w:p>
+      <w:pPr>
+        <w:spacing w:after="0" w:line="240" w:lineRule="auto"/>
+        <w:ind w:right="720"/>
+        <w:rPr>
+          <w:rtl/>
+        </w:rPr>
+      </w:pPr>
+    </w:p>
+    <w:p>
+      <w:pPr>
+        <w:spacing w:after="0" w:line="240" w:lineRule="auto"/>
+        <w:ind w:right="720"/>
+        <w:rPr>
+          <w:rtl/>
+        </w:rPr>
+      </w:pPr>
+    </w:p>
+    <w:p>
+      <w:pPr>
+        <w:spacing w:after="0" w:line="240" w:lineRule="auto"/>
+        <w:ind w:right="720"/>
+        <w:rPr>
+          <w:rtl/>
+        </w:rPr>
+      </w:pPr>
+    </w:p>
+    <w:p>
+      <w:pPr>
+        <w:spacing w:after="0" w:line="240" w:lineRule="auto"/>
+        <w:ind w:right="720"/>
+        <w:rPr>
+          <w:rtl/>
+        </w:rPr>
+      </w:pPr>
+    </w:p>
+    <w:p>
+      <w:pPr>
+        <w:spacing w:after="0" w:line="240" w:lineRule="auto"/>
+        <w:ind w:right="720"/>
+        <w:rPr>
+          <w:rtl/>
+        </w:rPr>
+      </w:pPr>
+    </w:p>
+    <w:p>
+      <w:pPr>
+        <w:spacing w:after="0" w:line="240" w:lineRule="auto"/>
+        <w:ind w:right="720"/>
+        <w:rPr>
+          <w:rtl/>
+        </w:rPr>
+      </w:pPr>
+    </w:p>
+    <w:p>
+      <w:pPr>
+        <w:spacing w:after="0" w:line="240" w:lineRule="auto"/>
+        <w:ind w:right="720"/>
+        <w:rPr>
+          <w:rtl/>
+        </w:rPr>
+      </w:pPr>
+    </w:p>
+    <w:p>
+      <w:pPr>
+        <w:spacing w:after="0" w:line="240" w:lineRule="auto"/>
+        <w:ind w:right="720"/>
+        <w:rPr>
+          <w:rtl/>
+        </w:rPr>
+      </w:pPr>
+    </w:p>
+    <w:p>
+      <w:pPr>
+        <w:spacing w:after="0" w:line="240" w:lineRule="auto"/>
+        <w:ind w:right="720"/>
+        <w:rPr>
+          <w:rtl/>
+        </w:rPr>
+      </w:pPr>
+    </w:p>
+    <w:p>
+      <w:pPr>
+        <w:spacing w:after="0" w:line="240" w:lineRule="auto"/>
+        <w:ind w:right="720"/>
+        <w:rPr>
+          <w:rtl/>
+        </w:rPr>
+      </w:pPr>
+    </w:p>
+    <w:p>
+      <w:pPr>
+        <w:spacing w:after="0" w:line="240" w:lineRule="auto"/>
+        <w:ind w:right="720"/>
+        <w:rPr>
+          <w:rtl/>
+        </w:rPr>
+      </w:pPr>
+    </w:p>
+    <w:p>
+      <w:pPr>
+        <w:spacing w:after="0" w:line="240" w:lineRule="auto"/>
+        <w:ind w:right="720"/>
+        <w:rPr>
+          <w:rtl/>
+        </w:rPr>
+      </w:pPr>
+    </w:p>
+    <w:p>
+      <w:pPr>
+        <w:spacing w:after="0" w:line="240" w:lineRule="auto"/>
+        <w:ind w:right="720"/>
+        <w:rPr>
+          <w:rtl/>
+        </w:rPr>
+      </w:pPr>
+    </w:p>
+    <w:p>
+      <w:pPr>
+        <w:spacing w:after="0" w:line="240" w:lineRule="auto"/>
+        <w:ind w:right="720"/>
+        <w:rPr>
+          <w:rtl/>
+        </w:rPr>
+      </w:pPr>
+    </w:p>
+    <w:p>
+      <w:pPr>
+        <w:spacing w:after="0" w:line="240" w:lineRule="auto"/>
+        <w:ind w:right="720"/>
+        <w:rPr>
+          <w:rtl/>
+        </w:rPr>
+      </w:pPr>
+    </w:p>
+    <w:p>
+      <w:pPr>
+        <w:spacing w:after="0" w:line="240" w:lineRule="auto"/>
+        <w:ind w:right="720"/>
+        <w:rPr>
+          <w:rtl/>
+        </w:rPr>
+      </w:pPr>
+    </w:p>
+    <w:p>
+      <w:pPr>
+        <w:spacing w:after="0" w:line="240" w:lineRule="auto"/>
+        <w:ind w:right="720"/>
+        <w:rPr>
+          <w:rtl/>
+        </w:rPr>
+      </w:pPr>
+    </w:p>
+    <w:p>
+      <w:pPr>
+        <w:spacing w:after="0" w:line="240" w:lineRule="auto"/>
+        <w:ind w:right="720"/>
+        <w:rPr>
+          <w:rFonts w:hint="cs"/>
+          <w:rtl/>
+        </w:rPr>
       </w:pPr>
     </w:p>
     <w:p>
@@ -249,6 +852,82 @@
         <w:spacing w:after="0" w:line="240" w:lineRule="auto"/>
       </w:pPr>
       <w:r>
+        <w:rPr>
+          <w:noProof/>
+        </w:rPr>
+        <w:lastRenderedPageBreak/>
+        <w:drawing>
+          <wp:anchor distT="0" distB="0" distL="114300" distR="114300" simplePos="0" relativeHeight="251651072" behindDoc="0" locked="0" layoutInCell="1" allowOverlap="1" wp14:anchorId="74752072" wp14:editId="2A501436">
+            <wp:simplePos x="0" y="0"/>
+            <wp:positionH relativeFrom="column">
+              <wp:posOffset>-901700</wp:posOffset>
+            </wp:positionH>
+            <wp:positionV relativeFrom="paragraph">
+              <wp:posOffset>299085</wp:posOffset>
+            </wp:positionV>
+            <wp:extent cx="7030085" cy="9161145"/>
+            <wp:effectExtent l="0" t="0" r="0" b="1905"/>
+            <wp:wrapThrough wrapText="bothSides">
+              <wp:wrapPolygon edited="0">
+                <wp:start x="0" y="0"/>
+                <wp:lineTo x="0" y="21560"/>
+                <wp:lineTo x="21540" y="21560"/>
+                <wp:lineTo x="21540" y="0"/>
+                <wp:lineTo x="0" y="0"/>
+              </wp:wrapPolygon>
+            </wp:wrapThrough>
+            <wp:docPr id="25384253" name="Picture 4"/>
+            <wp:cNvGraphicFramePr>
+              <a:graphicFrameLocks xmlns:a="http://schemas.openxmlformats.org/drawingml/2006/main" noChangeAspect="1"/>
+            </wp:cNvGraphicFramePr>
+            <a:graphic xmlns:a="http://schemas.openxmlformats.org/drawingml/2006/main">
+              <a:graphicData uri="http://schemas.openxmlformats.org/drawingml/2006/picture">
+                <pic:pic xmlns:pic="http://schemas.openxmlformats.org/drawingml/2006/picture">
+                  <pic:nvPicPr>
+                    <pic:cNvPr id="0" name="Picture 1"/>
+                    <pic:cNvPicPr>
+                      <a:picLocks noChangeAspect="1" noChangeArrowheads="1"/>
+                    </pic:cNvPicPr>
+                  </pic:nvPicPr>
+                  <pic:blipFill>
+                    <a:blip r:embed="rId9">
+                      <a:extLst>
+                        <a:ext uri="{28A0092B-C50C-407E-A947-70E740481C1C}">
+                          <a14:useLocalDpi xmlns:a14="http://schemas.microsoft.com/office/drawing/2010/main" val="0"/>
+                        </a:ext>
+                      </a:extLst>
+                    </a:blip>
+                    <a:srcRect/>
+                    <a:stretch>
+                      <a:fillRect/>
+                    </a:stretch>
+                  </pic:blipFill>
+                  <pic:spPr bwMode="auto">
+                    <a:xfrm>
+                      <a:off x="0" y="0"/>
+                      <a:ext cx="7030085" cy="9161145"/>
+                    </a:xfrm>
+                    <a:prstGeom prst="rect">
+                      <a:avLst/>
+                    </a:prstGeom>
+                    <a:noFill/>
+                    <a:ln>
+                      <a:noFill/>
+                    </a:ln>
+                  </pic:spPr>
+                </pic:pic>
+              </a:graphicData>
+            </a:graphic>
+            <wp14:sizeRelH relativeFrom="margin">
+              <wp14:pctWidth>0</wp14:pctWidth>
+            </wp14:sizeRelH>
+            <wp14:sizeRelV relativeFrom="margin">
+              <wp14:pctHeight>0</wp14:pctHeight>
+            </wp14:sizeRelV>
+          </wp:anchor>
+        </w:drawing>
+      </w:r>
+      <w:r>
         <w:t>Sequence Diagram</w:t>
       </w:r>
     </w:p>
@@ -260,37 +939,6 @@
           <w:rtl/>
         </w:rPr>
       </w:pPr>
-      <w:r>
-        <w:rPr>
-          <w:rFonts w:hint="cs"/>
-          <w:rtl/>
-        </w:rPr>
-        <w:t>[</w:t>
-      </w:r>
-      <w:r>
-        <w:t>sequence diagram</w:t>
-      </w:r>
-      <w:r>
-        <w:rPr>
-          <w:rFonts w:hint="cs"/>
-          <w:rtl/>
-        </w:rPr>
-        <w:t xml:space="preserve"> שמציגה את התהליך שקשור לתבנית</w:t>
-      </w:r>
-      <w:r>
-        <w:rPr>
-          <w:rFonts w:hint="cs"/>
-          <w:rtl/>
-        </w:rPr>
-        <w:t xml:space="preserve"> והאינטראקציה בין המחלקות</w:t>
-      </w:r>
-      <w:r>
-        <w:rPr>
-          <w:rFonts w:hint="cs"/>
-          <w:rtl/>
-        </w:rPr>
-        <w:t>]</w:t>
-      </w:r>
     </w:p>
     <w:p>
       <w:pPr>
@@ -310,6 +958,81 @@
         <w:spacing w:after="0" w:line="240" w:lineRule="auto"/>
       </w:pPr>
       <w:r>
+        <w:rPr>
+          <w:noProof/>
+        </w:rPr>
+        <w:drawing>
+          <wp:anchor distT="0" distB="0" distL="114300" distR="114300" simplePos="0" relativeHeight="251653120" behindDoc="0" locked="0" layoutInCell="1" allowOverlap="1" wp14:anchorId="5420FF7F" wp14:editId="45F53AA7">
+            <wp:simplePos x="0" y="0"/>
+            <wp:positionH relativeFrom="column">
+              <wp:posOffset>-989965</wp:posOffset>
+            </wp:positionH>
+            <wp:positionV relativeFrom="paragraph">
+              <wp:posOffset>334645</wp:posOffset>
+            </wp:positionV>
+            <wp:extent cx="7176770" cy="4249420"/>
+            <wp:effectExtent l="0" t="0" r="5080" b="0"/>
+            <wp:wrapThrough wrapText="bothSides">
+              <wp:wrapPolygon edited="0">
+                <wp:start x="0" y="0"/>
+                <wp:lineTo x="0" y="21497"/>
+                <wp:lineTo x="21558" y="21497"/>
+                <wp:lineTo x="21558" y="0"/>
+                <wp:lineTo x="0" y="0"/>
+              </wp:wrapPolygon>
+            </wp:wrapThrough>
+            <wp:docPr id="419320242" name="Picture 5"/>
+            <wp:cNvGraphicFramePr>
+              <a:graphicFrameLocks xmlns:a="http://schemas.openxmlformats.org/drawingml/2006/main" noChangeAspect="1"/>
+            </wp:cNvGraphicFramePr>
+            <a:graphic xmlns:a="http://schemas.openxmlformats.org/drawingml/2006/main">
+              <a:graphicData uri="http://schemas.openxmlformats.org/drawingml/2006/picture">
+                <pic:pic xmlns:pic="http://schemas.openxmlformats.org/drawingml/2006/picture">
+                  <pic:nvPicPr>
+                    <pic:cNvPr id="0" name="Picture 3"/>
+                    <pic:cNvPicPr>
+                      <a:picLocks noChangeAspect="1" noChangeArrowheads="1"/>
+                    </pic:cNvPicPr>
+                  </pic:nvPicPr>
+                  <pic:blipFill>
+                    <a:blip r:embed="rId10">
+                      <a:extLst>
+                        <a:ext uri="{28A0092B-C50C-407E-A947-70E740481C1C}">
+                          <a14:useLocalDpi xmlns:a14="http://schemas.microsoft.com/office/drawing/2010/main" val="0"/>
+                        </a:ext>
+                      </a:extLst>
+                    </a:blip>
+                    <a:srcRect/>
+                    <a:stretch>
+                      <a:fillRect/>
+                    </a:stretch>
+                  </pic:blipFill>
+                  <pic:spPr bwMode="auto">
+                    <a:xfrm>
+                      <a:off x="0" y="0"/>
+                      <a:ext cx="7176770" cy="4249420"/>
+                    </a:xfrm>
+                    <a:prstGeom prst="rect">
+                      <a:avLst/>
+                    </a:prstGeom>
+                    <a:noFill/>
+                    <a:ln>
+                      <a:noFill/>
+                    </a:ln>
+                  </pic:spPr>
+                </pic:pic>
+              </a:graphicData>
+            </a:graphic>
+            <wp14:sizeRelH relativeFrom="margin">
+              <wp14:pctWidth>0</wp14:pctWidth>
+            </wp14:sizeRelH>
+            <wp14:sizeRelV relativeFrom="margin">
+              <wp14:pctHeight>0</wp14:pctHeight>
+            </wp14:sizeRelV>
+          </wp:anchor>
+        </w:drawing>
+      </w:r>
+      <w:r>
         <w:t>Class Diagram</w:t>
       </w:r>
       <w:r>
@@ -328,75 +1051,16 @@
           <w:rtl/>
         </w:rPr>
       </w:pPr>
-      <w:r>
-        <w:rPr>
-          <w:rFonts w:hint="cs"/>
-          <w:rtl/>
-        </w:rPr>
-        <w:t>[</w:t>
-      </w:r>
-      <w:r>
-        <w:t>class diagram</w:t>
-      </w:r>
-      <w:r>
-        <w:rPr>
-          <w:rFonts w:hint="cs"/>
-          <w:rtl/>
-        </w:rPr>
-        <w:t xml:space="preserve"> שמתארת את המחלקות שלכם שמעורבות בתבנית (תיאור מלא שכולל </w:t>
-      </w:r>
-      <w:r>
-        <w:t>Properties</w:t>
-      </w:r>
-      <w:r>
-        <w:rPr>
-          <w:rFonts w:hint="cs"/>
-          <w:rtl/>
-        </w:rPr>
-        <w:t xml:space="preserve"> ו- </w:t>
-      </w:r>
-      <w:r>
-        <w:t>Methods</w:t>
-      </w:r>
-      <w:r>
-        <w:rPr>
-          <w:rFonts w:hint="cs"/>
-          <w:rtl/>
-        </w:rPr>
-        <w:t>) והיחסים ביניהם (תאור מלא עבור כל יחס כפי שלמדנו בכיתה). עבור כל מחלקה שלכם, כיתבו מי המקבילה שלה (אם יש כזו) בתבנית (</w:t>
-      </w:r>
-      <w:r>
-        <w:t>Pattern</w:t>
-      </w:r>
-      <w:r>
-        <w:rPr>
-          <w:rFonts w:hint="cs"/>
-          <w:rtl/>
-        </w:rPr>
-        <w:t>) שבחרתם</w:t>
-      </w:r>
-    </w:p>
-    <w:p>
-      <w:pPr>
-        <w:spacing w:after="0" w:line="240" w:lineRule="auto"/>
-        <w:ind w:right="720"/>
-        <w:rPr>
-          <w:rtl/>
-        </w:rPr>
-      </w:pPr>
-    </w:p>
-    <w:p>
-      <w:pPr>
-        <w:spacing w:after="0" w:line="240" w:lineRule="auto"/>
-        <w:ind w:right="720"/>
-      </w:pPr>
-    </w:p>
-    <w:p>
-      <w:pPr>
-        <w:pStyle w:val="3"/>
-        <w:rPr>
-          <w:rtl/>
-        </w:rPr>
+    </w:p>
+    <w:p>
+      <w:pPr>
+        <w:spacing w:after="0" w:line="240" w:lineRule="auto"/>
+        <w:ind w:right="720"/>
+      </w:pPr>
+    </w:p>
+    <w:p>
+      <w:pPr>
+        <w:pStyle w:val="Heading3"/>
       </w:pPr>
       <w:r>
         <w:rPr>
@@ -416,7 +1080,10 @@
           <w:rFonts w:hint="cs"/>
           <w:rtl/>
         </w:rPr>
-        <w:t xml:space="preserve"> [שם התבנית]</w:t>
+        <w:t xml:space="preserve"> </w:t>
+      </w:r>
+      <w:r>
+        <w:t>Strategy</w:t>
       </w:r>
     </w:p>
     <w:p>
@@ -446,7 +1113,89 @@
           <w:rFonts w:hint="cs"/>
           <w:rtl/>
         </w:rPr>
-        <w:t>[תיאור הסיבה / הצורך בשימוש בתבנית במערכת שלכם]</w:t>
+        <w:t xml:space="preserve">על מנת להוסיף </w:t>
+      </w:r>
+      <w:r>
+        <w:rPr>
+          <w:rFonts w:hint="cs"/>
+          <w:rtl/>
+        </w:rPr>
+        <w:t xml:space="preserve">שני </w:t>
+      </w:r>
+      <w:r>
+        <w:rPr>
+          <w:rFonts w:hint="cs"/>
+          <w:rtl/>
+        </w:rPr>
+        <w:t>פיצ'ר</w:t>
+      </w:r>
+      <w:r>
+        <w:rPr>
+          <w:rFonts w:hint="cs"/>
+          <w:rtl/>
+        </w:rPr>
+        <w:t>ים</w:t>
+      </w:r>
+      <w:r>
+        <w:rPr>
+          <w:rFonts w:hint="cs"/>
+          <w:rtl/>
+        </w:rPr>
+        <w:t xml:space="preserve"> נוס</w:t>
+      </w:r>
+      <w:r>
+        <w:rPr>
+          <w:rFonts w:hint="cs"/>
+          <w:rtl/>
+        </w:rPr>
+        <w:t>פים</w:t>
+      </w:r>
+      <w:r>
+        <w:rPr>
+          <w:rFonts w:hint="cs"/>
+          <w:rtl/>
+        </w:rPr>
+        <w:t xml:space="preserve"> לאפליקציה </w:t>
+      </w:r>
+      <w:r>
+        <w:rPr>
+          <w:rFonts w:hint="cs"/>
+          <w:rtl/>
+        </w:rPr>
+        <w:t>שהם</w:t>
+      </w:r>
+      <w:r>
+        <w:rPr>
+          <w:rFonts w:hint="cs"/>
+          <w:rtl/>
+        </w:rPr>
+        <w:t xml:space="preserve"> מיון אובייקטים לפי מספר </w:t>
+      </w:r>
+      <w:proofErr w:type="spellStart"/>
+      <w:r>
+        <w:rPr>
+          <w:rFonts w:hint="cs"/>
+          <w:rtl/>
+        </w:rPr>
+        <w:t>לייקים</w:t>
+      </w:r>
+      <w:proofErr w:type="spellEnd"/>
+      <w:r>
+        <w:rPr>
+          <w:rFonts w:hint="cs"/>
+          <w:rtl/>
+        </w:rPr>
+        <w:t xml:space="preserve"> או לפי תאריך, השתמשנו ב-</w:t>
+      </w:r>
+      <w:r>
+        <w:t>Strategy</w:t>
+      </w:r>
+      <w:r>
+        <w:rPr>
+          <w:rFonts w:hint="cs"/>
+          <w:rtl/>
+        </w:rPr>
+        <w:t xml:space="preserve"> כדי לממש את צורות המיון השונות, ולכיוונים שונים.</w:t>
       </w:r>
       <w:r>
         <w:rPr>
@@ -476,19 +1225,267 @@
       <w:pPr>
         <w:spacing w:after="0" w:line="240" w:lineRule="auto"/>
         <w:ind w:right="720"/>
-      </w:pPr>
-      <w:r>
-        <w:rPr>
-          <w:rFonts w:hint="cs"/>
-          <w:rtl/>
-        </w:rPr>
-        <w:t>[תיאור המימוש והיכן ניתן למצוא אותו בקוד]</w:t>
-      </w:r>
-    </w:p>
-    <w:p>
-      <w:pPr>
-        <w:spacing w:after="0" w:line="240" w:lineRule="auto"/>
-        <w:ind w:right="720"/>
+        <w:rPr>
+          <w:rtl/>
+        </w:rPr>
+      </w:pPr>
+      <w:r>
+        <w:rPr>
+          <w:rFonts w:hint="cs"/>
+          <w:rtl/>
+        </w:rPr>
+        <w:t xml:space="preserve">המחלקות </w:t>
+      </w:r>
+      <w:proofErr w:type="spellStart"/>
+      <w:r>
+        <w:t>FBLikesSorter</w:t>
+      </w:r>
+      <w:proofErr w:type="spellEnd"/>
+      <w:r>
+        <w:rPr>
+          <w:rFonts w:hint="cs"/>
+          <w:rtl/>
+        </w:rPr>
+        <w:t xml:space="preserve"> ו- </w:t>
+      </w:r>
+      <w:proofErr w:type="spellStart"/>
+      <w:r>
+        <w:t>FBDateSorter</w:t>
+      </w:r>
+      <w:proofErr w:type="spellEnd"/>
+      <w:r>
+        <w:rPr>
+          <w:rFonts w:hint="cs"/>
+          <w:rtl/>
+        </w:rPr>
+        <w:t xml:space="preserve"> מכילות בתוכן </w:t>
+      </w:r>
+      <w:r>
+        <w:t>property</w:t>
+      </w:r>
+      <w:r>
+        <w:rPr>
+          <w:rFonts w:hint="cs"/>
+          <w:rtl/>
+        </w:rPr>
+        <w:t xml:space="preserve"> מטיפוס </w:t>
+      </w:r>
+      <w:r>
+        <w:t>Func</w:t>
+      </w:r>
+      <w:r>
+        <w:rPr>
+          <w:rFonts w:hint="cs"/>
+          <w:rtl/>
+        </w:rPr>
+        <w:t xml:space="preserve"> בשם </w:t>
+      </w:r>
+      <w:proofErr w:type="spellStart"/>
+      <w:r>
+        <w:t>LikesComparingMethod</w:t>
+      </w:r>
+      <w:proofErr w:type="spellEnd"/>
+      <w:r>
+        <w:rPr>
+          <w:rFonts w:hint="cs"/>
+          <w:rtl/>
+        </w:rPr>
+        <w:t xml:space="preserve"> או </w:t>
+      </w:r>
+      <w:proofErr w:type="spellStart"/>
+      <w:r>
+        <w:t>DateComparingMethod</w:t>
+      </w:r>
+      <w:proofErr w:type="spellEnd"/>
+      <w:r>
+        <w:rPr>
+          <w:rFonts w:hint="cs"/>
+          <w:rtl/>
+        </w:rPr>
+        <w:t xml:space="preserve"> שמקבל לתוכו מתודה שתהווה שיטת ההשוואה שהמחלקה תשתמש בה. בנוסף ישנה מתודה בשם </w:t>
+      </w:r>
+      <w:proofErr w:type="spellStart"/>
+      <w:r>
+        <w:t>SortLikes</w:t>
+      </w:r>
+      <w:proofErr w:type="spellEnd"/>
+      <w:r>
+        <w:t>/</w:t>
+      </w:r>
+      <w:proofErr w:type="spellStart"/>
+      <w:r>
+        <w:t>SortDate</w:t>
+      </w:r>
+      <w:proofErr w:type="spellEnd"/>
+      <w:r>
+        <w:rPr>
+          <w:rFonts w:hint="cs"/>
+          <w:rtl/>
+        </w:rPr>
+        <w:t xml:space="preserve"> שמקבלת מערך של אובייקטים מטיפוס </w:t>
+      </w:r>
+      <w:proofErr w:type="spellStart"/>
+      <w:r>
+        <w:t>DataUnit</w:t>
+      </w:r>
+      <w:proofErr w:type="spellEnd"/>
+      <w:r>
+        <w:rPr>
+          <w:rFonts w:hint="cs"/>
+          <w:rtl/>
+        </w:rPr>
+        <w:t xml:space="preserve"> (הטיפוס הכללי עבור עצם עם מידע באפליקציה כולה) וממיינת את המערך לפי שיטת ההשוואה ש</w:t>
+      </w:r>
+      <w:r>
+        <w:rPr>
+          <w:rFonts w:hint="cs"/>
+          <w:rtl/>
+        </w:rPr>
+        <w:t>מביאים למחלקת המיון.</w:t>
+      </w:r>
+    </w:p>
+    <w:p>
+      <w:pPr>
+        <w:spacing w:after="0" w:line="240" w:lineRule="auto"/>
+        <w:ind w:right="720"/>
+        <w:rPr>
+          <w:rtl/>
+        </w:rPr>
+      </w:pPr>
+    </w:p>
+    <w:p>
+      <w:pPr>
+        <w:spacing w:after="0" w:line="240" w:lineRule="auto"/>
+        <w:ind w:right="720"/>
+        <w:rPr>
+          <w:rtl/>
+        </w:rPr>
+      </w:pPr>
+    </w:p>
+    <w:p>
+      <w:pPr>
+        <w:spacing w:after="0" w:line="240" w:lineRule="auto"/>
+        <w:ind w:right="720"/>
+        <w:rPr>
+          <w:rtl/>
+        </w:rPr>
+      </w:pPr>
+    </w:p>
+    <w:p>
+      <w:pPr>
+        <w:spacing w:after="0" w:line="240" w:lineRule="auto"/>
+        <w:ind w:right="720"/>
+        <w:rPr>
+          <w:rtl/>
+        </w:rPr>
+      </w:pPr>
+    </w:p>
+    <w:p>
+      <w:pPr>
+        <w:spacing w:after="0" w:line="240" w:lineRule="auto"/>
+        <w:ind w:right="720"/>
+        <w:rPr>
+          <w:rtl/>
+        </w:rPr>
+      </w:pPr>
+    </w:p>
+    <w:p>
+      <w:pPr>
+        <w:spacing w:after="0" w:line="240" w:lineRule="auto"/>
+        <w:ind w:right="720"/>
+        <w:rPr>
+          <w:rtl/>
+        </w:rPr>
+      </w:pPr>
+    </w:p>
+    <w:p>
+      <w:pPr>
+        <w:spacing w:after="0" w:line="240" w:lineRule="auto"/>
+        <w:ind w:right="720"/>
+        <w:rPr>
+          <w:rtl/>
+        </w:rPr>
+      </w:pPr>
+    </w:p>
+    <w:p>
+      <w:pPr>
+        <w:spacing w:after="0" w:line="240" w:lineRule="auto"/>
+        <w:ind w:right="720"/>
+        <w:rPr>
+          <w:rtl/>
+        </w:rPr>
+      </w:pPr>
+    </w:p>
+    <w:p>
+      <w:pPr>
+        <w:spacing w:after="0" w:line="240" w:lineRule="auto"/>
+        <w:ind w:right="720"/>
+        <w:rPr>
+          <w:rtl/>
+        </w:rPr>
+      </w:pPr>
+    </w:p>
+    <w:p>
+      <w:pPr>
+        <w:spacing w:after="0" w:line="240" w:lineRule="auto"/>
+        <w:ind w:right="720"/>
+        <w:rPr>
+          <w:rtl/>
+        </w:rPr>
+      </w:pPr>
+    </w:p>
+    <w:p>
+      <w:pPr>
+        <w:spacing w:after="0" w:line="240" w:lineRule="auto"/>
+        <w:ind w:right="720"/>
+        <w:rPr>
+          <w:rtl/>
+        </w:rPr>
+      </w:pPr>
+    </w:p>
+    <w:p>
+      <w:pPr>
+        <w:spacing w:after="0" w:line="240" w:lineRule="auto"/>
+        <w:ind w:right="720"/>
+        <w:rPr>
+          <w:rtl/>
+        </w:rPr>
+      </w:pPr>
+    </w:p>
+    <w:p>
+      <w:pPr>
+        <w:spacing w:after="0" w:line="240" w:lineRule="auto"/>
+        <w:ind w:right="720"/>
+        <w:rPr>
+          <w:rtl/>
+        </w:rPr>
+      </w:pPr>
+    </w:p>
+    <w:p>
+      <w:pPr>
+        <w:spacing w:after="0" w:line="240" w:lineRule="auto"/>
+        <w:ind w:right="720"/>
+        <w:rPr>
+          <w:rtl/>
+        </w:rPr>
+      </w:pPr>
+    </w:p>
+    <w:p>
+      <w:pPr>
+        <w:spacing w:after="0" w:line="240" w:lineRule="auto"/>
+        <w:ind w:right="720"/>
+        <w:rPr>
+          <w:rtl/>
+        </w:rPr>
+      </w:pPr>
+    </w:p>
+    <w:p>
+      <w:pPr>
+        <w:spacing w:after="0" w:line="240" w:lineRule="auto"/>
+        <w:ind w:right="720"/>
+        <w:rPr>
+          <w:rFonts w:hint="cs"/>
+        </w:rPr>
       </w:pPr>
     </w:p>
     <w:p>
@@ -500,6 +1497,7 @@
         <w:spacing w:after="0" w:line="240" w:lineRule="auto"/>
       </w:pPr>
       <w:r>
+        <w:lastRenderedPageBreak/>
         <w:t>Sequence Diagram</w:t>
       </w:r>
     </w:p>
@@ -511,23 +1509,129 @@
           <w:rtl/>
         </w:rPr>
       </w:pPr>
-      <w:r>
-        <w:rPr>
-          <w:rFonts w:hint="cs"/>
-          <w:rtl/>
-        </w:rPr>
-        <w:t>[</w:t>
-      </w:r>
-      <w:r>
-        <w:t>sequence diagram</w:t>
-      </w:r>
-      <w:r>
-        <w:rPr>
-          <w:rFonts w:hint="cs"/>
-          <w:rtl/>
-        </w:rPr>
-        <w:t xml:space="preserve"> שמציגה את התהליך שקשור לתבנית והאינטראקציה בין המחלקות]</w:t>
-      </w:r>
+    </w:p>
+    <w:p>
+      <w:pPr>
+        <w:spacing w:after="0" w:line="240" w:lineRule="auto"/>
+        <w:ind w:right="720"/>
+        <w:rPr>
+          <w:rtl/>
+        </w:rPr>
+      </w:pPr>
+      <w:r>
+        <w:rPr>
+          <w:noProof/>
+        </w:rPr>
+        <w:drawing>
+          <wp:anchor distT="0" distB="0" distL="114300" distR="114300" simplePos="0" relativeHeight="251655168" behindDoc="0" locked="0" layoutInCell="1" allowOverlap="1" wp14:anchorId="23776D03" wp14:editId="756839FA">
+            <wp:simplePos x="0" y="0"/>
+            <wp:positionH relativeFrom="column">
+              <wp:posOffset>-61595</wp:posOffset>
+            </wp:positionH>
+            <wp:positionV relativeFrom="paragraph">
+              <wp:posOffset>198755</wp:posOffset>
+            </wp:positionV>
+            <wp:extent cx="5269865" cy="4424045"/>
+            <wp:effectExtent l="0" t="0" r="6985" b="0"/>
+            <wp:wrapThrough wrapText="bothSides">
+              <wp:wrapPolygon edited="0">
+                <wp:start x="0" y="0"/>
+                <wp:lineTo x="0" y="21485"/>
+                <wp:lineTo x="21551" y="21485"/>
+                <wp:lineTo x="21551" y="0"/>
+                <wp:lineTo x="0" y="0"/>
+              </wp:wrapPolygon>
+            </wp:wrapThrough>
+            <wp:docPr id="1821285749" name="Picture 6"/>
+            <wp:cNvGraphicFramePr>
+              <a:graphicFrameLocks xmlns:a="http://schemas.openxmlformats.org/drawingml/2006/main" noChangeAspect="1"/>
+            </wp:cNvGraphicFramePr>
+            <a:graphic xmlns:a="http://schemas.openxmlformats.org/drawingml/2006/main">
+              <a:graphicData uri="http://schemas.openxmlformats.org/drawingml/2006/picture">
+                <pic:pic xmlns:pic="http://schemas.openxmlformats.org/drawingml/2006/picture">
+                  <pic:nvPicPr>
+                    <pic:cNvPr id="0" name="Picture 4"/>
+                    <pic:cNvPicPr>
+                      <a:picLocks noChangeAspect="1" noChangeArrowheads="1"/>
+                    </pic:cNvPicPr>
+                  </pic:nvPicPr>
+                  <pic:blipFill>
+                    <a:blip r:embed="rId11">
+                      <a:extLst>
+                        <a:ext uri="{28A0092B-C50C-407E-A947-70E740481C1C}">
+                          <a14:useLocalDpi xmlns:a14="http://schemas.microsoft.com/office/drawing/2010/main" val="0"/>
+                        </a:ext>
+                      </a:extLst>
+                    </a:blip>
+                    <a:srcRect/>
+                    <a:stretch>
+                      <a:fillRect/>
+                    </a:stretch>
+                  </pic:blipFill>
+                  <pic:spPr bwMode="auto">
+                    <a:xfrm>
+                      <a:off x="0" y="0"/>
+                      <a:ext cx="5269865" cy="4424045"/>
+                    </a:xfrm>
+                    <a:prstGeom prst="rect">
+                      <a:avLst/>
+                    </a:prstGeom>
+                    <a:noFill/>
+                    <a:ln>
+                      <a:noFill/>
+                    </a:ln>
+                  </pic:spPr>
+                </pic:pic>
+              </a:graphicData>
+            </a:graphic>
+          </wp:anchor>
+        </w:drawing>
+      </w:r>
+    </w:p>
+    <w:p>
+      <w:pPr>
+        <w:spacing w:after="0" w:line="240" w:lineRule="auto"/>
+        <w:ind w:right="720"/>
+        <w:rPr>
+          <w:rtl/>
+        </w:rPr>
+      </w:pPr>
+    </w:p>
+    <w:p>
+      <w:pPr>
+        <w:spacing w:after="0" w:line="240" w:lineRule="auto"/>
+        <w:ind w:right="720"/>
+        <w:rPr>
+          <w:rtl/>
+        </w:rPr>
+      </w:pPr>
+    </w:p>
+    <w:p>
+      <w:pPr>
+        <w:spacing w:after="0" w:line="240" w:lineRule="auto"/>
+        <w:ind w:right="720"/>
+        <w:rPr>
+          <w:rtl/>
+        </w:rPr>
+      </w:pPr>
+    </w:p>
+    <w:p>
+      <w:pPr>
+        <w:spacing w:after="0" w:line="240" w:lineRule="auto"/>
+        <w:ind w:right="720"/>
+        <w:rPr>
+          <w:rtl/>
+        </w:rPr>
+      </w:pPr>
+    </w:p>
+    <w:p>
+      <w:pPr>
+        <w:spacing w:after="0" w:line="240" w:lineRule="auto"/>
+        <w:ind w:right="720"/>
+        <w:rPr>
+          <w:rtl/>
+        </w:rPr>
+      </w:pPr>
     </w:p>
     <w:p>
       <w:pPr>
@@ -547,6 +1651,76 @@
         <w:spacing w:after="0" w:line="240" w:lineRule="auto"/>
       </w:pPr>
       <w:r>
+        <w:rPr>
+          <w:rFonts w:hint="cs"/>
+          <w:noProof/>
+        </w:rPr>
+        <w:drawing>
+          <wp:anchor distT="0" distB="0" distL="114300" distR="114300" simplePos="0" relativeHeight="251657216" behindDoc="0" locked="0" layoutInCell="1" allowOverlap="1" wp14:anchorId="26059F08" wp14:editId="44ECCE92">
+            <wp:simplePos x="0" y="0"/>
+            <wp:positionH relativeFrom="column">
+              <wp:posOffset>-1270</wp:posOffset>
+            </wp:positionH>
+            <wp:positionV relativeFrom="paragraph">
+              <wp:posOffset>273050</wp:posOffset>
+            </wp:positionV>
+            <wp:extent cx="5274945" cy="3403600"/>
+            <wp:effectExtent l="0" t="0" r="1905" b="6350"/>
+            <wp:wrapThrough wrapText="bothSides">
+              <wp:wrapPolygon edited="0">
+                <wp:start x="0" y="0"/>
+                <wp:lineTo x="0" y="21519"/>
+                <wp:lineTo x="21530" y="21519"/>
+                <wp:lineTo x="21530" y="0"/>
+                <wp:lineTo x="0" y="0"/>
+              </wp:wrapPolygon>
+            </wp:wrapThrough>
+            <wp:docPr id="1497066214" name="Picture 7"/>
+            <wp:cNvGraphicFramePr>
+              <a:graphicFrameLocks xmlns:a="http://schemas.openxmlformats.org/drawingml/2006/main" noChangeAspect="1"/>
+            </wp:cNvGraphicFramePr>
+            <a:graphic xmlns:a="http://schemas.openxmlformats.org/drawingml/2006/main">
+              <a:graphicData uri="http://schemas.openxmlformats.org/drawingml/2006/picture">
+                <pic:pic xmlns:pic="http://schemas.openxmlformats.org/drawingml/2006/picture">
+                  <pic:nvPicPr>
+                    <pic:cNvPr id="0" name="Picture 5"/>
+                    <pic:cNvPicPr>
+                      <a:picLocks noChangeAspect="1" noChangeArrowheads="1"/>
+                    </pic:cNvPicPr>
+                  </pic:nvPicPr>
+                  <pic:blipFill>
+                    <a:blip r:embed="rId12">
+                      <a:extLst>
+                        <a:ext uri="{28A0092B-C50C-407E-A947-70E740481C1C}">
+                          <a14:useLocalDpi xmlns:a14="http://schemas.microsoft.com/office/drawing/2010/main" val="0"/>
+                        </a:ext>
+                      </a:extLst>
+                    </a:blip>
+                    <a:srcRect/>
+                    <a:stretch>
+                      <a:fillRect/>
+                    </a:stretch>
+                  </pic:blipFill>
+                  <pic:spPr bwMode="auto">
+                    <a:xfrm>
+                      <a:off x="0" y="0"/>
+                      <a:ext cx="5274945" cy="3403600"/>
+                    </a:xfrm>
+                    <a:prstGeom prst="rect">
+                      <a:avLst/>
+                    </a:prstGeom>
+                    <a:noFill/>
+                    <a:ln>
+                      <a:noFill/>
+                    </a:ln>
+                  </pic:spPr>
+                </pic:pic>
+              </a:graphicData>
+            </a:graphic>
+          </wp:anchor>
+        </w:drawing>
+      </w:r>
+      <w:r>
         <w:t>Class Diagram</w:t>
       </w:r>
       <w:r>
@@ -559,92 +1733,7 @@
     </w:p>
     <w:p>
       <w:pPr>
-        <w:rPr>
-          <w:rtl/>
-        </w:rPr>
-      </w:pPr>
-      <w:r>
-        <w:rPr>
-          <w:rFonts w:hint="cs"/>
-          <w:rtl/>
-        </w:rPr>
-        <w:t>[</w:t>
-      </w:r>
-      <w:r>
-        <w:t>class diagram</w:t>
-      </w:r>
-      <w:r>
-        <w:rPr>
-          <w:rFonts w:hint="cs"/>
-          <w:rtl/>
-        </w:rPr>
-        <w:t xml:space="preserve"> שמתארת את המחלקות שלכם שמעורבות בתבנית (תיאור מלא שכולל </w:t>
-      </w:r>
-      <w:r>
-        <w:t>Properties</w:t>
-      </w:r>
-      <w:r>
-        <w:rPr>
-          <w:rFonts w:hint="cs"/>
-          <w:rtl/>
-        </w:rPr>
-        <w:t xml:space="preserve"> ו- </w:t>
-      </w:r>
-      <w:r>
-        <w:t>Methods</w:t>
-      </w:r>
-      <w:r>
-        <w:rPr>
-          <w:rFonts w:hint="cs"/>
-          <w:rtl/>
-        </w:rPr>
-        <w:t>) והיחסים ביניהם (תאור מלא עבור כל יחס כפי שלמדנו בכיתה). עבור כל מחלקה שלכם, כיתבו מי המקבילה שלה (אם יש כזו) בתבנית (</w:t>
-      </w:r>
-      <w:r>
-        <w:t>Pattern</w:t>
-      </w:r>
-      <w:r>
-        <w:rPr>
-          <w:rFonts w:hint="cs"/>
-          <w:rtl/>
-        </w:rPr>
-        <w:t>) שבחרתם</w:t>
-      </w:r>
-    </w:p>
-    <w:p>
-      <w:pPr>
-        <w:rPr>
-          <w:rtl/>
-        </w:rPr>
-      </w:pPr>
-    </w:p>
-    <w:p>
-      <w:pPr>
-        <w:bidi w:val="0"/>
-        <w:spacing w:after="200"/>
-        <w:rPr>
-          <w:rFonts w:eastAsiaTheme="majorEastAsia" w:cs="Arial"/>
-          <w:b/>
-          <w:bCs/>
-          <w:color w:val="365F91" w:themeColor="accent1" w:themeShade="BF"/>
-          <w:sz w:val="28"/>
-          <w:szCs w:val="28"/>
-          <w:rtl/>
-        </w:rPr>
-      </w:pPr>
-      <w:r>
-        <w:rPr>
-          <w:rtl/>
-        </w:rPr>
-        <w:br w:type="page"/>
-      </w:r>
-    </w:p>
-    <w:p>
-      <w:pPr>
-        <w:pStyle w:val="3"/>
-        <w:rPr>
-          <w:rtl/>
-        </w:rPr>
+        <w:pStyle w:val="Heading3"/>
       </w:pPr>
       <w:r>
         <w:rPr>
@@ -665,7 +1754,10 @@
           <w:rFonts w:hint="cs"/>
           <w:rtl/>
         </w:rPr>
-        <w:t xml:space="preserve"> [שם התבנית]</w:t>
+        <w:t xml:space="preserve"> </w:t>
+      </w:r>
+      <w:r>
+        <w:t>Facade</w:t>
       </w:r>
     </w:p>
     <w:p>
@@ -695,7 +1787,140 @@
           <w:rFonts w:hint="cs"/>
           <w:rtl/>
         </w:rPr>
-        <w:t>[תיאור הסיבה / הצורך בשימוש בתבנית במערכת שלכם]</w:t>
+        <w:t xml:space="preserve">הרבה מאוד מהמידע שמתקבל משרתי </w:t>
+      </w:r>
+      <w:proofErr w:type="spellStart"/>
+      <w:r>
+        <w:rPr>
+          <w:rFonts w:hint="cs"/>
+          <w:rtl/>
+        </w:rPr>
+        <w:t>פייסבוק</w:t>
+      </w:r>
+      <w:proofErr w:type="spellEnd"/>
+      <w:r>
+        <w:rPr>
+          <w:rFonts w:hint="cs"/>
+          <w:rtl/>
+        </w:rPr>
+        <w:t xml:space="preserve"> דרך </w:t>
+      </w:r>
+      <w:proofErr w:type="spellStart"/>
+      <w:r>
+        <w:t>FBGraphAPI</w:t>
+      </w:r>
+      <w:proofErr w:type="spellEnd"/>
+      <w:r>
+        <w:rPr>
+          <w:rFonts w:hint="cs"/>
+          <w:rtl/>
+        </w:rPr>
+        <w:t xml:space="preserve"> מגיע כ-</w:t>
+      </w:r>
+      <w:r>
+        <w:t>null</w:t>
+      </w:r>
+      <w:r>
+        <w:rPr>
+          <w:rFonts w:hint="cs"/>
+          <w:rtl/>
+        </w:rPr>
+        <w:t xml:space="preserve">, אם זה בגלל הרשאות שלא קיימות או בעיות בחיבור האינטרנט. הופעה של מידע שבור דורשת התחשבות מיוחדת מצד הלקוח, ובדיקה וטיפול מיוחד בכל מקרה קצה רלוונטי הנוגע למידע הזה. כל ההתייחסות הזאת עלולה להוביל </w:t>
+      </w:r>
+      <w:proofErr w:type="spellStart"/>
+      <w:r>
+        <w:rPr>
+          <w:rFonts w:hint="cs"/>
+          <w:rtl/>
+        </w:rPr>
+        <w:t>לחווית</w:t>
+      </w:r>
+      <w:proofErr w:type="spellEnd"/>
+      <w:r>
+        <w:rPr>
+          <w:rFonts w:hint="cs"/>
+          <w:rtl/>
+        </w:rPr>
+        <w:t xml:space="preserve"> משתמש לא חלקה ולא נוחה, משום שחלקים משמעותיים מהאפליקציה לא יהיו פתוחים בפני המשתמש בגלל החוסר בהרשאות האלו. על מנת לתקן את זה, בחרנו להכניס לתוך אובייקט המשתמש מידע דמה שיעמוד במקום המידע שמגיע משרתי </w:t>
+      </w:r>
+      <w:proofErr w:type="spellStart"/>
+      <w:r>
+        <w:rPr>
+          <w:rFonts w:hint="cs"/>
+          <w:rtl/>
+        </w:rPr>
+        <w:t>פייסבוק</w:t>
+      </w:r>
+      <w:proofErr w:type="spellEnd"/>
+      <w:r>
+        <w:rPr>
+          <w:rFonts w:hint="cs"/>
+          <w:rtl/>
+        </w:rPr>
+        <w:t xml:space="preserve">. ובכדי להסתיר את התהליך הזה מהלקוח, בחרנו להשתמש בתבנית </w:t>
+      </w:r>
+      <w:r>
+        <w:t>Façade</w:t>
+      </w:r>
+      <w:r>
+        <w:rPr>
+          <w:rFonts w:hint="cs"/>
+          <w:rtl/>
+        </w:rPr>
+        <w:t>.</w:t>
+      </w:r>
+      <w:r>
+        <w:rPr>
+          <w:rFonts w:hint="cs"/>
+          <w:rtl/>
+        </w:rPr>
+        <w:t xml:space="preserve"> המחלקה מממשת את כל המתודות שאובייקט משתמש צריך, בזמן שהיא מטפלת במידע שבור. לכן</w:t>
+      </w:r>
+      <w:r>
+        <w:rPr>
+          <w:rFonts w:hint="cs"/>
+          <w:rtl/>
+        </w:rPr>
+        <w:t xml:space="preserve"> </w:t>
+      </w:r>
+      <w:r>
+        <w:rPr>
+          <w:rFonts w:hint="cs"/>
+          <w:rtl/>
+        </w:rPr>
+        <w:t xml:space="preserve">המחלקה </w:t>
+      </w:r>
+      <w:proofErr w:type="spellStart"/>
+      <w:r>
+        <w:t>UserFacade</w:t>
+      </w:r>
+      <w:proofErr w:type="spellEnd"/>
+      <w:r>
+        <w:rPr>
+          <w:rFonts w:hint="cs"/>
+          <w:rtl/>
+        </w:rPr>
+        <w:t xml:space="preserve"> שמממשת את תבנית זו, משמשת כשילוב בין תבנית </w:t>
+      </w:r>
+      <w:r>
+        <w:t>Façade</w:t>
+      </w:r>
+      <w:r>
+        <w:rPr>
+          <w:rFonts w:hint="cs"/>
+          <w:rtl/>
+        </w:rPr>
+        <w:t xml:space="preserve"> ותבנית </w:t>
+      </w:r>
+      <w:r>
+        <w:t>Adapter</w:t>
+      </w:r>
+      <w:r>
+        <w:rPr>
+          <w:rFonts w:hint="cs"/>
+          <w:rtl/>
+        </w:rPr>
+        <w:t>.</w:t>
       </w:r>
       <w:r>
         <w:rPr>
@@ -725,19 +1950,491 @@
       <w:pPr>
         <w:spacing w:after="0" w:line="240" w:lineRule="auto"/>
         <w:ind w:right="720"/>
-      </w:pPr>
-      <w:r>
-        <w:rPr>
-          <w:rFonts w:hint="cs"/>
-          <w:rtl/>
-        </w:rPr>
-        <w:t>[תיאור המימוש והיכן ניתן למצוא אותו בקוד]</w:t>
-      </w:r>
-    </w:p>
-    <w:p>
-      <w:pPr>
-        <w:spacing w:after="0" w:line="240" w:lineRule="auto"/>
-        <w:ind w:right="720"/>
+        <w:rPr>
+          <w:rtl/>
+        </w:rPr>
+      </w:pPr>
+      <w:r>
+        <w:rPr>
+          <w:rFonts w:hint="cs"/>
+          <w:rtl/>
+        </w:rPr>
+        <w:t xml:space="preserve">המחלקה </w:t>
+      </w:r>
+      <w:proofErr w:type="spellStart"/>
+      <w:r>
+        <w:t>UserFacade</w:t>
+      </w:r>
+      <w:proofErr w:type="spellEnd"/>
+      <w:r>
+        <w:rPr>
+          <w:rFonts w:hint="cs"/>
+          <w:rtl/>
+        </w:rPr>
+        <w:t xml:space="preserve"> מממשת </w:t>
+      </w:r>
+      <w:r>
+        <w:rPr>
+          <w:rFonts w:hint="cs"/>
+          <w:rtl/>
+        </w:rPr>
+        <w:t xml:space="preserve">את אותן מתודות שיש באובייקט </w:t>
+      </w:r>
+      <w:r>
+        <w:t>User</w:t>
+      </w:r>
+      <w:r>
+        <w:rPr>
+          <w:rFonts w:hint="cs"/>
+          <w:rtl/>
+        </w:rPr>
+        <w:t xml:space="preserve"> שניתן לקבל </w:t>
+      </w:r>
+      <w:proofErr w:type="spellStart"/>
+      <w:r>
+        <w:rPr>
+          <w:rFonts w:hint="cs"/>
+          <w:rtl/>
+        </w:rPr>
+        <w:t>מפייסבוק</w:t>
+      </w:r>
+      <w:proofErr w:type="spellEnd"/>
+      <w:r>
+        <w:rPr>
+          <w:rFonts w:hint="cs"/>
+          <w:rtl/>
+        </w:rPr>
+        <w:t>, ובכל קריאה למתודות האלו</w:t>
+      </w:r>
+      <w:r>
+        <w:rPr>
+          <w:rFonts w:hint="cs"/>
+          <w:rtl/>
+        </w:rPr>
+        <w:t xml:space="preserve"> דרך </w:t>
+      </w:r>
+      <w:proofErr w:type="spellStart"/>
+      <w:r>
+        <w:t>UserFacade</w:t>
+      </w:r>
+      <w:proofErr w:type="spellEnd"/>
+      <w:r>
+        <w:rPr>
+          <w:rFonts w:hint="cs"/>
+          <w:rtl/>
+        </w:rPr>
+        <w:t xml:space="preserve"> יש קריאה לאותן מתודות בתוך אובייקט </w:t>
+      </w:r>
+      <w:r>
+        <w:t>User</w:t>
+      </w:r>
+      <w:r>
+        <w:rPr>
+          <w:rFonts w:hint="cs"/>
+          <w:rtl/>
+        </w:rPr>
+        <w:t xml:space="preserve"> מקורי שנשמר כ-</w:t>
+      </w:r>
+      <w:r>
+        <w:t>property</w:t>
+      </w:r>
+      <w:r>
+        <w:rPr>
+          <w:rFonts w:hint="cs"/>
+          <w:rtl/>
+        </w:rPr>
+        <w:t xml:space="preserve"> בתוך </w:t>
+      </w:r>
+      <w:proofErr w:type="spellStart"/>
+      <w:r>
+        <w:t>UserFacade</w:t>
+      </w:r>
+      <w:proofErr w:type="spellEnd"/>
+      <w:r>
+        <w:rPr>
+          <w:rFonts w:hint="cs"/>
+          <w:rtl/>
+        </w:rPr>
+        <w:t>.</w:t>
+      </w:r>
+    </w:p>
+    <w:p>
+      <w:pPr>
+        <w:spacing w:after="0" w:line="240" w:lineRule="auto"/>
+        <w:ind w:right="720"/>
+        <w:rPr>
+          <w:rtl/>
+        </w:rPr>
+      </w:pPr>
+    </w:p>
+    <w:p>
+      <w:pPr>
+        <w:spacing w:after="0" w:line="240" w:lineRule="auto"/>
+        <w:ind w:right="720"/>
+        <w:rPr>
+          <w:rtl/>
+        </w:rPr>
+      </w:pPr>
+    </w:p>
+    <w:p>
+      <w:pPr>
+        <w:spacing w:after="0" w:line="240" w:lineRule="auto"/>
+        <w:ind w:right="720"/>
+        <w:rPr>
+          <w:rtl/>
+        </w:rPr>
+      </w:pPr>
+    </w:p>
+    <w:p>
+      <w:pPr>
+        <w:spacing w:after="0" w:line="240" w:lineRule="auto"/>
+        <w:ind w:right="720"/>
+        <w:rPr>
+          <w:rtl/>
+        </w:rPr>
+      </w:pPr>
+    </w:p>
+    <w:p>
+      <w:pPr>
+        <w:spacing w:after="0" w:line="240" w:lineRule="auto"/>
+        <w:ind w:right="720"/>
+        <w:rPr>
+          <w:rtl/>
+        </w:rPr>
+      </w:pPr>
+    </w:p>
+    <w:p>
+      <w:pPr>
+        <w:spacing w:after="0" w:line="240" w:lineRule="auto"/>
+        <w:ind w:right="720"/>
+        <w:rPr>
+          <w:rtl/>
+        </w:rPr>
+      </w:pPr>
+    </w:p>
+    <w:p>
+      <w:pPr>
+        <w:spacing w:after="0" w:line="240" w:lineRule="auto"/>
+        <w:ind w:right="720"/>
+        <w:rPr>
+          <w:rtl/>
+        </w:rPr>
+      </w:pPr>
+    </w:p>
+    <w:p>
+      <w:pPr>
+        <w:spacing w:after="0" w:line="240" w:lineRule="auto"/>
+        <w:ind w:right="720"/>
+        <w:rPr>
+          <w:rtl/>
+        </w:rPr>
+      </w:pPr>
+    </w:p>
+    <w:p>
+      <w:pPr>
+        <w:spacing w:after="0" w:line="240" w:lineRule="auto"/>
+        <w:ind w:right="720"/>
+        <w:rPr>
+          <w:rtl/>
+        </w:rPr>
+      </w:pPr>
+    </w:p>
+    <w:p>
+      <w:pPr>
+        <w:spacing w:after="0" w:line="240" w:lineRule="auto"/>
+        <w:ind w:right="720"/>
+        <w:rPr>
+          <w:rtl/>
+        </w:rPr>
+      </w:pPr>
+    </w:p>
+    <w:p>
+      <w:pPr>
+        <w:spacing w:after="0" w:line="240" w:lineRule="auto"/>
+        <w:ind w:right="720"/>
+        <w:rPr>
+          <w:rtl/>
+        </w:rPr>
+      </w:pPr>
+    </w:p>
+    <w:p>
+      <w:pPr>
+        <w:spacing w:after="0" w:line="240" w:lineRule="auto"/>
+        <w:ind w:right="720"/>
+        <w:rPr>
+          <w:rtl/>
+        </w:rPr>
+      </w:pPr>
+    </w:p>
+    <w:p>
+      <w:pPr>
+        <w:spacing w:after="0" w:line="240" w:lineRule="auto"/>
+        <w:ind w:right="720"/>
+        <w:rPr>
+          <w:rtl/>
+        </w:rPr>
+      </w:pPr>
+    </w:p>
+    <w:p>
+      <w:pPr>
+        <w:spacing w:after="0" w:line="240" w:lineRule="auto"/>
+        <w:ind w:right="720"/>
+        <w:rPr>
+          <w:rtl/>
+        </w:rPr>
+      </w:pPr>
+    </w:p>
+    <w:p>
+      <w:pPr>
+        <w:spacing w:after="0" w:line="240" w:lineRule="auto"/>
+        <w:ind w:right="720"/>
+        <w:rPr>
+          <w:rtl/>
+        </w:rPr>
+      </w:pPr>
+    </w:p>
+    <w:p>
+      <w:pPr>
+        <w:spacing w:after="0" w:line="240" w:lineRule="auto"/>
+        <w:ind w:right="720"/>
+        <w:rPr>
+          <w:rtl/>
+        </w:rPr>
+      </w:pPr>
+    </w:p>
+    <w:p>
+      <w:pPr>
+        <w:spacing w:after="0" w:line="240" w:lineRule="auto"/>
+        <w:ind w:right="720"/>
+        <w:rPr>
+          <w:rtl/>
+        </w:rPr>
+      </w:pPr>
+    </w:p>
+    <w:p>
+      <w:pPr>
+        <w:spacing w:after="0" w:line="240" w:lineRule="auto"/>
+        <w:ind w:right="720"/>
+        <w:rPr>
+          <w:rtl/>
+        </w:rPr>
+      </w:pPr>
+    </w:p>
+    <w:p>
+      <w:pPr>
+        <w:spacing w:after="0" w:line="240" w:lineRule="auto"/>
+        <w:ind w:right="720"/>
+        <w:rPr>
+          <w:rtl/>
+        </w:rPr>
+      </w:pPr>
+    </w:p>
+    <w:p>
+      <w:pPr>
+        <w:spacing w:after="0" w:line="240" w:lineRule="auto"/>
+        <w:ind w:right="720"/>
+        <w:rPr>
+          <w:rtl/>
+        </w:rPr>
+      </w:pPr>
+    </w:p>
+    <w:p>
+      <w:pPr>
+        <w:spacing w:after="0" w:line="240" w:lineRule="auto"/>
+        <w:ind w:right="720"/>
+        <w:rPr>
+          <w:rtl/>
+        </w:rPr>
+      </w:pPr>
+    </w:p>
+    <w:p>
+      <w:pPr>
+        <w:spacing w:after="0" w:line="240" w:lineRule="auto"/>
+        <w:ind w:right="720"/>
+        <w:rPr>
+          <w:rtl/>
+        </w:rPr>
+      </w:pPr>
+    </w:p>
+    <w:p>
+      <w:pPr>
+        <w:spacing w:after="0" w:line="240" w:lineRule="auto"/>
+        <w:ind w:right="720"/>
+        <w:rPr>
+          <w:rtl/>
+        </w:rPr>
+      </w:pPr>
+    </w:p>
+    <w:p>
+      <w:pPr>
+        <w:spacing w:after="0" w:line="240" w:lineRule="auto"/>
+        <w:ind w:right="720"/>
+        <w:rPr>
+          <w:rtl/>
+        </w:rPr>
+      </w:pPr>
+    </w:p>
+    <w:p>
+      <w:pPr>
+        <w:spacing w:after="0" w:line="240" w:lineRule="auto"/>
+        <w:ind w:right="720"/>
+        <w:rPr>
+          <w:rtl/>
+        </w:rPr>
+      </w:pPr>
+    </w:p>
+    <w:p>
+      <w:pPr>
+        <w:spacing w:after="0" w:line="240" w:lineRule="auto"/>
+        <w:ind w:right="720"/>
+        <w:rPr>
+          <w:rtl/>
+        </w:rPr>
+      </w:pPr>
+    </w:p>
+    <w:p>
+      <w:pPr>
+        <w:spacing w:after="0" w:line="240" w:lineRule="auto"/>
+        <w:ind w:right="720"/>
+        <w:rPr>
+          <w:rtl/>
+        </w:rPr>
+      </w:pPr>
+    </w:p>
+    <w:p>
+      <w:pPr>
+        <w:spacing w:after="0" w:line="240" w:lineRule="auto"/>
+        <w:ind w:right="720"/>
+        <w:rPr>
+          <w:rtl/>
+        </w:rPr>
+      </w:pPr>
+    </w:p>
+    <w:p>
+      <w:pPr>
+        <w:spacing w:after="0" w:line="240" w:lineRule="auto"/>
+        <w:ind w:right="720"/>
+        <w:rPr>
+          <w:rtl/>
+        </w:rPr>
+      </w:pPr>
+    </w:p>
+    <w:p>
+      <w:pPr>
+        <w:spacing w:after="0" w:line="240" w:lineRule="auto"/>
+        <w:ind w:right="720"/>
+        <w:rPr>
+          <w:rtl/>
+        </w:rPr>
+      </w:pPr>
+    </w:p>
+    <w:p>
+      <w:pPr>
+        <w:spacing w:after="0" w:line="240" w:lineRule="auto"/>
+        <w:ind w:right="720"/>
+        <w:rPr>
+          <w:rtl/>
+        </w:rPr>
+      </w:pPr>
+    </w:p>
+    <w:p>
+      <w:pPr>
+        <w:spacing w:after="0" w:line="240" w:lineRule="auto"/>
+        <w:ind w:right="720"/>
+        <w:rPr>
+          <w:rtl/>
+        </w:rPr>
+      </w:pPr>
+    </w:p>
+    <w:p>
+      <w:pPr>
+        <w:spacing w:after="0" w:line="240" w:lineRule="auto"/>
+        <w:ind w:right="720"/>
+        <w:rPr>
+          <w:rtl/>
+        </w:rPr>
+      </w:pPr>
+    </w:p>
+    <w:p>
+      <w:pPr>
+        <w:spacing w:after="0" w:line="240" w:lineRule="auto"/>
+        <w:ind w:right="720"/>
+        <w:rPr>
+          <w:rtl/>
+        </w:rPr>
+      </w:pPr>
+    </w:p>
+    <w:p>
+      <w:pPr>
+        <w:spacing w:after="0" w:line="240" w:lineRule="auto"/>
+        <w:ind w:right="720"/>
+        <w:rPr>
+          <w:rtl/>
+        </w:rPr>
+      </w:pPr>
+    </w:p>
+    <w:p>
+      <w:pPr>
+        <w:spacing w:after="0" w:line="240" w:lineRule="auto"/>
+        <w:ind w:right="720"/>
+        <w:rPr>
+          <w:rtl/>
+        </w:rPr>
+      </w:pPr>
+    </w:p>
+    <w:p>
+      <w:pPr>
+        <w:spacing w:after="0" w:line="240" w:lineRule="auto"/>
+        <w:ind w:right="720"/>
+        <w:rPr>
+          <w:rtl/>
+        </w:rPr>
+      </w:pPr>
+    </w:p>
+    <w:p>
+      <w:pPr>
+        <w:spacing w:after="0" w:line="240" w:lineRule="auto"/>
+        <w:ind w:right="720"/>
+        <w:rPr>
+          <w:rtl/>
+        </w:rPr>
+      </w:pPr>
+    </w:p>
+    <w:p>
+      <w:pPr>
+        <w:spacing w:after="0" w:line="240" w:lineRule="auto"/>
+        <w:ind w:right="720"/>
+        <w:rPr>
+          <w:rtl/>
+        </w:rPr>
+      </w:pPr>
+    </w:p>
+    <w:p>
+      <w:pPr>
+        <w:spacing w:after="0" w:line="240" w:lineRule="auto"/>
+        <w:ind w:right="720"/>
+        <w:rPr>
+          <w:rtl/>
+        </w:rPr>
+      </w:pPr>
+    </w:p>
+    <w:p>
+      <w:pPr>
+        <w:spacing w:after="0" w:line="240" w:lineRule="auto"/>
+        <w:ind w:right="720"/>
+        <w:rPr>
+          <w:rFonts w:hint="cs"/>
+          <w:rtl/>
+        </w:rPr>
+      </w:pPr>
+    </w:p>
+    <w:p>
+      <w:pPr>
+        <w:spacing w:after="0" w:line="240" w:lineRule="auto"/>
+        <w:ind w:right="720"/>
+        <w:rPr>
+          <w:rtl/>
+        </w:rPr>
       </w:pPr>
     </w:p>
     <w:p>
@@ -749,6 +2446,82 @@
         <w:spacing w:after="0" w:line="240" w:lineRule="auto"/>
       </w:pPr>
       <w:r>
+        <w:rPr>
+          <w:noProof/>
+        </w:rPr>
+        <w:lastRenderedPageBreak/>
+        <w:drawing>
+          <wp:anchor distT="0" distB="0" distL="114300" distR="114300" simplePos="0" relativeHeight="251659264" behindDoc="0" locked="0" layoutInCell="1" allowOverlap="1" wp14:anchorId="708209D7" wp14:editId="5538DA55">
+            <wp:simplePos x="0" y="0"/>
+            <wp:positionH relativeFrom="column">
+              <wp:posOffset>-2142867</wp:posOffset>
+            </wp:positionH>
+            <wp:positionV relativeFrom="paragraph">
+              <wp:posOffset>275590</wp:posOffset>
+            </wp:positionV>
+            <wp:extent cx="7419082" cy="6038850"/>
+            <wp:effectExtent l="0" t="0" r="0" b="0"/>
+            <wp:wrapThrough wrapText="bothSides">
+              <wp:wrapPolygon edited="0">
+                <wp:start x="0" y="0"/>
+                <wp:lineTo x="0" y="21532"/>
+                <wp:lineTo x="21520" y="21532"/>
+                <wp:lineTo x="21520" y="0"/>
+                <wp:lineTo x="0" y="0"/>
+              </wp:wrapPolygon>
+            </wp:wrapThrough>
+            <wp:docPr id="666874656" name="Picture 8"/>
+            <wp:cNvGraphicFramePr>
+              <a:graphicFrameLocks xmlns:a="http://schemas.openxmlformats.org/drawingml/2006/main" noChangeAspect="1"/>
+            </wp:cNvGraphicFramePr>
+            <a:graphic xmlns:a="http://schemas.openxmlformats.org/drawingml/2006/main">
+              <a:graphicData uri="http://schemas.openxmlformats.org/drawingml/2006/picture">
+                <pic:pic xmlns:pic="http://schemas.openxmlformats.org/drawingml/2006/picture">
+                  <pic:nvPicPr>
+                    <pic:cNvPr id="0" name="Picture 6"/>
+                    <pic:cNvPicPr>
+                      <a:picLocks noChangeAspect="1" noChangeArrowheads="1"/>
+                    </pic:cNvPicPr>
+                  </pic:nvPicPr>
+                  <pic:blipFill>
+                    <a:blip r:embed="rId13">
+                      <a:extLst>
+                        <a:ext uri="{28A0092B-C50C-407E-A947-70E740481C1C}">
+                          <a14:useLocalDpi xmlns:a14="http://schemas.microsoft.com/office/drawing/2010/main" val="0"/>
+                        </a:ext>
+                      </a:extLst>
+                    </a:blip>
+                    <a:srcRect/>
+                    <a:stretch>
+                      <a:fillRect/>
+                    </a:stretch>
+                  </pic:blipFill>
+                  <pic:spPr bwMode="auto">
+                    <a:xfrm>
+                      <a:off x="0" y="0"/>
+                      <a:ext cx="7428648" cy="6046637"/>
+                    </a:xfrm>
+                    <a:prstGeom prst="rect">
+                      <a:avLst/>
+                    </a:prstGeom>
+                    <a:noFill/>
+                    <a:ln>
+                      <a:noFill/>
+                    </a:ln>
+                  </pic:spPr>
+                </pic:pic>
+              </a:graphicData>
+            </a:graphic>
+            <wp14:sizeRelH relativeFrom="margin">
+              <wp14:pctWidth>0</wp14:pctWidth>
+            </wp14:sizeRelH>
+            <wp14:sizeRelV relativeFrom="margin">
+              <wp14:pctHeight>0</wp14:pctHeight>
+            </wp14:sizeRelV>
+          </wp:anchor>
+        </w:drawing>
+      </w:r>
+      <w:r>
         <w:t>Sequence Diagram</w:t>
       </w:r>
     </w:p>
@@ -760,32 +2533,274 @@
           <w:rtl/>
         </w:rPr>
       </w:pPr>
-      <w:r>
-        <w:rPr>
-          <w:rFonts w:hint="cs"/>
-          <w:rtl/>
-        </w:rPr>
-        <w:t>[</w:t>
-      </w:r>
-      <w:r>
-        <w:t>sequence diagram</w:t>
-      </w:r>
-      <w:r>
-        <w:rPr>
-          <w:rFonts w:hint="cs"/>
-          <w:rtl/>
-        </w:rPr>
-        <w:t xml:space="preserve"> שמציגה את התהליך שקשור לתבנית והאינטראקציה בין המחלקות]</w:t>
-      </w:r>
-    </w:p>
-    <w:p>
-      <w:pPr>
-        <w:spacing w:after="0" w:line="240" w:lineRule="auto"/>
-        <w:ind w:right="720"/>
-        <w:rPr>
-          <w:rtl/>
-        </w:rPr>
-      </w:pPr>
+    </w:p>
+    <w:p>
+      <w:pPr>
+        <w:spacing w:after="0" w:line="240" w:lineRule="auto"/>
+        <w:ind w:right="720"/>
+        <w:rPr>
+          <w:rtl/>
+        </w:rPr>
+      </w:pPr>
+    </w:p>
+    <w:p>
+      <w:pPr>
+        <w:spacing w:after="0" w:line="240" w:lineRule="auto"/>
+        <w:ind w:right="720"/>
+        <w:rPr>
+          <w:rtl/>
+        </w:rPr>
+      </w:pPr>
+    </w:p>
+    <w:p>
+      <w:pPr>
+        <w:spacing w:after="0" w:line="240" w:lineRule="auto"/>
+        <w:ind w:right="720"/>
+        <w:rPr>
+          <w:rtl/>
+        </w:rPr>
+      </w:pPr>
+    </w:p>
+    <w:p>
+      <w:pPr>
+        <w:spacing w:after="0" w:line="240" w:lineRule="auto"/>
+        <w:ind w:right="720"/>
+        <w:rPr>
+          <w:rtl/>
+        </w:rPr>
+      </w:pPr>
+    </w:p>
+    <w:p>
+      <w:pPr>
+        <w:spacing w:after="0" w:line="240" w:lineRule="auto"/>
+        <w:ind w:right="720"/>
+        <w:rPr>
+          <w:rtl/>
+        </w:rPr>
+      </w:pPr>
+    </w:p>
+    <w:p>
+      <w:pPr>
+        <w:spacing w:after="0" w:line="240" w:lineRule="auto"/>
+        <w:ind w:right="720"/>
+        <w:rPr>
+          <w:rtl/>
+        </w:rPr>
+      </w:pPr>
+    </w:p>
+    <w:p>
+      <w:pPr>
+        <w:spacing w:after="0" w:line="240" w:lineRule="auto"/>
+        <w:ind w:right="720"/>
+        <w:rPr>
+          <w:rtl/>
+        </w:rPr>
+      </w:pPr>
+    </w:p>
+    <w:p>
+      <w:pPr>
+        <w:spacing w:after="0" w:line="240" w:lineRule="auto"/>
+        <w:ind w:right="720"/>
+        <w:rPr>
+          <w:rtl/>
+        </w:rPr>
+      </w:pPr>
+    </w:p>
+    <w:p>
+      <w:pPr>
+        <w:spacing w:after="0" w:line="240" w:lineRule="auto"/>
+        <w:ind w:right="720"/>
+        <w:rPr>
+          <w:rtl/>
+        </w:rPr>
+      </w:pPr>
+    </w:p>
+    <w:p>
+      <w:pPr>
+        <w:spacing w:after="0" w:line="240" w:lineRule="auto"/>
+        <w:ind w:right="720"/>
+        <w:rPr>
+          <w:rtl/>
+        </w:rPr>
+      </w:pPr>
+    </w:p>
+    <w:p>
+      <w:pPr>
+        <w:spacing w:after="0" w:line="240" w:lineRule="auto"/>
+        <w:ind w:right="720"/>
+        <w:rPr>
+          <w:rtl/>
+        </w:rPr>
+      </w:pPr>
+    </w:p>
+    <w:p>
+      <w:pPr>
+        <w:spacing w:after="0" w:line="240" w:lineRule="auto"/>
+        <w:ind w:right="720"/>
+        <w:rPr>
+          <w:rtl/>
+        </w:rPr>
+      </w:pPr>
+    </w:p>
+    <w:p>
+      <w:pPr>
+        <w:spacing w:after="0" w:line="240" w:lineRule="auto"/>
+        <w:ind w:right="720"/>
+        <w:rPr>
+          <w:rtl/>
+        </w:rPr>
+      </w:pPr>
+    </w:p>
+    <w:p>
+      <w:pPr>
+        <w:spacing w:after="0" w:line="240" w:lineRule="auto"/>
+        <w:ind w:right="720"/>
+        <w:rPr>
+          <w:rtl/>
+        </w:rPr>
+      </w:pPr>
+    </w:p>
+    <w:p>
+      <w:pPr>
+        <w:spacing w:after="0" w:line="240" w:lineRule="auto"/>
+        <w:ind w:right="720"/>
+        <w:rPr>
+          <w:rtl/>
+        </w:rPr>
+      </w:pPr>
+    </w:p>
+    <w:p>
+      <w:pPr>
+        <w:spacing w:after="0" w:line="240" w:lineRule="auto"/>
+        <w:ind w:right="720"/>
+        <w:rPr>
+          <w:rtl/>
+        </w:rPr>
+      </w:pPr>
+    </w:p>
+    <w:p>
+      <w:pPr>
+        <w:spacing w:after="0" w:line="240" w:lineRule="auto"/>
+        <w:ind w:right="720"/>
+        <w:rPr>
+          <w:rtl/>
+        </w:rPr>
+      </w:pPr>
+    </w:p>
+    <w:p>
+      <w:pPr>
+        <w:spacing w:after="0" w:line="240" w:lineRule="auto"/>
+        <w:ind w:right="720"/>
+        <w:rPr>
+          <w:rtl/>
+        </w:rPr>
+      </w:pPr>
+    </w:p>
+    <w:p>
+      <w:pPr>
+        <w:spacing w:after="0" w:line="240" w:lineRule="auto"/>
+        <w:ind w:right="720"/>
+        <w:rPr>
+          <w:rtl/>
+        </w:rPr>
+      </w:pPr>
+    </w:p>
+    <w:p>
+      <w:pPr>
+        <w:spacing w:after="0" w:line="240" w:lineRule="auto"/>
+        <w:ind w:right="720"/>
+        <w:rPr>
+          <w:rtl/>
+        </w:rPr>
+      </w:pPr>
+    </w:p>
+    <w:p>
+      <w:pPr>
+        <w:spacing w:after="0" w:line="240" w:lineRule="auto"/>
+        <w:ind w:right="720"/>
+        <w:rPr>
+          <w:rtl/>
+        </w:rPr>
+      </w:pPr>
+    </w:p>
+    <w:p>
+      <w:pPr>
+        <w:spacing w:after="0" w:line="240" w:lineRule="auto"/>
+        <w:ind w:right="720"/>
+        <w:rPr>
+          <w:rtl/>
+        </w:rPr>
+      </w:pPr>
+      <w:r>
+        <w:rPr>
+          <w:rFonts w:hint="cs"/>
+          <w:noProof/>
+        </w:rPr>
+        <w:drawing>
+          <wp:anchor distT="0" distB="0" distL="114300" distR="114300" simplePos="0" relativeHeight="251661312" behindDoc="0" locked="0" layoutInCell="1" allowOverlap="1" wp14:anchorId="0460FB8F" wp14:editId="703863EC">
+            <wp:simplePos x="0" y="0"/>
+            <wp:positionH relativeFrom="column">
+              <wp:posOffset>0</wp:posOffset>
+            </wp:positionH>
+            <wp:positionV relativeFrom="paragraph">
+              <wp:posOffset>363855</wp:posOffset>
+            </wp:positionV>
+            <wp:extent cx="5267325" cy="4933950"/>
+            <wp:effectExtent l="0" t="0" r="9525" b="0"/>
+            <wp:wrapThrough wrapText="bothSides">
+              <wp:wrapPolygon edited="0">
+                <wp:start x="0" y="0"/>
+                <wp:lineTo x="0" y="21517"/>
+                <wp:lineTo x="21561" y="21517"/>
+                <wp:lineTo x="21561" y="0"/>
+                <wp:lineTo x="0" y="0"/>
+              </wp:wrapPolygon>
+            </wp:wrapThrough>
+            <wp:docPr id="1723677661" name="Picture 9"/>
+            <wp:cNvGraphicFramePr>
+              <a:graphicFrameLocks xmlns:a="http://schemas.openxmlformats.org/drawingml/2006/main" noChangeAspect="1"/>
+            </wp:cNvGraphicFramePr>
+            <a:graphic xmlns:a="http://schemas.openxmlformats.org/drawingml/2006/main">
+              <a:graphicData uri="http://schemas.openxmlformats.org/drawingml/2006/picture">
+                <pic:pic xmlns:pic="http://schemas.openxmlformats.org/drawingml/2006/picture">
+                  <pic:nvPicPr>
+                    <pic:cNvPr id="0" name="Picture 7"/>
+                    <pic:cNvPicPr>
+                      <a:picLocks noChangeAspect="1" noChangeArrowheads="1"/>
+                    </pic:cNvPicPr>
+                  </pic:nvPicPr>
+                  <pic:blipFill>
+                    <a:blip r:embed="rId14">
+                      <a:extLst>
+                        <a:ext uri="{28A0092B-C50C-407E-A947-70E740481C1C}">
+                          <a14:useLocalDpi xmlns:a14="http://schemas.microsoft.com/office/drawing/2010/main" val="0"/>
+                        </a:ext>
+                      </a:extLst>
+                    </a:blip>
+                    <a:srcRect/>
+                    <a:stretch>
+                      <a:fillRect/>
+                    </a:stretch>
+                  </pic:blipFill>
+                  <pic:spPr bwMode="auto">
+                    <a:xfrm>
+                      <a:off x="0" y="0"/>
+                      <a:ext cx="5267325" cy="4933950"/>
+                    </a:xfrm>
+                    <a:prstGeom prst="rect">
+                      <a:avLst/>
+                    </a:prstGeom>
+                    <a:noFill/>
+                    <a:ln>
+                      <a:noFill/>
+                    </a:ln>
+                  </pic:spPr>
+                </pic:pic>
+              </a:graphicData>
+            </a:graphic>
+          </wp:anchor>
+        </w:drawing>
+      </w:r>
     </w:p>
     <w:p>
       <w:pPr>
@@ -812,66 +2827,17 @@
           <w:rtl/>
         </w:rPr>
       </w:pPr>
-      <w:r>
-        <w:rPr>
-          <w:rFonts w:hint="cs"/>
-          <w:rtl/>
-        </w:rPr>
-        <w:t>[</w:t>
-      </w:r>
-      <w:r>
-        <w:t>class diagram</w:t>
-      </w:r>
-      <w:r>
-        <w:rPr>
-          <w:rFonts w:hint="cs"/>
-          <w:rtl/>
-        </w:rPr>
-        <w:t xml:space="preserve"> שמתארת את המחלקות שלכם שמעורבות בתבנית (תיאור מלא שכולל </w:t>
-      </w:r>
-      <w:r>
-        <w:t>Properties</w:t>
-      </w:r>
-      <w:r>
-        <w:rPr>
-          <w:rFonts w:hint="cs"/>
-          <w:rtl/>
-        </w:rPr>
-        <w:t xml:space="preserve"> ו- </w:t>
-      </w:r>
-      <w:r>
-        <w:t>Methods</w:t>
-      </w:r>
-      <w:r>
-        <w:rPr>
-          <w:rFonts w:hint="cs"/>
-          <w:rtl/>
-        </w:rPr>
-        <w:t>) והיחסים ביניהם (תאור מלא עבור כל יחס כפי שלמדנו בכיתה). עבור כל מחלקה שלכם, כיתבו מי המקבילה שלה (אם יש כזו) בתבנית (</w:t>
-      </w:r>
-      <w:r>
-        <w:t>Pattern</w:t>
-      </w:r>
-      <w:r>
-        <w:rPr>
-          <w:rFonts w:hint="cs"/>
-          <w:rtl/>
-        </w:rPr>
-        <w:t>) שבחרתם</w:t>
-      </w:r>
-    </w:p>
-    <w:p>
-      <w:pPr>
-        <w:rPr>
-          <w:rtl/>
-        </w:rPr>
-      </w:pPr>
-      <w:bookmarkStart w:id="0" w:name="_GoBack"/>
-      <w:bookmarkEnd w:id="0"/>
-    </w:p>
-    <w:p>
-      <w:pPr>
-        <w:pStyle w:val="3"/>
+    </w:p>
+    <w:p>
+      <w:pPr>
+        <w:rPr>
+          <w:rtl/>
+        </w:rPr>
+      </w:pPr>
+    </w:p>
+    <w:p>
+      <w:pPr>
+        <w:pStyle w:val="Heading3"/>
         <w:rPr>
           <w:rtl/>
         </w:rPr>
@@ -904,7 +2870,10 @@
           <w:rFonts w:hint="cs"/>
           <w:rtl/>
         </w:rPr>
-        <w:t xml:space="preserve"> [שם התבנית]</w:t>
+        <w:t xml:space="preserve"> </w:t>
+      </w:r>
+      <w:r>
+        <w:t>Adapter</w:t>
       </w:r>
     </w:p>
     <w:p>
@@ -934,7 +2903,79 @@
           <w:rFonts w:hint="cs"/>
           <w:rtl/>
         </w:rPr>
-        <w:t>[תיאור הסיבה / הצורך בשימוש בתבנית במערכת שלכם]</w:t>
+        <w:t xml:space="preserve">השתמשנו בתבנית </w:t>
+      </w:r>
+      <w:r>
+        <w:t>Adapter</w:t>
+      </w:r>
+      <w:r>
+        <w:rPr>
+          <w:rFonts w:hint="cs"/>
+          <w:rtl/>
+        </w:rPr>
+        <w:t xml:space="preserve"> ביחד עם תבנית </w:t>
+      </w:r>
+      <w:r>
+        <w:t>Façade</w:t>
+      </w:r>
+      <w:r>
+        <w:rPr>
+          <w:rFonts w:hint="cs"/>
+          <w:rtl/>
+        </w:rPr>
+        <w:t xml:space="preserve">, והסיבה לכך מתוארת בעיקר בהסבר לשימוש בתבנית </w:t>
+      </w:r>
+      <w:r>
+        <w:t>Facade</w:t>
+      </w:r>
+      <w:r>
+        <w:rPr>
+          <w:rFonts w:hint="cs"/>
+          <w:rtl/>
+        </w:rPr>
+        <w:t xml:space="preserve">. בגלל שנדרשת אדפטציה של מידע שייתכן שמגיע שבור </w:t>
+      </w:r>
+      <w:proofErr w:type="spellStart"/>
+      <w:r>
+        <w:rPr>
+          <w:rFonts w:hint="cs"/>
+          <w:rtl/>
+        </w:rPr>
+        <w:t>מפייסבוק</w:t>
+      </w:r>
+      <w:proofErr w:type="spellEnd"/>
+      <w:r>
+        <w:rPr>
+          <w:rFonts w:hint="cs"/>
+          <w:rtl/>
+        </w:rPr>
+        <w:t xml:space="preserve">, השתמשנו בתבנית </w:t>
+      </w:r>
+      <w:r>
+        <w:t>Adapter</w:t>
+      </w:r>
+      <w:r>
+        <w:rPr>
+          <w:rFonts w:hint="cs"/>
+          <w:rtl/>
+        </w:rPr>
+        <w:t xml:space="preserve"> על מנת להעביר בצורה חלקה חלקים משמעותיים מאובייקט המשתמש המגיע </w:t>
+      </w:r>
+      <w:proofErr w:type="spellStart"/>
+      <w:r>
+        <w:rPr>
+          <w:rFonts w:hint="cs"/>
+          <w:rtl/>
+        </w:rPr>
+        <w:t>מפייסבוק</w:t>
+      </w:r>
+      <w:proofErr w:type="spellEnd"/>
+      <w:r>
+        <w:rPr>
+          <w:rFonts w:hint="cs"/>
+          <w:rtl/>
+        </w:rPr>
+        <w:t xml:space="preserve"> לתוך האפליקציה.</w:t>
       </w:r>
       <w:r>
         <w:rPr>
@@ -964,14 +3005,183 @@
       <w:pPr>
         <w:spacing w:after="0" w:line="240" w:lineRule="auto"/>
         <w:ind w:right="720"/>
-      </w:pPr>
-      <w:r>
-        <w:rPr>
-          <w:rFonts w:hint="cs"/>
-          <w:rtl/>
-        </w:rPr>
-        <w:t>[תיאור המימוש והיכן ניתן למצוא אותו בקוד]</w:t>
-      </w:r>
+        <w:rPr>
+          <w:rtl/>
+        </w:rPr>
+      </w:pPr>
+      <w:r>
+        <w:rPr>
+          <w:rFonts w:hint="cs"/>
+          <w:rtl/>
+        </w:rPr>
+        <w:t xml:space="preserve">מחלקת </w:t>
+      </w:r>
+      <w:proofErr w:type="spellStart"/>
+      <w:r>
+        <w:t>UserFacade</w:t>
+      </w:r>
+      <w:proofErr w:type="spellEnd"/>
+      <w:r>
+        <w:rPr>
+          <w:rFonts w:hint="cs"/>
+          <w:rtl/>
+        </w:rPr>
+        <w:t xml:space="preserve"> מממשת ממשק </w:t>
+      </w:r>
+      <w:proofErr w:type="spellStart"/>
+      <w:r>
+        <w:t>IUserMethods</w:t>
+      </w:r>
+      <w:proofErr w:type="spellEnd"/>
+      <w:r>
+        <w:rPr>
+          <w:rFonts w:hint="cs"/>
+          <w:rtl/>
+        </w:rPr>
+        <w:t xml:space="preserve"> שמכיל בתוכו את אותן מתודות שיש באובייקט </w:t>
+      </w:r>
+      <w:r>
+        <w:t>User</w:t>
+      </w:r>
+      <w:r>
+        <w:rPr>
+          <w:rFonts w:hint="cs"/>
+          <w:rtl/>
+        </w:rPr>
+        <w:t xml:space="preserve"> שמגיע </w:t>
+      </w:r>
+      <w:proofErr w:type="spellStart"/>
+      <w:r>
+        <w:rPr>
+          <w:rFonts w:hint="cs"/>
+          <w:rtl/>
+        </w:rPr>
+        <w:t>מפייסבוק</w:t>
+      </w:r>
+      <w:proofErr w:type="spellEnd"/>
+      <w:r>
+        <w:rPr>
+          <w:rFonts w:hint="cs"/>
+          <w:rtl/>
+        </w:rPr>
+        <w:t>, ובנוסף לכך, היא מכילה כ-</w:t>
+      </w:r>
+      <w:r>
+        <w:t>Properties</w:t>
+      </w:r>
+      <w:r>
+        <w:rPr>
+          <w:rFonts w:hint="cs"/>
+          <w:rtl/>
+        </w:rPr>
+        <w:t xml:space="preserve"> חלק מהמידע שמהווה </w:t>
+      </w:r>
+      <w:r>
+        <w:t>properties</w:t>
+      </w:r>
+      <w:r>
+        <w:rPr>
+          <w:rFonts w:hint="cs"/>
+          <w:rtl/>
+        </w:rPr>
+        <w:t xml:space="preserve"> של משתמש </w:t>
+      </w:r>
+      <w:proofErr w:type="spellStart"/>
+      <w:r>
+        <w:rPr>
+          <w:rFonts w:hint="cs"/>
+          <w:rtl/>
+        </w:rPr>
+        <w:t>מפייסבוק</w:t>
+      </w:r>
+      <w:proofErr w:type="spellEnd"/>
+      <w:r>
+        <w:rPr>
+          <w:rFonts w:hint="cs"/>
+          <w:rtl/>
+        </w:rPr>
+        <w:t xml:space="preserve">. המידע הזה מורכב מכל מיני אובייקטים שונים, ולכן, כדי לפשט את כל הדבר, חלקים מסוימים מהמידע הזה מתורגמים לאובייקטים מטיפוס </w:t>
+      </w:r>
+      <w:proofErr w:type="spellStart"/>
+      <w:r>
+        <w:t>DataUnit</w:t>
+      </w:r>
+      <w:proofErr w:type="spellEnd"/>
+      <w:r>
+        <w:rPr>
+          <w:rFonts w:hint="cs"/>
+          <w:rtl/>
+        </w:rPr>
+        <w:t xml:space="preserve"> שמכיל בתוכו את המידע הבסיסי והרלוונטי על אותם חלקים. בנוסף, במקרה ויש מידע חסר או שבור, אז יש שימוש במחלקת </w:t>
+      </w:r>
+      <w:proofErr w:type="spellStart"/>
+      <w:r>
+        <w:t>DummyData</w:t>
+      </w:r>
+      <w:proofErr w:type="spellEnd"/>
+      <w:r>
+        <w:rPr>
+          <w:rFonts w:hint="cs"/>
+          <w:rtl/>
+        </w:rPr>
+        <w:t xml:space="preserve"> שמכניסה מידע דמה לתוך אובייקט המשתמש, כדי שוב להוות מין גישור חלק בין המשתמש </w:t>
+      </w:r>
+      <w:proofErr w:type="spellStart"/>
+      <w:r>
+        <w:rPr>
+          <w:rFonts w:hint="cs"/>
+          <w:rtl/>
+        </w:rPr>
+        <w:t>לפייסבוק</w:t>
+      </w:r>
+      <w:proofErr w:type="spellEnd"/>
+      <w:r>
+        <w:rPr>
+          <w:rFonts w:hint="cs"/>
+          <w:rtl/>
+        </w:rPr>
+        <w:t xml:space="preserve">. כל ההתייחסויות האלו מהווים אדפטציה של אובייקט משתמש שמגיע </w:t>
+      </w:r>
+      <w:proofErr w:type="spellStart"/>
+      <w:r>
+        <w:rPr>
+          <w:rFonts w:hint="cs"/>
+          <w:rtl/>
+        </w:rPr>
+        <w:t>מפייסבוק</w:t>
+      </w:r>
+      <w:proofErr w:type="spellEnd"/>
+      <w:r>
+        <w:rPr>
+          <w:rFonts w:hint="cs"/>
+          <w:rtl/>
+        </w:rPr>
+        <w:t xml:space="preserve"> למשתמש שמאפשר עבודה חלקה בלי שום התייחסות למידע שבור או חסר.</w:t>
+      </w:r>
+    </w:p>
+    <w:p>
+      <w:pPr>
+        <w:spacing w:after="0" w:line="240" w:lineRule="auto"/>
+        <w:ind w:right="720"/>
+        <w:rPr>
+          <w:rtl/>
+        </w:rPr>
+      </w:pPr>
+    </w:p>
+    <w:p>
+      <w:pPr>
+        <w:spacing w:after="0" w:line="240" w:lineRule="auto"/>
+        <w:ind w:right="720"/>
+        <w:rPr>
+          <w:rtl/>
+        </w:rPr>
+      </w:pPr>
+    </w:p>
+    <w:p>
+      <w:pPr>
+        <w:spacing w:after="0" w:line="240" w:lineRule="auto"/>
+        <w:ind w:right="720"/>
+      </w:pPr>
     </w:p>
     <w:p>
       <w:pPr>
@@ -988,33 +3198,84 @@
         <w:spacing w:after="0" w:line="240" w:lineRule="auto"/>
       </w:pPr>
       <w:r>
+        <w:rPr>
+          <w:rFonts w:hint="cs"/>
+          <w:noProof/>
+        </w:rPr>
+        <w:lastRenderedPageBreak/>
+        <w:drawing>
+          <wp:anchor distT="0" distB="0" distL="114300" distR="114300" simplePos="0" relativeHeight="251663360" behindDoc="0" locked="0" layoutInCell="1" allowOverlap="1" wp14:anchorId="7E9237BF" wp14:editId="58896045">
+            <wp:simplePos x="0" y="0"/>
+            <wp:positionH relativeFrom="column">
+              <wp:posOffset>-876300</wp:posOffset>
+            </wp:positionH>
+            <wp:positionV relativeFrom="paragraph">
+              <wp:posOffset>199390</wp:posOffset>
+            </wp:positionV>
+            <wp:extent cx="7038975" cy="9601200"/>
+            <wp:effectExtent l="0" t="0" r="9525" b="0"/>
+            <wp:wrapThrough wrapText="bothSides">
+              <wp:wrapPolygon edited="0">
+                <wp:start x="0" y="0"/>
+                <wp:lineTo x="0" y="21557"/>
+                <wp:lineTo x="21571" y="21557"/>
+                <wp:lineTo x="21571" y="0"/>
+                <wp:lineTo x="0" y="0"/>
+              </wp:wrapPolygon>
+            </wp:wrapThrough>
+            <wp:docPr id="2146249206" name="Picture 10"/>
+            <wp:cNvGraphicFramePr>
+              <a:graphicFrameLocks xmlns:a="http://schemas.openxmlformats.org/drawingml/2006/main" noChangeAspect="1"/>
+            </wp:cNvGraphicFramePr>
+            <a:graphic xmlns:a="http://schemas.openxmlformats.org/drawingml/2006/main">
+              <a:graphicData uri="http://schemas.openxmlformats.org/drawingml/2006/picture">
+                <pic:pic xmlns:pic="http://schemas.openxmlformats.org/drawingml/2006/picture">
+                  <pic:nvPicPr>
+                    <pic:cNvPr id="0" name="Picture 8"/>
+                    <pic:cNvPicPr>
+                      <a:picLocks noChangeAspect="1" noChangeArrowheads="1"/>
+                    </pic:cNvPicPr>
+                  </pic:nvPicPr>
+                  <pic:blipFill>
+                    <a:blip r:embed="rId15">
+                      <a:extLst>
+                        <a:ext uri="{28A0092B-C50C-407E-A947-70E740481C1C}">
+                          <a14:useLocalDpi xmlns:a14="http://schemas.microsoft.com/office/drawing/2010/main" val="0"/>
+                        </a:ext>
+                      </a:extLst>
+                    </a:blip>
+                    <a:srcRect/>
+                    <a:stretch>
+                      <a:fillRect/>
+                    </a:stretch>
+                  </pic:blipFill>
+                  <pic:spPr bwMode="auto">
+                    <a:xfrm>
+                      <a:off x="0" y="0"/>
+                      <a:ext cx="7038975" cy="9601200"/>
+                    </a:xfrm>
+                    <a:prstGeom prst="rect">
+                      <a:avLst/>
+                    </a:prstGeom>
+                    <a:noFill/>
+                    <a:ln>
+                      <a:noFill/>
+                    </a:ln>
+                  </pic:spPr>
+                </pic:pic>
+              </a:graphicData>
+            </a:graphic>
+            <wp14:sizeRelH relativeFrom="margin">
+              <wp14:pctWidth>0</wp14:pctWidth>
+            </wp14:sizeRelH>
+            <wp14:sizeRelV relativeFrom="margin">
+              <wp14:pctHeight>0</wp14:pctHeight>
+            </wp14:sizeRelV>
+          </wp:anchor>
+        </w:drawing>
+      </w:r>
+      <w:r>
         <w:t>Sequence Diagram</w:t>
-      </w:r>
-    </w:p>
-    <w:p>
-      <w:pPr>
-        <w:spacing w:after="0" w:line="240" w:lineRule="auto"/>
-        <w:ind w:right="720"/>
-        <w:rPr>
-          <w:rtl/>
-        </w:rPr>
-      </w:pPr>
-      <w:r>
-        <w:rPr>
-          <w:rFonts w:hint="cs"/>
-          <w:rtl/>
-        </w:rPr>
-        <w:t>[</w:t>
-      </w:r>
-      <w:r>
-        <w:t>sequence diagram</w:t>
-      </w:r>
-      <w:r>
-        <w:rPr>
-          <w:rFonts w:hint="cs"/>
-          <w:rtl/>
-        </w:rPr>
-        <w:t xml:space="preserve"> שמציגה את התהליך שקשור לתבנית והאינטראקציה בין המחלקות]</w:t>
       </w:r>
     </w:p>
     <w:p>
@@ -1035,6 +3296,82 @@
         <w:spacing w:after="0" w:line="240" w:lineRule="auto"/>
       </w:pPr>
       <w:r>
+        <w:rPr>
+          <w:rFonts w:hint="cs"/>
+          <w:noProof/>
+        </w:rPr>
+        <w:drawing>
+          <wp:anchor distT="0" distB="0" distL="114300" distR="114300" simplePos="0" relativeHeight="251664384" behindDoc="0" locked="0" layoutInCell="1" allowOverlap="1" wp14:anchorId="20F6A1F6" wp14:editId="447C5DD0">
+            <wp:simplePos x="0" y="0"/>
+            <wp:positionH relativeFrom="column">
+              <wp:posOffset>-894715</wp:posOffset>
+            </wp:positionH>
+            <wp:positionV relativeFrom="paragraph">
+              <wp:posOffset>276225</wp:posOffset>
+            </wp:positionV>
+            <wp:extent cx="7146925" cy="7519670"/>
+            <wp:effectExtent l="0" t="0" r="0" b="5080"/>
+            <wp:wrapThrough wrapText="bothSides">
+              <wp:wrapPolygon edited="0">
+                <wp:start x="0" y="0"/>
+                <wp:lineTo x="0" y="21560"/>
+                <wp:lineTo x="21533" y="21560"/>
+                <wp:lineTo x="21533" y="0"/>
+                <wp:lineTo x="0" y="0"/>
+              </wp:wrapPolygon>
+            </wp:wrapThrough>
+            <wp:docPr id="1530280412" name="Picture 11"/>
+            <wp:cNvGraphicFramePr>
+              <a:graphicFrameLocks xmlns:a="http://schemas.openxmlformats.org/drawingml/2006/main" noChangeAspect="1"/>
+            </wp:cNvGraphicFramePr>
+            <a:graphic xmlns:a="http://schemas.openxmlformats.org/drawingml/2006/main">
+              <a:graphicData uri="http://schemas.openxmlformats.org/drawingml/2006/picture">
+                <pic:pic xmlns:pic="http://schemas.openxmlformats.org/drawingml/2006/picture">
+                  <pic:nvPicPr>
+                    <pic:cNvPr id="0" name="Picture 9"/>
+                    <pic:cNvPicPr>
+                      <a:picLocks noChangeAspect="1" noChangeArrowheads="1"/>
+                    </pic:cNvPicPr>
+                  </pic:nvPicPr>
+                  <pic:blipFill>
+                    <a:blip r:embed="rId16">
+                      <a:extLst>
+                        <a:ext uri="{28A0092B-C50C-407E-A947-70E740481C1C}">
+                          <a14:useLocalDpi xmlns:a14="http://schemas.microsoft.com/office/drawing/2010/main" val="0"/>
+                        </a:ext>
+                      </a:extLst>
+                    </a:blip>
+                    <a:srcRect/>
+                    <a:stretch>
+                      <a:fillRect/>
+                    </a:stretch>
+                  </pic:blipFill>
+                  <pic:spPr bwMode="auto">
+                    <a:xfrm>
+                      <a:off x="0" y="0"/>
+                      <a:ext cx="7146925" cy="7519670"/>
+                    </a:xfrm>
+                    <a:prstGeom prst="rect">
+                      <a:avLst/>
+                    </a:prstGeom>
+                    <a:noFill/>
+                    <a:ln>
+                      <a:noFill/>
+                    </a:ln>
+                  </pic:spPr>
+                </pic:pic>
+              </a:graphicData>
+            </a:graphic>
+            <wp14:sizeRelH relativeFrom="margin">
+              <wp14:pctWidth>0</wp14:pctWidth>
+            </wp14:sizeRelH>
+            <wp14:sizeRelV relativeFrom="margin">
+              <wp14:pctHeight>0</wp14:pctHeight>
+            </wp14:sizeRelV>
+          </wp:anchor>
+        </w:drawing>
+      </w:r>
+      <w:r>
         <w:t>Class Diagram</w:t>
       </w:r>
       <w:r>
@@ -1047,63 +3384,8 @@
     </w:p>
     <w:p>
       <w:pPr>
-        <w:spacing w:after="0" w:line="240" w:lineRule="auto"/>
-        <w:ind w:right="720"/>
-        <w:rPr>
-          <w:rtl/>
-        </w:rPr>
-      </w:pPr>
-      <w:r>
-        <w:rPr>
-          <w:rFonts w:hint="cs"/>
-          <w:rtl/>
-        </w:rPr>
-        <w:t>[</w:t>
-      </w:r>
-      <w:r>
-        <w:t>class diagram</w:t>
-      </w:r>
-      <w:r>
-        <w:rPr>
-          <w:rFonts w:hint="cs"/>
-          <w:rtl/>
-        </w:rPr>
-        <w:t xml:space="preserve"> שמתארת את המחלקות שלכם שמעורבות בתבנית (תיאור מלא שכולל </w:t>
-      </w:r>
-      <w:r>
-        <w:t>Properties</w:t>
-      </w:r>
-      <w:r>
-        <w:rPr>
-          <w:rFonts w:hint="cs"/>
-          <w:rtl/>
-        </w:rPr>
-        <w:t xml:space="preserve"> ו- </w:t>
-      </w:r>
-      <w:r>
-        <w:t>Methods</w:t>
-      </w:r>
-      <w:r>
-        <w:rPr>
-          <w:rFonts w:hint="cs"/>
-          <w:rtl/>
-        </w:rPr>
-        <w:t>) והיחסים ביניהם (תאור מלא עבור כל יחס כפי שלמדנו בכיתה). עבור כל מחלקה שלכם, כיתבו מי המקבילה שלה (אם יש כזו) בתבנית (</w:t>
-      </w:r>
-      <w:r>
-        <w:t>Pattern</w:t>
-      </w:r>
-      <w:r>
-        <w:rPr>
-          <w:rFonts w:hint="cs"/>
-          <w:rtl/>
-        </w:rPr>
-        <w:t>) שבחרתם</w:t>
-      </w:r>
-    </w:p>
-    <w:p>
-      <w:pPr>
-        <w:rPr>
+        <w:rPr>
+          <w:rFonts w:hint="cs"/>
           <w:rtl/>
         </w:rPr>
       </w:pPr>
@@ -1116,8 +3398,8 @@
       </w:pPr>
     </w:p>
     <w:sectPr>
-      <w:headerReference w:type="default" r:id="rId9"/>
-      <w:footerReference w:type="default" r:id="rId10"/>
+      <w:headerReference w:type="default" r:id="rId17"/>
+      <w:footerReference w:type="default" r:id="rId18"/>
       <w:pgSz w:w="11906" w:h="16838"/>
       <w:pgMar w:top="825" w:right="1800" w:bottom="426" w:left="1800" w:header="142" w:footer="271" w:gutter="0"/>
       <w:cols w:space="708"/>
@@ -1130,7 +3412,7 @@
 </file>
 
 <file path=word/endnotes.xml><?xml version="1.0" encoding="utf-8"?>
-<w:endnotes xmlns:wpc="http://schemas.microsoft.com/office/word/2010/wordprocessingCanvas" xmlns:cx="http://schemas.microsoft.com/office/drawing/2014/chartex" xmlns:cx1="http://schemas.microsoft.com/office/drawing/2015/9/8/chartex" xmlns:mc="http://schemas.openxmlformats.org/markup-compatibility/2006" xmlns:o="urn:schemas-microsoft-com:office:office" xmlns:r="http://schemas.openxmlformats.org/officeDocument/2006/relationships" xmlns:m="http://schemas.openxmlformats.org/officeDocument/2006/math" xmlns:v="urn:schemas-microsoft-com:vml" xmlns:wp14="http://schemas.microsoft.com/office/word/2010/wordprocessingDrawing" xmlns:wp="http://schemas.openxmlformats.org/drawingml/2006/wordprocessingDrawing" xmlns:w10="urn:schemas-microsoft-com:office:word" xmlns:w="http://schemas.openxmlformats.org/wordprocessingml/2006/main" xmlns:w14="http://schemas.microsoft.com/office/word/2010/wordml" xmlns:w15="http://schemas.microsoft.com/office/word/2012/wordml" xmlns:w16se="http://schemas.microsoft.com/office/word/2015/wordml/symex" xmlns:wpg="http://schemas.microsoft.com/office/word/2010/wordprocessingGroup" xmlns:wpi="http://schemas.microsoft.com/office/word/2010/wordprocessingInk" xmlns:wne="http://schemas.microsoft.com/office/word/2006/wordml" xmlns:wps="http://schemas.microsoft.com/office/word/2010/wordprocessingShape" mc:Ignorable="w14 w15 w16se wp14">
+<w:endnotes xmlns:wpc="http://schemas.microsoft.com/office/word/2010/wordprocessingCanvas" xmlns:cx="http://schemas.microsoft.com/office/drawing/2014/chartex" xmlns:cx1="http://schemas.microsoft.com/office/drawing/2015/9/8/chartex" xmlns:cx2="http://schemas.microsoft.com/office/drawing/2015/10/21/chartex" xmlns:cx3="http://schemas.microsoft.com/office/drawing/2016/5/9/chartex" xmlns:cx4="http://schemas.microsoft.com/office/drawing/2016/5/10/chartex" xmlns:cx5="http://schemas.microsoft.com/office/drawing/2016/5/11/chartex" xmlns:cx6="http://schemas.microsoft.com/office/drawing/2016/5/12/chartex" xmlns:cx7="http://schemas.microsoft.com/office/drawing/2016/5/13/chartex" xmlns:cx8="http://schemas.microsoft.com/office/drawing/2016/5/14/chartex" xmlns:mc="http://schemas.openxmlformats.org/markup-compatibility/2006" xmlns:aink="http://schemas.microsoft.com/office/drawing/2016/ink" xmlns:am3d="http://schemas.microsoft.com/office/drawing/2017/model3d" xmlns:o="urn:schemas-microsoft-com:office:office" xmlns:oel="http://schemas.microsoft.com/office/2019/extlst" xmlns:r="http://schemas.openxmlformats.org/officeDocument/2006/relationships" xmlns:m="http://schemas.openxmlformats.org/officeDocument/2006/math" xmlns:v="urn:schemas-microsoft-com:vml" xmlns:wp14="http://schemas.microsoft.com/office/word/2010/wordprocessingDrawing" xmlns:wp="http://schemas.openxmlformats.org/drawingml/2006/wordprocessingDrawing" xmlns:w10="urn:schemas-microsoft-com:office:word" xmlns:w="http://schemas.openxmlformats.org/wordprocessingml/2006/main" xmlns:w14="http://schemas.microsoft.com/office/word/2010/wordml" xmlns:w15="http://schemas.microsoft.com/office/word/2012/wordml" xmlns:w16cex="http://schemas.microsoft.com/office/word/2018/wordml/cex" xmlns:w16cid="http://schemas.microsoft.com/office/word/2016/wordml/cid" xmlns:w16="http://schemas.microsoft.com/office/word/2018/wordml" xmlns:w16du="http://schemas.microsoft.com/office/word/2023/wordml/word16du" xmlns:w16sdtdh="http://schemas.microsoft.com/office/word/2020/wordml/sdtdatahash" xmlns:w16se="http://schemas.microsoft.com/office/word/2015/wordml/symex" xmlns:wpg="http://schemas.microsoft.com/office/word/2010/wordprocessingGroup" xmlns:wpi="http://schemas.microsoft.com/office/word/2010/wordprocessingInk" xmlns:wne="http://schemas.microsoft.com/office/word/2006/wordml" xmlns:wps="http://schemas.microsoft.com/office/word/2010/wordprocessingShape" mc:Ignorable="w14 w15 w16se w16cid w16 w16cex w16sdtdh w16du wp14">
   <w:endnote w:type="separator" w:id="-1">
     <w:p>
       <w:pPr>
@@ -1155,7 +3437,7 @@
 </file>
 
 <file path=word/footer1.xml><?xml version="1.0" encoding="utf-8"?>
-<w:ftr xmlns:wpc="http://schemas.microsoft.com/office/word/2010/wordprocessingCanvas" xmlns:cx="http://schemas.microsoft.com/office/drawing/2014/chartex" xmlns:cx1="http://schemas.microsoft.com/office/drawing/2015/9/8/chartex" xmlns:mc="http://schemas.openxmlformats.org/markup-compatibility/2006" xmlns:o="urn:schemas-microsoft-com:office:office" xmlns:r="http://schemas.openxmlformats.org/officeDocument/2006/relationships" xmlns:m="http://schemas.openxmlformats.org/officeDocument/2006/math" xmlns:v="urn:schemas-microsoft-com:vml" xmlns:wp14="http://schemas.microsoft.com/office/word/2010/wordprocessingDrawing" xmlns:wp="http://schemas.openxmlformats.org/drawingml/2006/wordprocessingDrawing" xmlns:w10="urn:schemas-microsoft-com:office:word" xmlns:w="http://schemas.openxmlformats.org/wordprocessingml/2006/main" xmlns:w14="http://schemas.microsoft.com/office/word/2010/wordml" xmlns:w15="http://schemas.microsoft.com/office/word/2012/wordml" xmlns:w16se="http://schemas.microsoft.com/office/word/2015/wordml/symex" xmlns:wpg="http://schemas.microsoft.com/office/word/2010/wordprocessingGroup" xmlns:wpi="http://schemas.microsoft.com/office/word/2010/wordprocessingInk" xmlns:wne="http://schemas.microsoft.com/office/word/2006/wordml" xmlns:wps="http://schemas.microsoft.com/office/word/2010/wordprocessingShape" mc:Ignorable="w14 w15 w16se wp14">
+<w:ftr xmlns:wpc="http://schemas.microsoft.com/office/word/2010/wordprocessingCanvas" xmlns:cx="http://schemas.microsoft.com/office/drawing/2014/chartex" xmlns:cx1="http://schemas.microsoft.com/office/drawing/2015/9/8/chartex" xmlns:cx2="http://schemas.microsoft.com/office/drawing/2015/10/21/chartex" xmlns:cx3="http://schemas.microsoft.com/office/drawing/2016/5/9/chartex" xmlns:cx4="http://schemas.microsoft.com/office/drawing/2016/5/10/chartex" xmlns:cx5="http://schemas.microsoft.com/office/drawing/2016/5/11/chartex" xmlns:cx6="http://schemas.microsoft.com/office/drawing/2016/5/12/chartex" xmlns:cx7="http://schemas.microsoft.com/office/drawing/2016/5/13/chartex" xmlns:cx8="http://schemas.microsoft.com/office/drawing/2016/5/14/chartex" xmlns:mc="http://schemas.openxmlformats.org/markup-compatibility/2006" xmlns:aink="http://schemas.microsoft.com/office/drawing/2016/ink" xmlns:am3d="http://schemas.microsoft.com/office/drawing/2017/model3d" xmlns:o="urn:schemas-microsoft-com:office:office" xmlns:oel="http://schemas.microsoft.com/office/2019/extlst" xmlns:r="http://schemas.openxmlformats.org/officeDocument/2006/relationships" xmlns:m="http://schemas.openxmlformats.org/officeDocument/2006/math" xmlns:v="urn:schemas-microsoft-com:vml" xmlns:wp14="http://schemas.microsoft.com/office/word/2010/wordprocessingDrawing" xmlns:wp="http://schemas.openxmlformats.org/drawingml/2006/wordprocessingDrawing" xmlns:w10="urn:schemas-microsoft-com:office:word" xmlns:w="http://schemas.openxmlformats.org/wordprocessingml/2006/main" xmlns:w14="http://schemas.microsoft.com/office/word/2010/wordml" xmlns:w15="http://schemas.microsoft.com/office/word/2012/wordml" xmlns:w16cex="http://schemas.microsoft.com/office/word/2018/wordml/cex" xmlns:w16cid="http://schemas.microsoft.com/office/word/2016/wordml/cid" xmlns:w16="http://schemas.microsoft.com/office/word/2018/wordml" xmlns:w16du="http://schemas.microsoft.com/office/word/2023/wordml/word16du" xmlns:w16sdtdh="http://schemas.microsoft.com/office/word/2020/wordml/sdtdatahash" xmlns:w16se="http://schemas.microsoft.com/office/word/2015/wordml/symex" xmlns:wpg="http://schemas.microsoft.com/office/word/2010/wordprocessingGroup" xmlns:wpi="http://schemas.microsoft.com/office/word/2010/wordprocessingInk" xmlns:wne="http://schemas.microsoft.com/office/word/2006/wordml" xmlns:wps="http://schemas.microsoft.com/office/word/2010/wordprocessingShape" mc:Ignorable="w14 w15 w16se w16cid w16 w16cex w16sdtdh w16du wp14">
   <w:sdt>
     <w:sdtPr>
       <w:rPr>
@@ -1167,11 +3449,10 @@
         <w:docPartUnique/>
       </w:docPartObj>
     </w:sdtPr>
-    <w:sdtEndPr/>
     <w:sdtContent>
       <w:p>
         <w:pPr>
-          <w:pStyle w:val="a5"/>
+          <w:pStyle w:val="Footer"/>
         </w:pPr>
         <w:r>
           <w:rPr>
@@ -1180,7 +3461,7 @@
           <mc:AlternateContent>
             <mc:Choice Requires="wpg">
               <w:drawing>
-                <wp:anchor distT="0" distB="0" distL="114300" distR="114300" simplePos="0" relativeHeight="251770880" behindDoc="0" locked="0" layoutInCell="1" allowOverlap="1" wp14:anchorId="0F3F1857" wp14:editId="02956A38">
+                <wp:anchor distT="0" distB="0" distL="114300" distR="114300" simplePos="0" relativeHeight="251770880" behindDoc="0" locked="0" layoutInCell="1" allowOverlap="1" wp14:anchorId="0C7A5BC6" wp14:editId="4D1F8495">
                   <wp:simplePos x="0" y="0"/>
                   <wp:positionH relativeFrom="page">
                     <wp:align>center</wp:align>
@@ -1389,7 +3670,7 @@
             </mc:Choice>
             <mc:Fallback>
               <w:pict>
-                <v:group w14:anchorId="0F3F1857" id="Group 2" o:spid="_x0000_s1026" style="position:absolute;left:0;text-align:left;margin-left:0;margin-top:0;width:593.55pt;height:15pt;z-index:251770880;mso-width-percent:1000;mso-position-horizontal:center;mso-position-horizontal-relative:page;mso-position-vertical:center;mso-position-vertical-relative:bottom-margin-area;mso-width-percent:1000" coordorigin="-8,14978" coordsize="12255,300" o:gfxdata="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">
+                <v:group w14:anchorId="0C7A5BC6" id="Group 2" o:spid="_x0000_s1026" style="position:absolute;left:0;text-align:left;margin-left:0;margin-top:0;width:593.55pt;height:15pt;z-index:251770880;mso-width-percent:1000;mso-position-horizontal:center;mso-position-horizontal-relative:page;mso-position-vertical:center;mso-position-vertical-relative:bottom-margin-area;mso-width-percent:1000" coordorigin="-8,14978" coordsize="12255,300" o:gfxdata="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">
                   <v:shapetype id="_x0000_t202" coordsize="21600,21600" o:spt="202" path="m,l,21600r21600,l21600,xe">
                     <v:stroke joinstyle="miter"/>
                     <v:path gradientshapeok="t" o:connecttype="rect"/>
@@ -1461,7 +3742,7 @@
 </file>
 
 <file path=word/footnotes.xml><?xml version="1.0" encoding="utf-8"?>
-<w:footnotes xmlns:wpc="http://schemas.microsoft.com/office/word/2010/wordprocessingCanvas" xmlns:cx="http://schemas.microsoft.com/office/drawing/2014/chartex" xmlns:cx1="http://schemas.microsoft.com/office/drawing/2015/9/8/chartex" xmlns:mc="http://schemas.openxmlformats.org/markup-compatibility/2006" xmlns:o="urn:schemas-microsoft-com:office:office" xmlns:r="http://schemas.openxmlformats.org/officeDocument/2006/relationships" xmlns:m="http://schemas.openxmlformats.org/officeDocument/2006/math" xmlns:v="urn:schemas-microsoft-com:vml" xmlns:wp14="http://schemas.microsoft.com/office/word/2010/wordprocessingDrawing" xmlns:wp="http://schemas.openxmlformats.org/drawingml/2006/wordprocessingDrawing" xmlns:w10="urn:schemas-microsoft-com:office:word" xmlns:w="http://schemas.openxmlformats.org/wordprocessingml/2006/main" xmlns:w14="http://schemas.microsoft.com/office/word/2010/wordml" xmlns:w15="http://schemas.microsoft.com/office/word/2012/wordml" xmlns:w16se="http://schemas.microsoft.com/office/word/2015/wordml/symex" xmlns:wpg="http://schemas.microsoft.com/office/word/2010/wordprocessingGroup" xmlns:wpi="http://schemas.microsoft.com/office/word/2010/wordprocessingInk" xmlns:wne="http://schemas.microsoft.com/office/word/2006/wordml" xmlns:wps="http://schemas.microsoft.com/office/word/2010/wordprocessingShape" mc:Ignorable="w14 w15 w16se wp14">
+<w:footnotes xmlns:wpc="http://schemas.microsoft.com/office/word/2010/wordprocessingCanvas" xmlns:cx="http://schemas.microsoft.com/office/drawing/2014/chartex" xmlns:cx1="http://schemas.microsoft.com/office/drawing/2015/9/8/chartex" xmlns:cx2="http://schemas.microsoft.com/office/drawing/2015/10/21/chartex" xmlns:cx3="http://schemas.microsoft.com/office/drawing/2016/5/9/chartex" xmlns:cx4="http://schemas.microsoft.com/office/drawing/2016/5/10/chartex" xmlns:cx5="http://schemas.microsoft.com/office/drawing/2016/5/11/chartex" xmlns:cx6="http://schemas.microsoft.com/office/drawing/2016/5/12/chartex" xmlns:cx7="http://schemas.microsoft.com/office/drawing/2016/5/13/chartex" xmlns:cx8="http://schemas.microsoft.com/office/drawing/2016/5/14/chartex" xmlns:mc="http://schemas.openxmlformats.org/markup-compatibility/2006" xmlns:aink="http://schemas.microsoft.com/office/drawing/2016/ink" xmlns:am3d="http://schemas.microsoft.com/office/drawing/2017/model3d" xmlns:o="urn:schemas-microsoft-com:office:office" xmlns:oel="http://schemas.microsoft.com/office/2019/extlst" xmlns:r="http://schemas.openxmlformats.org/officeDocument/2006/relationships" xmlns:m="http://schemas.openxmlformats.org/officeDocument/2006/math" xmlns:v="urn:schemas-microsoft-com:vml" xmlns:wp14="http://schemas.microsoft.com/office/word/2010/wordprocessingDrawing" xmlns:wp="http://schemas.openxmlformats.org/drawingml/2006/wordprocessingDrawing" xmlns:w10="urn:schemas-microsoft-com:office:word" xmlns:w="http://schemas.openxmlformats.org/wordprocessingml/2006/main" xmlns:w14="http://schemas.microsoft.com/office/word/2010/wordml" xmlns:w15="http://schemas.microsoft.com/office/word/2012/wordml" xmlns:w16cex="http://schemas.microsoft.com/office/word/2018/wordml/cex" xmlns:w16cid="http://schemas.microsoft.com/office/word/2016/wordml/cid" xmlns:w16="http://schemas.microsoft.com/office/word/2018/wordml" xmlns:w16du="http://schemas.microsoft.com/office/word/2023/wordml/word16du" xmlns:w16sdtdh="http://schemas.microsoft.com/office/word/2020/wordml/sdtdatahash" xmlns:w16se="http://schemas.microsoft.com/office/word/2015/wordml/symex" xmlns:wpg="http://schemas.microsoft.com/office/word/2010/wordprocessingGroup" xmlns:wpi="http://schemas.microsoft.com/office/word/2010/wordprocessingInk" xmlns:wne="http://schemas.microsoft.com/office/word/2006/wordml" xmlns:wps="http://schemas.microsoft.com/office/word/2010/wordprocessingShape" mc:Ignorable="w14 w15 w16se w16cid w16 w16cex w16sdtdh w16du wp14">
   <w:footnote w:type="separator" w:id="-1">
     <w:p>
       <w:pPr>
@@ -1486,10 +3767,10 @@
 </file>
 
 <file path=word/header1.xml><?xml version="1.0" encoding="utf-8"?>
-<w:hdr xmlns:wpc="http://schemas.microsoft.com/office/word/2010/wordprocessingCanvas" xmlns:cx="http://schemas.microsoft.com/office/drawing/2014/chartex" xmlns:cx1="http://schemas.microsoft.com/office/drawing/2015/9/8/chartex" xmlns:mc="http://schemas.openxmlformats.org/markup-compatibility/2006" xmlns:o="urn:schemas-microsoft-com:office:office" xmlns:r="http://schemas.openxmlformats.org/officeDocument/2006/relationships" xmlns:m="http://schemas.openxmlformats.org/officeDocument/2006/math" xmlns:v="urn:schemas-microsoft-com:vml" xmlns:wp14="http://schemas.microsoft.com/office/word/2010/wordprocessingDrawing" xmlns:wp="http://schemas.openxmlformats.org/drawingml/2006/wordprocessingDrawing" xmlns:w10="urn:schemas-microsoft-com:office:word" xmlns:w="http://schemas.openxmlformats.org/wordprocessingml/2006/main" xmlns:w14="http://schemas.microsoft.com/office/word/2010/wordml" xmlns:w15="http://schemas.microsoft.com/office/word/2012/wordml" xmlns:w16se="http://schemas.microsoft.com/office/word/2015/wordml/symex" xmlns:wpg="http://schemas.microsoft.com/office/word/2010/wordprocessingGroup" xmlns:wpi="http://schemas.microsoft.com/office/word/2010/wordprocessingInk" xmlns:wne="http://schemas.microsoft.com/office/word/2006/wordml" xmlns:wps="http://schemas.microsoft.com/office/word/2010/wordprocessingShape" mc:Ignorable="w14 w15 w16se wp14">
+<w:hdr xmlns:wpc="http://schemas.microsoft.com/office/word/2010/wordprocessingCanvas" xmlns:cx="http://schemas.microsoft.com/office/drawing/2014/chartex" xmlns:cx1="http://schemas.microsoft.com/office/drawing/2015/9/8/chartex" xmlns:cx2="http://schemas.microsoft.com/office/drawing/2015/10/21/chartex" xmlns:cx3="http://schemas.microsoft.com/office/drawing/2016/5/9/chartex" xmlns:cx4="http://schemas.microsoft.com/office/drawing/2016/5/10/chartex" xmlns:cx5="http://schemas.microsoft.com/office/drawing/2016/5/11/chartex" xmlns:cx6="http://schemas.microsoft.com/office/drawing/2016/5/12/chartex" xmlns:cx7="http://schemas.microsoft.com/office/drawing/2016/5/13/chartex" xmlns:cx8="http://schemas.microsoft.com/office/drawing/2016/5/14/chartex" xmlns:mc="http://schemas.openxmlformats.org/markup-compatibility/2006" xmlns:aink="http://schemas.microsoft.com/office/drawing/2016/ink" xmlns:am3d="http://schemas.microsoft.com/office/drawing/2017/model3d" xmlns:o="urn:schemas-microsoft-com:office:office" xmlns:oel="http://schemas.microsoft.com/office/2019/extlst" xmlns:r="http://schemas.openxmlformats.org/officeDocument/2006/relationships" xmlns:m="http://schemas.openxmlformats.org/officeDocument/2006/math" xmlns:v="urn:schemas-microsoft-com:vml" xmlns:wp14="http://schemas.microsoft.com/office/word/2010/wordprocessingDrawing" xmlns:wp="http://schemas.openxmlformats.org/drawingml/2006/wordprocessingDrawing" xmlns:w10="urn:schemas-microsoft-com:office:word" xmlns:w="http://schemas.openxmlformats.org/wordprocessingml/2006/main" xmlns:w14="http://schemas.microsoft.com/office/word/2010/wordml" xmlns:w15="http://schemas.microsoft.com/office/word/2012/wordml" xmlns:w16cex="http://schemas.microsoft.com/office/word/2018/wordml/cex" xmlns:w16cid="http://schemas.microsoft.com/office/word/2016/wordml/cid" xmlns:w16="http://schemas.microsoft.com/office/word/2018/wordml" xmlns:w16du="http://schemas.microsoft.com/office/word/2023/wordml/word16du" xmlns:w16sdtdh="http://schemas.microsoft.com/office/word/2020/wordml/sdtdatahash" xmlns:w16se="http://schemas.microsoft.com/office/word/2015/wordml/symex" xmlns:wpg="http://schemas.microsoft.com/office/word/2010/wordprocessingGroup" xmlns:wpi="http://schemas.microsoft.com/office/word/2010/wordprocessingInk" xmlns:wne="http://schemas.microsoft.com/office/word/2006/wordml" xmlns:wps="http://schemas.microsoft.com/office/word/2010/wordprocessingShape" mc:Ignorable="w14 w15 w16se w16cid w16 w16cex w16sdtdh w16du wp14">
   <w:p>
     <w:pPr>
-      <w:pStyle w:val="a3"/>
+      <w:pStyle w:val="Header"/>
       <w:tabs>
         <w:tab w:val="clear" w:pos="4153"/>
         <w:tab w:val="clear" w:pos="8306"/>
@@ -1511,7 +3792,7 @@
         <w:rtl/>
       </w:rPr>
       <w:drawing>
-        <wp:anchor distT="0" distB="0" distL="114300" distR="114300" simplePos="0" relativeHeight="251657216" behindDoc="1" locked="0" layoutInCell="1" allowOverlap="1" wp14:anchorId="09B76E66" wp14:editId="5D12E471">
+        <wp:anchor distT="0" distB="0" distL="114300" distR="114300" simplePos="0" relativeHeight="251657216" behindDoc="1" locked="0" layoutInCell="1" allowOverlap="1" wp14:anchorId="145A9014" wp14:editId="715607E9">
           <wp:simplePos x="0" y="0"/>
           <wp:positionH relativeFrom="column">
             <wp:posOffset>-63500</wp:posOffset>
@@ -1555,13 +3836,23 @@
         </wp:anchor>
       </w:drawing>
     </w:r>
+    <w:proofErr w:type="spellStart"/>
     <w:r>
       <w:rPr>
         <w:rFonts w:ascii="Arial" w:hAnsi="Arial" w:cs="Arial" w:hint="cs"/>
         <w:color w:val="595959" w:themeColor="text1" w:themeTint="A6"/>
         <w:rtl/>
       </w:rPr>
-      <w:t xml:space="preserve">תיכנות יישומי בעזרת </w:t>
+      <w:t>תיכנות</w:t>
+    </w:r>
+    <w:proofErr w:type="spellEnd"/>
+    <w:r>
+      <w:rPr>
+        <w:rFonts w:ascii="Arial" w:hAnsi="Arial" w:cs="Arial" w:hint="cs"/>
+        <w:color w:val="595959" w:themeColor="text1" w:themeTint="A6"/>
+        <w:rtl/>
+      </w:rPr>
+      <w:t xml:space="preserve"> יישומי בעזרת </w:t>
     </w:r>
     <w:r>
       <w:rPr>
@@ -1601,7 +3892,7 @@
   </w:p>
   <w:p>
     <w:pPr>
-      <w:pStyle w:val="a3"/>
+      <w:pStyle w:val="Header"/>
       <w:tabs>
         <w:tab w:val="clear" w:pos="4153"/>
         <w:tab w:val="clear" w:pos="8306"/>
@@ -1618,7 +3909,7 @@
   </w:p>
   <w:p>
     <w:pPr>
-      <w:pStyle w:val="a3"/>
+      <w:pStyle w:val="Header"/>
       <w:tabs>
         <w:tab w:val="clear" w:pos="4153"/>
         <w:tab w:val="clear" w:pos="8306"/>
@@ -1650,7 +3941,7 @@
 </file>
 
 <file path=word/numbering.xml><?xml version="1.0" encoding="utf-8"?>
-<w:numbering xmlns:wpc="http://schemas.microsoft.com/office/word/2010/wordprocessingCanvas" xmlns:cx="http://schemas.microsoft.com/office/drawing/2014/chartex" xmlns:cx1="http://schemas.microsoft.com/office/drawing/2015/9/8/chartex" xmlns:mc="http://schemas.openxmlformats.org/markup-compatibility/2006" xmlns:o="urn:schemas-microsoft-com:office:office" xmlns:r="http://schemas.openxmlformats.org/officeDocument/2006/relationships" xmlns:m="http://schemas.openxmlformats.org/officeDocument/2006/math" xmlns:v="urn:schemas-microsoft-com:vml" xmlns:wp14="http://schemas.microsoft.com/office/word/2010/wordprocessingDrawing" xmlns:wp="http://schemas.openxmlformats.org/drawingml/2006/wordprocessingDrawing" xmlns:w10="urn:schemas-microsoft-com:office:word" xmlns:w="http://schemas.openxmlformats.org/wordprocessingml/2006/main" xmlns:w14="http://schemas.microsoft.com/office/word/2010/wordml" xmlns:w15="http://schemas.microsoft.com/office/word/2012/wordml" xmlns:w16se="http://schemas.microsoft.com/office/word/2015/wordml/symex" xmlns:wpg="http://schemas.microsoft.com/office/word/2010/wordprocessingGroup" xmlns:wpi="http://schemas.microsoft.com/office/word/2010/wordprocessingInk" xmlns:wne="http://schemas.microsoft.com/office/word/2006/wordml" xmlns:wps="http://schemas.microsoft.com/office/word/2010/wordprocessingShape" mc:Ignorable="w14 w15 w16se wp14">
+<w:numbering xmlns:wpc="http://schemas.microsoft.com/office/word/2010/wordprocessingCanvas" xmlns:cx="http://schemas.microsoft.com/office/drawing/2014/chartex" xmlns:cx1="http://schemas.microsoft.com/office/drawing/2015/9/8/chartex" xmlns:cx2="http://schemas.microsoft.com/office/drawing/2015/10/21/chartex" xmlns:cx3="http://schemas.microsoft.com/office/drawing/2016/5/9/chartex" xmlns:cx4="http://schemas.microsoft.com/office/drawing/2016/5/10/chartex" xmlns:cx5="http://schemas.microsoft.com/office/drawing/2016/5/11/chartex" xmlns:cx6="http://schemas.microsoft.com/office/drawing/2016/5/12/chartex" xmlns:cx7="http://schemas.microsoft.com/office/drawing/2016/5/13/chartex" xmlns:cx8="http://schemas.microsoft.com/office/drawing/2016/5/14/chartex" xmlns:mc="http://schemas.openxmlformats.org/markup-compatibility/2006" xmlns:aink="http://schemas.microsoft.com/office/drawing/2016/ink" xmlns:am3d="http://schemas.microsoft.com/office/drawing/2017/model3d" xmlns:o="urn:schemas-microsoft-com:office:office" xmlns:oel="http://schemas.microsoft.com/office/2019/extlst" xmlns:r="http://schemas.openxmlformats.org/officeDocument/2006/relationships" xmlns:m="http://schemas.openxmlformats.org/officeDocument/2006/math" xmlns:v="urn:schemas-microsoft-com:vml" xmlns:wp14="http://schemas.microsoft.com/office/word/2010/wordprocessingDrawing" xmlns:wp="http://schemas.openxmlformats.org/drawingml/2006/wordprocessingDrawing" xmlns:w10="urn:schemas-microsoft-com:office:word" xmlns:w="http://schemas.openxmlformats.org/wordprocessingml/2006/main" xmlns:w14="http://schemas.microsoft.com/office/word/2010/wordml" xmlns:w15="http://schemas.microsoft.com/office/word/2012/wordml" xmlns:w16cex="http://schemas.microsoft.com/office/word/2018/wordml/cex" xmlns:w16cid="http://schemas.microsoft.com/office/word/2016/wordml/cid" xmlns:w16="http://schemas.microsoft.com/office/word/2018/wordml" xmlns:w16du="http://schemas.microsoft.com/office/word/2023/wordml/word16du" xmlns:w16sdtdh="http://schemas.microsoft.com/office/word/2020/wordml/sdtdatahash" xmlns:w16se="http://schemas.microsoft.com/office/word/2015/wordml/symex" xmlns:wpg="http://schemas.microsoft.com/office/word/2010/wordprocessingGroup" xmlns:wpi="http://schemas.microsoft.com/office/word/2010/wordprocessingInk" xmlns:wne="http://schemas.microsoft.com/office/word/2006/wordml" xmlns:wps="http://schemas.microsoft.com/office/word/2010/wordprocessingShape" mc:Ignorable="w14 w15 w16se w16cid w16 w16cex w16sdtdh w16du wp14">
   <w:abstractNum w:abstractNumId="0" w15:restartNumberingAfterBreak="0">
     <w:nsid w:val="071E4B1C"/>
     <w:multiLevelType w:val="hybridMultilevel"/>
@@ -2592,34 +4883,34 @@
       </w:pPr>
     </w:lvl>
   </w:abstractNum>
-  <w:num w:numId="1">
+  <w:num w:numId="1" w16cid:durableId="739867389">
     <w:abstractNumId w:val="6"/>
   </w:num>
-  <w:num w:numId="2">
+  <w:num w:numId="2" w16cid:durableId="135536055">
     <w:abstractNumId w:val="9"/>
   </w:num>
-  <w:num w:numId="3">
+  <w:num w:numId="3" w16cid:durableId="670332470">
     <w:abstractNumId w:val="7"/>
   </w:num>
-  <w:num w:numId="4">
+  <w:num w:numId="4" w16cid:durableId="1420829822">
     <w:abstractNumId w:val="8"/>
   </w:num>
-  <w:num w:numId="5">
+  <w:num w:numId="5" w16cid:durableId="712340311">
     <w:abstractNumId w:val="3"/>
   </w:num>
-  <w:num w:numId="6">
+  <w:num w:numId="6" w16cid:durableId="2094277527">
     <w:abstractNumId w:val="5"/>
   </w:num>
-  <w:num w:numId="7">
+  <w:num w:numId="7" w16cid:durableId="1564214213">
     <w:abstractNumId w:val="2"/>
   </w:num>
-  <w:num w:numId="8">
+  <w:num w:numId="8" w16cid:durableId="2099786157">
     <w:abstractNumId w:val="0"/>
   </w:num>
-  <w:num w:numId="9">
+  <w:num w:numId="9" w16cid:durableId="1042484726">
     <w:abstractNumId w:val="4"/>
   </w:num>
-  <w:num w:numId="10">
+  <w:num w:numId="10" w16cid:durableId="1980724371">
     <w:abstractNumId w:val="1"/>
   </w:num>
   <w:numIdMacAtCleanup w:val="4"/>
@@ -2627,7 +4918,7 @@
 </file>
 
 <file path=word/styles.xml><?xml version="1.0" encoding="utf-8"?>
-<w:styles xmlns:mc="http://schemas.openxmlformats.org/markup-compatibility/2006" xmlns:r="http://schemas.openxmlformats.org/officeDocument/2006/relationships" xmlns:w="http://schemas.openxmlformats.org/wordprocessingml/2006/main" xmlns:w14="http://schemas.microsoft.com/office/word/2010/wordml" xmlns:w15="http://schemas.microsoft.com/office/word/2012/wordml" xmlns:w16se="http://schemas.microsoft.com/office/word/2015/wordml/symex" mc:Ignorable="w14 w15 w16se">
+<w:styles xmlns:mc="http://schemas.openxmlformats.org/markup-compatibility/2006" xmlns:r="http://schemas.openxmlformats.org/officeDocument/2006/relationships" xmlns:w="http://schemas.openxmlformats.org/wordprocessingml/2006/main" xmlns:w14="http://schemas.microsoft.com/office/word/2010/wordml" xmlns:w15="http://schemas.microsoft.com/office/word/2012/wordml" xmlns:w16cex="http://schemas.microsoft.com/office/word/2018/wordml/cex" xmlns:w16cid="http://schemas.microsoft.com/office/word/2016/wordml/cid" xmlns:w16="http://schemas.microsoft.com/office/word/2018/wordml" xmlns:w16du="http://schemas.microsoft.com/office/word/2023/wordml/word16du" xmlns:w16sdtdh="http://schemas.microsoft.com/office/word/2020/wordml/sdtdatahash" xmlns:w16se="http://schemas.microsoft.com/office/word/2015/wordml/symex" mc:Ignorable="w14 w15 w16se w16cid w16 w16cex w16sdtdh w16du">
   <w:docDefaults>
     <w:rPrDefault>
       <w:rPr>
@@ -2643,7 +4934,7 @@
       </w:pPr>
     </w:pPrDefault>
   </w:docDefaults>
-  <w:latentStyles w:defLockedState="0" w:defUIPriority="99" w:defSemiHidden="0" w:defUnhideWhenUsed="0" w:defQFormat="0" w:count="371">
+  <w:latentStyles w:defLockedState="0" w:defUIPriority="99" w:defSemiHidden="0" w:defUnhideWhenUsed="0" w:defQFormat="0" w:count="376">
     <w:lsdException w:name="Normal" w:uiPriority="0" w:qFormat="1"/>
     <w:lsdException w:name="heading 1" w:uiPriority="0" w:qFormat="1"/>
     <w:lsdException w:name="heading 2" w:semiHidden="1" w:uiPriority="0" w:unhideWhenUsed="1" w:qFormat="1"/>
@@ -3015,8 +5306,13 @@
     <w:lsdException w:name="List Table 5 Dark Accent 6" w:uiPriority="50"/>
     <w:lsdException w:name="List Table 6 Colorful Accent 6" w:uiPriority="51"/>
     <w:lsdException w:name="List Table 7 Colorful Accent 6" w:uiPriority="52"/>
+    <w:lsdException w:name="Mention" w:semiHidden="1" w:unhideWhenUsed="1"/>
+    <w:lsdException w:name="Smart Hyperlink" w:semiHidden="1" w:unhideWhenUsed="1"/>
+    <w:lsdException w:name="Hashtag" w:semiHidden="1" w:unhideWhenUsed="1"/>
+    <w:lsdException w:name="Unresolved Mention" w:semiHidden="1" w:unhideWhenUsed="1"/>
+    <w:lsdException w:name="Smart Link" w:semiHidden="1" w:unhideWhenUsed="1"/>
   </w:latentStyles>
-  <w:style w:type="paragraph" w:default="1" w:styleId="a">
+  <w:style w:type="paragraph" w:default="1" w:styleId="Normal">
     <w:name w:val="Normal"/>
     <w:aliases w:val="01 - רגיל"/>
     <w:qFormat/>
@@ -3026,11 +5322,11 @@
       <w:spacing w:after="120"/>
     </w:pPr>
   </w:style>
-  <w:style w:type="paragraph" w:styleId="1">
+  <w:style w:type="paragraph" w:styleId="Heading1">
     <w:name w:val="heading 1"/>
-    <w:basedOn w:val="a"/>
-    <w:next w:val="a"/>
-    <w:link w:val="10"/>
+    <w:basedOn w:val="Normal"/>
+    <w:next w:val="Normal"/>
+    <w:link w:val="Heading1Char"/>
     <w:qFormat/>
     <w:rsid w:val="008A6109"/>
     <w:pPr>
@@ -3045,12 +5341,12 @@
       <w:szCs w:val="66"/>
     </w:rPr>
   </w:style>
-  <w:style w:type="paragraph" w:styleId="2">
+  <w:style w:type="paragraph" w:styleId="Heading2">
     <w:name w:val="heading 2"/>
     <w:aliases w:val="02 - כותרת 2"/>
-    <w:basedOn w:val="a"/>
-    <w:next w:val="a"/>
-    <w:link w:val="20"/>
+    <w:basedOn w:val="Normal"/>
+    <w:next w:val="Normal"/>
+    <w:link w:val="Heading2Char"/>
     <w:unhideWhenUsed/>
     <w:qFormat/>
     <w:rsid w:val="00C80094"/>
@@ -3069,12 +5365,12 @@
       <w:szCs w:val="36"/>
     </w:rPr>
   </w:style>
-  <w:style w:type="paragraph" w:styleId="3">
+  <w:style w:type="paragraph" w:styleId="Heading3">
     <w:name w:val="heading 3"/>
     <w:aliases w:val="03 - כותרת 3"/>
-    <w:basedOn w:val="a"/>
-    <w:next w:val="a"/>
-    <w:link w:val="30"/>
+    <w:basedOn w:val="Normal"/>
+    <w:next w:val="Normal"/>
+    <w:link w:val="Heading3Char"/>
     <w:unhideWhenUsed/>
     <w:qFormat/>
     <w:rsid w:val="00C80094"/>
@@ -3093,12 +5389,12 @@
       <w:szCs w:val="28"/>
     </w:rPr>
   </w:style>
-  <w:style w:type="paragraph" w:styleId="4">
+  <w:style w:type="paragraph" w:styleId="Heading4">
     <w:name w:val="heading 4"/>
     <w:aliases w:val="04 - כותרת 4"/>
-    <w:basedOn w:val="a"/>
-    <w:next w:val="a"/>
-    <w:link w:val="40"/>
+    <w:basedOn w:val="Normal"/>
+    <w:next w:val="Normal"/>
+    <w:link w:val="Heading4Char"/>
     <w:autoRedefine/>
     <w:unhideWhenUsed/>
     <w:qFormat/>
@@ -3116,12 +5412,12 @@
       <w:color w:val="365F91" w:themeColor="accent1" w:themeShade="BF"/>
     </w:rPr>
   </w:style>
-  <w:style w:type="paragraph" w:styleId="5">
+  <w:style w:type="paragraph" w:styleId="Heading5">
     <w:name w:val="heading 5"/>
     <w:aliases w:val="הערה"/>
-    <w:basedOn w:val="a"/>
-    <w:next w:val="a"/>
-    <w:link w:val="50"/>
+    <w:basedOn w:val="Normal"/>
+    <w:next w:val="Normal"/>
+    <w:link w:val="Heading5Char"/>
     <w:qFormat/>
     <w:rsid w:val="00C538F7"/>
     <w:pPr>
@@ -3132,11 +5428,11 @@
       <w:u w:val="single"/>
     </w:rPr>
   </w:style>
-  <w:style w:type="paragraph" w:styleId="6">
+  <w:style w:type="paragraph" w:styleId="Heading6">
     <w:name w:val="heading 6"/>
-    <w:basedOn w:val="a"/>
-    <w:next w:val="a"/>
-    <w:link w:val="60"/>
+    <w:basedOn w:val="Normal"/>
+    <w:next w:val="Normal"/>
+    <w:link w:val="Heading6Char"/>
     <w:unhideWhenUsed/>
     <w:qFormat/>
     <w:rsid w:val="00990399"/>
@@ -3153,11 +5449,11 @@
       <w:color w:val="243F60" w:themeColor="accent1" w:themeShade="7F"/>
     </w:rPr>
   </w:style>
-  <w:style w:type="paragraph" w:styleId="7">
+  <w:style w:type="paragraph" w:styleId="Heading7">
     <w:name w:val="heading 7"/>
-    <w:basedOn w:val="a"/>
-    <w:next w:val="a"/>
-    <w:link w:val="70"/>
+    <w:basedOn w:val="Normal"/>
+    <w:next w:val="Normal"/>
+    <w:link w:val="Heading7Char"/>
     <w:unhideWhenUsed/>
     <w:qFormat/>
     <w:rsid w:val="00990399"/>
@@ -3174,11 +5470,11 @@
       <w:color w:val="404040" w:themeColor="text1" w:themeTint="BF"/>
     </w:rPr>
   </w:style>
-  <w:style w:type="paragraph" w:styleId="8">
+  <w:style w:type="paragraph" w:styleId="Heading8">
     <w:name w:val="heading 8"/>
-    <w:basedOn w:val="a"/>
-    <w:next w:val="a"/>
-    <w:link w:val="80"/>
+    <w:basedOn w:val="Normal"/>
+    <w:next w:val="Normal"/>
+    <w:link w:val="Heading8Char"/>
     <w:unhideWhenUsed/>
     <w:qFormat/>
     <w:rsid w:val="00990399"/>
@@ -3195,12 +5491,12 @@
       <w:szCs w:val="20"/>
     </w:rPr>
   </w:style>
-  <w:style w:type="paragraph" w:styleId="9">
+  <w:style w:type="paragraph" w:styleId="Heading9">
     <w:name w:val="heading 9"/>
     <w:aliases w:val="דוגמא"/>
-    <w:basedOn w:val="a"/>
-    <w:next w:val="a"/>
-    <w:link w:val="90"/>
+    <w:basedOn w:val="Normal"/>
+    <w:next w:val="Normal"/>
+    <w:link w:val="Heading9Char"/>
     <w:qFormat/>
     <w:rsid w:val="00C538F7"/>
     <w:pPr>
@@ -3208,13 +5504,13 @@
       <w:outlineLvl w:val="8"/>
     </w:pPr>
   </w:style>
-  <w:style w:type="character" w:default="1" w:styleId="a0">
+  <w:style w:type="character" w:default="1" w:styleId="DefaultParagraphFont">
     <w:name w:val="Default Paragraph Font"/>
     <w:uiPriority w:val="1"/>
     <w:semiHidden/>
     <w:unhideWhenUsed/>
   </w:style>
-  <w:style w:type="table" w:default="1" w:styleId="a1">
+  <w:style w:type="table" w:default="1" w:styleId="TableNormal">
     <w:name w:val="Normal Table"/>
     <w:uiPriority w:val="99"/>
     <w:semiHidden/>
@@ -3229,16 +5525,16 @@
       </w:tblCellMar>
     </w:tblPr>
   </w:style>
-  <w:style w:type="numbering" w:default="1" w:styleId="a2">
+  <w:style w:type="numbering" w:default="1" w:styleId="NoList">
     <w:name w:val="No List"/>
     <w:uiPriority w:val="99"/>
     <w:semiHidden/>
     <w:unhideWhenUsed/>
   </w:style>
-  <w:style w:type="character" w:customStyle="1" w:styleId="10">
-    <w:name w:val="כותרת 1 תו"/>
-    <w:basedOn w:val="a0"/>
-    <w:link w:val="1"/>
+  <w:style w:type="character" w:customStyle="1" w:styleId="Heading1Char">
+    <w:name w:val="Heading 1 Char"/>
+    <w:basedOn w:val="DefaultParagraphFont"/>
+    <w:link w:val="Heading1"/>
     <w:rsid w:val="008A6109"/>
     <w:rPr>
       <w:b/>
@@ -3247,11 +5543,11 @@
       <w:szCs w:val="66"/>
     </w:rPr>
   </w:style>
-  <w:style w:type="character" w:customStyle="1" w:styleId="20">
-    <w:name w:val="כותרת 2 תו"/>
-    <w:aliases w:val="02 - כותרת 2 תו"/>
-    <w:basedOn w:val="a0"/>
-    <w:link w:val="2"/>
+  <w:style w:type="character" w:customStyle="1" w:styleId="Heading2Char">
+    <w:name w:val="Heading 2 Char"/>
+    <w:aliases w:val="02 - כותרת 2 Char"/>
+    <w:basedOn w:val="DefaultParagraphFont"/>
+    <w:link w:val="Heading2"/>
     <w:rsid w:val="00C80094"/>
     <w:rPr>
       <w:rFonts w:eastAsiaTheme="majorEastAsia" w:cs="Arial"/>
@@ -3262,11 +5558,11 @@
       <w:szCs w:val="36"/>
     </w:rPr>
   </w:style>
-  <w:style w:type="character" w:customStyle="1" w:styleId="30">
-    <w:name w:val="כותרת 3 תו"/>
-    <w:aliases w:val="03 - כותרת 3 תו"/>
-    <w:basedOn w:val="a0"/>
-    <w:link w:val="3"/>
+  <w:style w:type="character" w:customStyle="1" w:styleId="Heading3Char">
+    <w:name w:val="Heading 3 Char"/>
+    <w:aliases w:val="03 - כותרת 3 Char"/>
+    <w:basedOn w:val="DefaultParagraphFont"/>
+    <w:link w:val="Heading3"/>
     <w:rsid w:val="00C80094"/>
     <w:rPr>
       <w:rFonts w:eastAsiaTheme="majorEastAsia" w:cs="Arial"/>
@@ -3277,11 +5573,11 @@
       <w:szCs w:val="28"/>
     </w:rPr>
   </w:style>
-  <w:style w:type="character" w:customStyle="1" w:styleId="40">
-    <w:name w:val="כותרת 4 תו"/>
-    <w:aliases w:val="04 - כותרת 4 תו"/>
-    <w:basedOn w:val="a0"/>
-    <w:link w:val="4"/>
+  <w:style w:type="character" w:customStyle="1" w:styleId="Heading4Char">
+    <w:name w:val="Heading 4 Char"/>
+    <w:aliases w:val="04 - כותרת 4 Char"/>
+    <w:basedOn w:val="DefaultParagraphFont"/>
+    <w:link w:val="Heading4"/>
     <w:rsid w:val="0024605D"/>
     <w:rPr>
       <w:rFonts w:eastAsiaTheme="majorEastAsia"/>
@@ -3290,20 +5586,20 @@
       <w:color w:val="365F91" w:themeColor="accent1" w:themeShade="BF"/>
     </w:rPr>
   </w:style>
-  <w:style w:type="character" w:customStyle="1" w:styleId="50">
-    <w:name w:val="כותרת 5 תו"/>
-    <w:aliases w:val="הערה תו"/>
-    <w:basedOn w:val="a0"/>
-    <w:link w:val="5"/>
+  <w:style w:type="character" w:customStyle="1" w:styleId="Heading5Char">
+    <w:name w:val="Heading 5 Char"/>
+    <w:aliases w:val="הערה Char"/>
+    <w:basedOn w:val="DefaultParagraphFont"/>
+    <w:link w:val="Heading5"/>
     <w:rsid w:val="00C538F7"/>
     <w:rPr>
       <w:u w:val="single"/>
     </w:rPr>
   </w:style>
-  <w:style w:type="character" w:customStyle="1" w:styleId="60">
-    <w:name w:val="כותרת 6 תו"/>
-    <w:basedOn w:val="a0"/>
-    <w:link w:val="6"/>
+  <w:style w:type="character" w:customStyle="1" w:styleId="Heading6Char">
+    <w:name w:val="Heading 6 Char"/>
+    <w:basedOn w:val="DefaultParagraphFont"/>
+    <w:link w:val="Heading6"/>
     <w:uiPriority w:val="9"/>
     <w:semiHidden/>
     <w:rsid w:val="00990399"/>
@@ -3314,10 +5610,10 @@
       <w:color w:val="243F60" w:themeColor="accent1" w:themeShade="7F"/>
     </w:rPr>
   </w:style>
-  <w:style w:type="character" w:customStyle="1" w:styleId="70">
-    <w:name w:val="כותרת 7 תו"/>
-    <w:basedOn w:val="a0"/>
-    <w:link w:val="7"/>
+  <w:style w:type="character" w:customStyle="1" w:styleId="Heading7Char">
+    <w:name w:val="Heading 7 Char"/>
+    <w:basedOn w:val="DefaultParagraphFont"/>
+    <w:link w:val="Heading7"/>
     <w:uiPriority w:val="9"/>
     <w:semiHidden/>
     <w:rsid w:val="00990399"/>
@@ -3328,10 +5624,10 @@
       <w:color w:val="404040" w:themeColor="text1" w:themeTint="BF"/>
     </w:rPr>
   </w:style>
-  <w:style w:type="character" w:customStyle="1" w:styleId="80">
-    <w:name w:val="כותרת 8 תו"/>
-    <w:basedOn w:val="a0"/>
-    <w:link w:val="8"/>
+  <w:style w:type="character" w:customStyle="1" w:styleId="Heading8Char">
+    <w:name w:val="Heading 8 Char"/>
+    <w:basedOn w:val="DefaultParagraphFont"/>
+    <w:link w:val="Heading8"/>
     <w:uiPriority w:val="9"/>
     <w:semiHidden/>
     <w:rsid w:val="00990399"/>
@@ -3342,17 +5638,17 @@
       <w:szCs w:val="20"/>
     </w:rPr>
   </w:style>
-  <w:style w:type="character" w:customStyle="1" w:styleId="90">
-    <w:name w:val="כותרת 9 תו"/>
-    <w:aliases w:val="דוגמא תו"/>
-    <w:basedOn w:val="a0"/>
-    <w:link w:val="9"/>
+  <w:style w:type="character" w:customStyle="1" w:styleId="Heading9Char">
+    <w:name w:val="Heading 9 Char"/>
+    <w:aliases w:val="דוגמא Char"/>
+    <w:basedOn w:val="DefaultParagraphFont"/>
+    <w:link w:val="Heading9"/>
     <w:rsid w:val="00C538F7"/>
   </w:style>
-  <w:style w:type="paragraph" w:styleId="a3">
+  <w:style w:type="paragraph" w:styleId="Header">
     <w:name w:val="header"/>
-    <w:basedOn w:val="a"/>
-    <w:link w:val="a4"/>
+    <w:basedOn w:val="Normal"/>
+    <w:link w:val="HeaderChar"/>
     <w:unhideWhenUsed/>
     <w:rsid w:val="00D171E7"/>
     <w:pPr>
@@ -3363,18 +5659,18 @@
       <w:spacing w:after="0" w:line="240" w:lineRule="auto"/>
     </w:pPr>
   </w:style>
-  <w:style w:type="character" w:customStyle="1" w:styleId="a4">
-    <w:name w:val="כותרת עליונה תו"/>
-    <w:basedOn w:val="a0"/>
-    <w:link w:val="a3"/>
+  <w:style w:type="character" w:customStyle="1" w:styleId="HeaderChar">
+    <w:name w:val="Header Char"/>
+    <w:basedOn w:val="DefaultParagraphFont"/>
+    <w:link w:val="Header"/>
     <w:uiPriority w:val="99"/>
     <w:semiHidden/>
     <w:rsid w:val="00D171E7"/>
   </w:style>
-  <w:style w:type="paragraph" w:styleId="a5">
+  <w:style w:type="paragraph" w:styleId="Footer">
     <w:name w:val="footer"/>
-    <w:basedOn w:val="a"/>
-    <w:link w:val="a6"/>
+    <w:basedOn w:val="Normal"/>
+    <w:link w:val="FooterChar"/>
     <w:uiPriority w:val="99"/>
     <w:unhideWhenUsed/>
     <w:rsid w:val="00D171E7"/>
@@ -3386,17 +5682,17 @@
       <w:spacing w:after="0" w:line="240" w:lineRule="auto"/>
     </w:pPr>
   </w:style>
-  <w:style w:type="character" w:customStyle="1" w:styleId="a6">
-    <w:name w:val="כותרת תחתונה תו"/>
-    <w:basedOn w:val="a0"/>
-    <w:link w:val="a5"/>
+  <w:style w:type="character" w:customStyle="1" w:styleId="FooterChar">
+    <w:name w:val="Footer Char"/>
+    <w:basedOn w:val="DefaultParagraphFont"/>
+    <w:link w:val="Footer"/>
     <w:uiPriority w:val="99"/>
     <w:rsid w:val="00D171E7"/>
   </w:style>
-  <w:style w:type="paragraph" w:styleId="a7">
+  <w:style w:type="paragraph" w:styleId="BalloonText">
     <w:name w:val="Balloon Text"/>
-    <w:basedOn w:val="a"/>
-    <w:link w:val="a8"/>
+    <w:basedOn w:val="Normal"/>
+    <w:link w:val="BalloonTextChar"/>
     <w:uiPriority w:val="99"/>
     <w:semiHidden/>
     <w:unhideWhenUsed/>
@@ -3410,10 +5706,10 @@
       <w:szCs w:val="16"/>
     </w:rPr>
   </w:style>
-  <w:style w:type="character" w:customStyle="1" w:styleId="a8">
-    <w:name w:val="טקסט בלונים תו"/>
-    <w:basedOn w:val="a0"/>
-    <w:link w:val="a7"/>
+  <w:style w:type="character" w:customStyle="1" w:styleId="BalloonTextChar">
+    <w:name w:val="Balloon Text Char"/>
+    <w:basedOn w:val="DefaultParagraphFont"/>
+    <w:link w:val="BalloonText"/>
     <w:uiPriority w:val="99"/>
     <w:semiHidden/>
     <w:rsid w:val="00D171E7"/>
@@ -3425,16 +5721,16 @@
   </w:style>
   <w:style w:type="character" w:styleId="Hyperlink">
     <w:name w:val="Hyperlink"/>
-    <w:basedOn w:val="a0"/>
+    <w:basedOn w:val="DefaultParagraphFont"/>
     <w:rsid w:val="00310ED9"/>
     <w:rPr>
       <w:color w:val="0000FF"/>
       <w:u w:val="single"/>
     </w:rPr>
   </w:style>
-  <w:style w:type="character" w:styleId="a9">
+  <w:style w:type="character" w:styleId="CommentReference">
     <w:name w:val="annotation reference"/>
-    <w:basedOn w:val="a0"/>
+    <w:basedOn w:val="DefaultParagraphFont"/>
     <w:semiHidden/>
     <w:rsid w:val="00310ED9"/>
     <w:rPr>
@@ -3442,10 +5738,10 @@
       <w:szCs w:val="16"/>
     </w:rPr>
   </w:style>
-  <w:style w:type="paragraph" w:styleId="aa">
+  <w:style w:type="paragraph" w:styleId="CommentText">
     <w:name w:val="annotation text"/>
-    <w:basedOn w:val="a"/>
-    <w:link w:val="ab"/>
+    <w:basedOn w:val="Normal"/>
+    <w:link w:val="CommentTextChar"/>
     <w:semiHidden/>
     <w:rsid w:val="00310ED9"/>
     <w:pPr>
@@ -3458,10 +5754,10 @@
       <w:lang w:eastAsia="he-IL"/>
     </w:rPr>
   </w:style>
-  <w:style w:type="character" w:customStyle="1" w:styleId="ab">
-    <w:name w:val="טקסט הערה תו"/>
-    <w:basedOn w:val="a0"/>
-    <w:link w:val="aa"/>
+  <w:style w:type="character" w:customStyle="1" w:styleId="CommentTextChar">
+    <w:name w:val="Comment Text Char"/>
+    <w:basedOn w:val="DefaultParagraphFont"/>
+    <w:link w:val="CommentText"/>
     <w:semiHidden/>
     <w:rsid w:val="00310ED9"/>
     <w:rPr>
@@ -3471,10 +5767,10 @@
       <w:lang w:eastAsia="he-IL"/>
     </w:rPr>
   </w:style>
-  <w:style w:type="paragraph" w:styleId="ac">
+  <w:style w:type="paragraph" w:styleId="Caption">
     <w:name w:val="caption"/>
-    <w:basedOn w:val="a"/>
-    <w:next w:val="a"/>
+    <w:basedOn w:val="Normal"/>
+    <w:next w:val="Normal"/>
     <w:uiPriority w:val="35"/>
     <w:unhideWhenUsed/>
     <w:qFormat/>
@@ -3490,9 +5786,9 @@
       <w:szCs w:val="18"/>
     </w:rPr>
   </w:style>
-  <w:style w:type="paragraph" w:styleId="ad">
+  <w:style w:type="paragraph" w:styleId="NoSpacing">
     <w:name w:val="No Spacing"/>
-    <w:link w:val="ae"/>
+    <w:link w:val="NoSpacingChar"/>
     <w:uiPriority w:val="1"/>
     <w:qFormat/>
     <w:rsid w:val="00393BDD"/>
@@ -3504,19 +5800,19 @@
       <w:rFonts w:eastAsiaTheme="minorEastAsia"/>
     </w:rPr>
   </w:style>
-  <w:style w:type="character" w:customStyle="1" w:styleId="ae">
-    <w:name w:val="ללא מרווח תו"/>
-    <w:basedOn w:val="a0"/>
-    <w:link w:val="ad"/>
+  <w:style w:type="character" w:customStyle="1" w:styleId="NoSpacingChar">
+    <w:name w:val="No Spacing Char"/>
+    <w:basedOn w:val="DefaultParagraphFont"/>
+    <w:link w:val="NoSpacing"/>
     <w:uiPriority w:val="1"/>
     <w:rsid w:val="00393BDD"/>
     <w:rPr>
       <w:rFonts w:eastAsiaTheme="minorEastAsia"/>
     </w:rPr>
   </w:style>
-  <w:style w:type="paragraph" w:styleId="af">
+  <w:style w:type="paragraph" w:styleId="ListParagraph">
     <w:name w:val="List Paragraph"/>
-    <w:basedOn w:val="a"/>
+    <w:basedOn w:val="Normal"/>
     <w:uiPriority w:val="34"/>
     <w:qFormat/>
     <w:rsid w:val="002E15D1"/>
@@ -3525,14 +5821,14 @@
       <w:contextualSpacing/>
     </w:pPr>
   </w:style>
-  <w:style w:type="character" w:styleId="af0">
+  <w:style w:type="character" w:styleId="PageNumber">
     <w:name w:val="page number"/>
-    <w:basedOn w:val="a0"/>
+    <w:basedOn w:val="DefaultParagraphFont"/>
     <w:rsid w:val="008A6109"/>
   </w:style>
   <w:style w:type="paragraph" w:customStyle="1" w:styleId="Code">
     <w:name w:val="Code"/>
-    <w:basedOn w:val="a"/>
+    <w:basedOn w:val="Normal"/>
     <w:rsid w:val="008A6109"/>
     <w:pPr>
       <w:pBdr>
@@ -3561,8 +5857,8 @@
   </w:style>
   <w:style w:type="paragraph" w:styleId="TOC1">
     <w:name w:val="toc 1"/>
-    <w:basedOn w:val="a"/>
-    <w:next w:val="a"/>
+    <w:basedOn w:val="Normal"/>
+    <w:next w:val="Normal"/>
     <w:autoRedefine/>
     <w:uiPriority w:val="39"/>
     <w:rsid w:val="00D317AA"/>
@@ -3583,8 +5879,8 @@
   </w:style>
   <w:style w:type="paragraph" w:styleId="TOC2">
     <w:name w:val="toc 2"/>
-    <w:basedOn w:val="a"/>
-    <w:next w:val="a"/>
+    <w:basedOn w:val="Normal"/>
+    <w:next w:val="Normal"/>
     <w:autoRedefine/>
     <w:uiPriority w:val="39"/>
     <w:rsid w:val="00174A92"/>
@@ -3601,8 +5897,8 @@
   </w:style>
   <w:style w:type="paragraph" w:styleId="TOC3">
     <w:name w:val="toc 3"/>
-    <w:basedOn w:val="a"/>
-    <w:next w:val="a"/>
+    <w:basedOn w:val="Normal"/>
+    <w:next w:val="Normal"/>
     <w:autoRedefine/>
     <w:uiPriority w:val="39"/>
     <w:rsid w:val="00174A92"/>
@@ -3617,10 +5913,10 @@
       <w:lang w:eastAsia="he-IL"/>
     </w:rPr>
   </w:style>
-  <w:style w:type="paragraph" w:styleId="af1">
+  <w:style w:type="paragraph" w:styleId="BodyText">
     <w:name w:val="Body Text"/>
-    <w:basedOn w:val="a"/>
-    <w:link w:val="af2"/>
+    <w:basedOn w:val="Normal"/>
+    <w:link w:val="BodyTextChar"/>
     <w:rsid w:val="008A6109"/>
     <w:pPr>
       <w:bidi w:val="0"/>
@@ -3632,10 +5928,10 @@
       <w:szCs w:val="20"/>
     </w:rPr>
   </w:style>
-  <w:style w:type="character" w:customStyle="1" w:styleId="af2">
-    <w:name w:val="גוף טקסט תו"/>
-    <w:basedOn w:val="a0"/>
-    <w:link w:val="af1"/>
+  <w:style w:type="character" w:customStyle="1" w:styleId="BodyTextChar">
+    <w:name w:val="Body Text Char"/>
+    <w:basedOn w:val="DefaultParagraphFont"/>
+    <w:link w:val="BodyText"/>
     <w:rsid w:val="008A6109"/>
     <w:rPr>
       <w:rFonts w:ascii="Courier New" w:eastAsia="Times New Roman" w:hAnsi="Courier New" w:cs="Courier New"/>
@@ -3643,10 +5939,10 @@
       <w:szCs w:val="20"/>
     </w:rPr>
   </w:style>
-  <w:style w:type="paragraph" w:styleId="21">
+  <w:style w:type="paragraph" w:styleId="BodyText2">
     <w:name w:val="Body Text 2"/>
-    <w:basedOn w:val="a"/>
-    <w:link w:val="22"/>
+    <w:basedOn w:val="Normal"/>
+    <w:link w:val="BodyText2Char"/>
     <w:rsid w:val="008A6109"/>
     <w:pPr>
       <w:bidi w:val="0"/>
@@ -3656,10 +5952,10 @@
       <w:rFonts w:ascii="Courier New" w:eastAsia="Times New Roman" w:hAnsi="Courier New" w:cs="Courier New"/>
     </w:rPr>
   </w:style>
-  <w:style w:type="character" w:customStyle="1" w:styleId="22">
-    <w:name w:val="גוף טקסט 2 תו"/>
-    <w:basedOn w:val="a0"/>
-    <w:link w:val="21"/>
+  <w:style w:type="character" w:customStyle="1" w:styleId="BodyText2Char">
+    <w:name w:val="Body Text 2 Char"/>
+    <w:basedOn w:val="DefaultParagraphFont"/>
+    <w:link w:val="BodyText2"/>
     <w:rsid w:val="008A6109"/>
     <w:rPr>
       <w:rFonts w:ascii="Courier New" w:eastAsia="Times New Roman" w:hAnsi="Courier New" w:cs="Courier New"/>
@@ -3667,8 +5963,8 @@
   </w:style>
   <w:style w:type="paragraph" w:styleId="TOC4">
     <w:name w:val="toc 4"/>
-    <w:basedOn w:val="a"/>
-    <w:next w:val="a"/>
+    <w:basedOn w:val="Normal"/>
+    <w:next w:val="Normal"/>
     <w:autoRedefine/>
     <w:uiPriority w:val="39"/>
     <w:rsid w:val="008A6109"/>
@@ -3685,8 +5981,8 @@
   </w:style>
   <w:style w:type="paragraph" w:styleId="TOC5">
     <w:name w:val="toc 5"/>
-    <w:basedOn w:val="a"/>
-    <w:next w:val="a"/>
+    <w:basedOn w:val="Normal"/>
+    <w:next w:val="Normal"/>
     <w:autoRedefine/>
     <w:uiPriority w:val="39"/>
     <w:rsid w:val="008A6109"/>
@@ -3703,7 +5999,7 @@
   </w:style>
   <w:style w:type="paragraph" w:styleId="NormalWeb">
     <w:name w:val="Normal (Web)"/>
-    <w:basedOn w:val="a"/>
+    <w:basedOn w:val="Normal"/>
     <w:rsid w:val="008A6109"/>
     <w:pPr>
       <w:bidi w:val="0"/>
@@ -3715,10 +6011,10 @@
       <w:szCs w:val="24"/>
     </w:rPr>
   </w:style>
-  <w:style w:type="paragraph" w:styleId="af3">
+  <w:style w:type="paragraph" w:styleId="DocumentMap">
     <w:name w:val="Document Map"/>
-    <w:basedOn w:val="a"/>
-    <w:link w:val="af4"/>
+    <w:basedOn w:val="Normal"/>
+    <w:link w:val="DocumentMapChar"/>
     <w:uiPriority w:val="99"/>
     <w:semiHidden/>
     <w:unhideWhenUsed/>
@@ -3732,10 +6028,10 @@
       <w:szCs w:val="16"/>
     </w:rPr>
   </w:style>
-  <w:style w:type="character" w:customStyle="1" w:styleId="af4">
-    <w:name w:val="מפת מסמך תו"/>
-    <w:basedOn w:val="a0"/>
-    <w:link w:val="af3"/>
+  <w:style w:type="character" w:customStyle="1" w:styleId="DocumentMapChar">
+    <w:name w:val="Document Map Char"/>
+    <w:basedOn w:val="DefaultParagraphFont"/>
+    <w:link w:val="DocumentMap"/>
     <w:uiPriority w:val="99"/>
     <w:semiHidden/>
     <w:rsid w:val="00192FC8"/>
@@ -3747,8 +6043,8 @@
   </w:style>
   <w:style w:type="paragraph" w:styleId="TOC9">
     <w:name w:val="toc 9"/>
-    <w:basedOn w:val="a"/>
-    <w:next w:val="a"/>
+    <w:basedOn w:val="Normal"/>
+    <w:next w:val="Normal"/>
     <w:autoRedefine/>
     <w:uiPriority w:val="39"/>
     <w:unhideWhenUsed/>
@@ -3758,10 +6054,10 @@
       <w:ind w:left="1760"/>
     </w:pPr>
   </w:style>
-  <w:style w:type="paragraph" w:styleId="HTML">
+  <w:style w:type="paragraph" w:styleId="HTMLPreformatted">
     <w:name w:val="HTML Preformatted"/>
-    <w:basedOn w:val="a"/>
-    <w:link w:val="HTML0"/>
+    <w:basedOn w:val="Normal"/>
+    <w:link w:val="HTMLPreformattedChar"/>
     <w:unhideWhenUsed/>
     <w:rsid w:val="000B2922"/>
     <w:pPr>
@@ -3792,10 +6088,10 @@
       <w:szCs w:val="20"/>
     </w:rPr>
   </w:style>
-  <w:style w:type="character" w:customStyle="1" w:styleId="HTML0">
-    <w:name w:val="HTML מעוצב מראש תו"/>
-    <w:basedOn w:val="a0"/>
-    <w:link w:val="HTML"/>
+  <w:style w:type="character" w:customStyle="1" w:styleId="HTMLPreformattedChar">
+    <w:name w:val="HTML Preformatted Char"/>
+    <w:basedOn w:val="DefaultParagraphFont"/>
+    <w:link w:val="HTMLPreformatted"/>
     <w:uiPriority w:val="99"/>
     <w:semiHidden/>
     <w:rsid w:val="000B2922"/>
@@ -3807,8 +6103,8 @@
   </w:style>
   <w:style w:type="paragraph" w:styleId="TOC6">
     <w:name w:val="toc 6"/>
-    <w:basedOn w:val="a"/>
-    <w:next w:val="a"/>
+    <w:basedOn w:val="Normal"/>
+    <w:next w:val="Normal"/>
     <w:autoRedefine/>
     <w:uiPriority w:val="39"/>
     <w:unhideWhenUsed/>
@@ -3823,8 +6119,8 @@
   </w:style>
   <w:style w:type="paragraph" w:styleId="TOC7">
     <w:name w:val="toc 7"/>
-    <w:basedOn w:val="a"/>
-    <w:next w:val="a"/>
+    <w:basedOn w:val="Normal"/>
+    <w:next w:val="Normal"/>
     <w:autoRedefine/>
     <w:uiPriority w:val="39"/>
     <w:unhideWhenUsed/>
@@ -3839,8 +6135,8 @@
   </w:style>
   <w:style w:type="paragraph" w:styleId="TOC8">
     <w:name w:val="toc 8"/>
-    <w:basedOn w:val="a"/>
-    <w:next w:val="a"/>
+    <w:basedOn w:val="Normal"/>
+    <w:next w:val="Normal"/>
     <w:autoRedefine/>
     <w:uiPriority w:val="39"/>
     <w:unhideWhenUsed/>
@@ -3855,23 +6151,23 @@
   </w:style>
   <w:style w:type="character" w:customStyle="1" w:styleId="toctoggle">
     <w:name w:val="toctoggle"/>
-    <w:basedOn w:val="a0"/>
+    <w:basedOn w:val="DefaultParagraphFont"/>
     <w:rsid w:val="00C80094"/>
   </w:style>
   <w:style w:type="character" w:customStyle="1" w:styleId="tocnumber2">
     <w:name w:val="tocnumber2"/>
-    <w:basedOn w:val="a0"/>
+    <w:basedOn w:val="DefaultParagraphFont"/>
     <w:rsid w:val="00C80094"/>
   </w:style>
   <w:style w:type="character" w:customStyle="1" w:styleId="toctext">
     <w:name w:val="toctext"/>
-    <w:basedOn w:val="a0"/>
+    <w:basedOn w:val="DefaultParagraphFont"/>
     <w:rsid w:val="00C80094"/>
   </w:style>
   <w:style w:type="paragraph" w:customStyle="1" w:styleId="08-">
     <w:name w:val="08 - אופציה למצגת"/>
-    <w:basedOn w:val="a"/>
-    <w:next w:val="a"/>
+    <w:basedOn w:val="Normal"/>
+    <w:next w:val="Normal"/>
     <w:autoRedefine/>
     <w:qFormat/>
     <w:rsid w:val="003D6884"/>
@@ -3883,8 +6179,8 @@
   </w:style>
   <w:style w:type="paragraph" w:customStyle="1" w:styleId="07-">
     <w:name w:val="07 - טקסט לתמונה"/>
-    <w:basedOn w:val="a"/>
-    <w:next w:val="a"/>
+    <w:basedOn w:val="Normal"/>
+    <w:next w:val="Normal"/>
     <w:qFormat/>
     <w:rsid w:val="003D5B01"/>
     <w:pPr>
@@ -3899,7 +6195,7 @@
   </w:style>
   <w:style w:type="character" w:styleId="FollowedHyperlink">
     <w:name w:val="FollowedHyperlink"/>
-    <w:basedOn w:val="a0"/>
+    <w:basedOn w:val="DefaultParagraphFont"/>
     <w:uiPriority w:val="99"/>
     <w:semiHidden/>
     <w:unhideWhenUsed/>
@@ -3911,7 +6207,7 @@
   </w:style>
   <w:style w:type="paragraph" w:customStyle="1" w:styleId="06-">
     <w:name w:val="06 - תמונה"/>
-    <w:basedOn w:val="a"/>
+    <w:basedOn w:val="Normal"/>
     <w:next w:val="07-"/>
     <w:link w:val="06-0"/>
     <w:qFormat/>
@@ -3926,7 +6222,7 @@
   </w:style>
   <w:style w:type="paragraph" w:customStyle="1" w:styleId="05-">
     <w:name w:val="05 - רגיל לפני תמונה"/>
-    <w:basedOn w:val="a"/>
+    <w:basedOn w:val="Normal"/>
     <w:next w:val="06-"/>
     <w:link w:val="05-0"/>
     <w:qFormat/>
@@ -3937,7 +6233,7 @@
   </w:style>
   <w:style w:type="character" w:customStyle="1" w:styleId="06-0">
     <w:name w:val="06 - תמונה תו"/>
-    <w:basedOn w:val="a0"/>
+    <w:basedOn w:val="DefaultParagraphFont"/>
     <w:link w:val="06-"/>
     <w:rsid w:val="00695A4F"/>
     <w:rPr>
@@ -3946,15 +6242,15 @@
   </w:style>
   <w:style w:type="character" w:customStyle="1" w:styleId="05-0">
     <w:name w:val="05 - רגיל לפני תמונה תו"/>
-    <w:basedOn w:val="a0"/>
+    <w:basedOn w:val="DefaultParagraphFont"/>
     <w:link w:val="05-"/>
     <w:rsid w:val="00695A4F"/>
   </w:style>
-  <w:style w:type="paragraph" w:styleId="af5">
+  <w:style w:type="paragraph" w:styleId="CommentSubject">
     <w:name w:val="annotation subject"/>
-    <w:basedOn w:val="aa"/>
-    <w:next w:val="aa"/>
-    <w:link w:val="af6"/>
+    <w:basedOn w:val="CommentText"/>
+    <w:next w:val="CommentText"/>
+    <w:link w:val="CommentSubjectChar"/>
     <w:uiPriority w:val="99"/>
     <w:semiHidden/>
     <w:unhideWhenUsed/>
@@ -3969,10 +6265,10 @@
       <w:lang w:eastAsia="en-US"/>
     </w:rPr>
   </w:style>
-  <w:style w:type="character" w:customStyle="1" w:styleId="af6">
-    <w:name w:val="נושא הערה תו"/>
-    <w:basedOn w:val="ab"/>
-    <w:link w:val="af5"/>
+  <w:style w:type="character" w:customStyle="1" w:styleId="CommentSubjectChar">
+    <w:name w:val="Comment Subject Char"/>
+    <w:basedOn w:val="CommentTextChar"/>
+    <w:link w:val="CommentSubject"/>
     <w:uiPriority w:val="99"/>
     <w:semiHidden/>
     <w:rsid w:val="001D7398"/>
@@ -3985,9 +6281,9 @@
       <w:lang w:eastAsia="he-IL"/>
     </w:rPr>
   </w:style>
-  <w:style w:type="table" w:styleId="af7">
+  <w:style w:type="table" w:styleId="TableGrid">
     <w:name w:val="Table Grid"/>
-    <w:basedOn w:val="a1"/>
+    <w:basedOn w:val="TableNormal"/>
     <w:uiPriority w:val="59"/>
     <w:rsid w:val="00DB250D"/>
     <w:pPr>

</xml_diff>